<commit_message>
Final fixes to alpha version...ready to push for beta testing
</commit_message>
<xml_diff>
--- a/Update log-Creel App.docx
+++ b/Update log-Creel App.docx
@@ -43,25 +43,7 @@
           <w:sz w:val="24"/>
           <w:szCs w:val="24"/>
         </w:rPr>
-        <w:t xml:space="preserve">May 14, 2024 – initial push of Brook </w:t>
-      </w:r>
-      <w:proofErr w:type="spellStart"/>
-      <w:r>
-        <w:rPr>
-          <w:rFonts w:ascii="Times New Roman" w:hAnsi="Times New Roman" w:cs="Times New Roman"/>
-          <w:sz w:val="24"/>
-          <w:szCs w:val="24"/>
-        </w:rPr>
-        <w:t>Beaverly’s</w:t>
-      </w:r>
-      <w:proofErr w:type="spellEnd"/>
-      <w:r>
-        <w:rPr>
-          <w:rFonts w:ascii="Times New Roman" w:hAnsi="Times New Roman" w:cs="Times New Roman"/>
-          <w:sz w:val="24"/>
-          <w:szCs w:val="24"/>
-        </w:rPr>
-        <w:t xml:space="preserve"> creel planning tab.</w:t>
+        <w:t>May 14, 2024 – initial push of Brook Beaverly’s creel planning tab.</w:t>
       </w:r>
     </w:p>
     <w:p>
@@ -145,43 +127,7 @@
           <w:sz w:val="24"/>
           <w:szCs w:val="24"/>
         </w:rPr>
-        <w:t xml:space="preserve"> 4 extra days instead of 2 extra for each </w:t>
-      </w:r>
-      <w:proofErr w:type="gramStart"/>
-      <w:r>
-        <w:rPr>
-          <w:rFonts w:ascii="Times New Roman" w:hAnsi="Times New Roman" w:cs="Times New Roman"/>
-          <w:sz w:val="24"/>
-          <w:szCs w:val="24"/>
-        </w:rPr>
-        <w:t>strata</w:t>
-      </w:r>
-      <w:proofErr w:type="gramEnd"/>
-      <w:r>
-        <w:rPr>
-          <w:rFonts w:ascii="Times New Roman" w:hAnsi="Times New Roman" w:cs="Times New Roman"/>
-          <w:sz w:val="24"/>
-          <w:szCs w:val="24"/>
-        </w:rPr>
-        <w:t xml:space="preserve"> because it is split by year.  I added </w:t>
-      </w:r>
-      <w:proofErr w:type="spellStart"/>
-      <w:r>
-        <w:rPr>
-          <w:rFonts w:ascii="Times New Roman" w:hAnsi="Times New Roman" w:cs="Times New Roman"/>
-          <w:sz w:val="24"/>
-          <w:szCs w:val="24"/>
-        </w:rPr>
-        <w:t>Qyear</w:t>
-      </w:r>
-      <w:proofErr w:type="spellEnd"/>
-      <w:r>
-        <w:rPr>
-          <w:rFonts w:ascii="Times New Roman" w:hAnsi="Times New Roman" w:cs="Times New Roman"/>
-          <w:sz w:val="24"/>
-          <w:szCs w:val="24"/>
-        </w:rPr>
-        <w:t xml:space="preserve"> as a new year variable for picking dates and winter months of </w:t>
+        <w:t xml:space="preserve"> 4 extra days instead of 2 extra for each strata because it is split by year.  I added Qyear as a new year variable for picking dates and winter months of </w:t>
       </w:r>
       <w:r>
         <w:rPr>
@@ -197,25 +143,7 @@
           <w:sz w:val="24"/>
           <w:szCs w:val="24"/>
         </w:rPr>
-        <w:t xml:space="preserve"> were assigned the </w:t>
-      </w:r>
-      <w:proofErr w:type="spellStart"/>
-      <w:r>
-        <w:rPr>
-          <w:rFonts w:ascii="Times New Roman" w:hAnsi="Times New Roman" w:cs="Times New Roman"/>
-          <w:sz w:val="24"/>
-          <w:szCs w:val="24"/>
-        </w:rPr>
-        <w:t>Qyear</w:t>
-      </w:r>
-      <w:proofErr w:type="spellEnd"/>
-      <w:r>
-        <w:rPr>
-          <w:rFonts w:ascii="Times New Roman" w:hAnsi="Times New Roman" w:cs="Times New Roman"/>
-          <w:sz w:val="24"/>
-          <w:szCs w:val="24"/>
-        </w:rPr>
-        <w:t xml:space="preserve"> from the previous December</w:t>
+        <w:t xml:space="preserve"> were assigned the Qyear from the previous December</w:t>
       </w:r>
       <w:r>
         <w:rPr>
@@ -371,27 +299,308 @@
           <w:sz w:val="24"/>
           <w:szCs w:val="24"/>
         </w:rPr>
-        <w:t xml:space="preserve">This is occurring when </w:t>
-      </w:r>
-      <w:proofErr w:type="spellStart"/>
-      <w:r>
-        <w:rPr>
-          <w:rFonts w:ascii="Times New Roman" w:hAnsi="Times New Roman" w:cs="Times New Roman"/>
-          <w:sz w:val="24"/>
-          <w:szCs w:val="24"/>
-        </w:rPr>
-        <w:t>random_start_</w:t>
-      </w:r>
-      <w:proofErr w:type="gramStart"/>
-      <w:r>
-        <w:rPr>
-          <w:rFonts w:ascii="Times New Roman" w:hAnsi="Times New Roman" w:cs="Times New Roman"/>
-          <w:sz w:val="24"/>
-          <w:szCs w:val="24"/>
-        </w:rPr>
-        <w:t>time</w:t>
-      </w:r>
-      <w:proofErr w:type="spellEnd"/>
+        <w:t xml:space="preserve">This is occurring when random_start_time  </w:t>
+      </w:r>
+      <w:r>
+        <w:rPr>
+          <w:rFonts w:ascii="Times New Roman" w:hAnsi="Times New Roman" w:cs="Times New Roman"/>
+          <w:sz w:val="24"/>
+          <w:szCs w:val="24"/>
+        </w:rPr>
+        <w:t>was</w:t>
+      </w:r>
+      <w:r>
+        <w:rPr>
+          <w:rFonts w:ascii="Times New Roman" w:hAnsi="Times New Roman" w:cs="Times New Roman"/>
+          <w:sz w:val="24"/>
+          <w:szCs w:val="24"/>
+        </w:rPr>
+        <w:t xml:space="preserve"> exactly 300 less than end time (5h), which </w:t>
+      </w:r>
+      <w:r>
+        <w:rPr>
+          <w:rFonts w:ascii="Times New Roman" w:hAnsi="Times New Roman" w:cs="Times New Roman"/>
+          <w:sz w:val="24"/>
+          <w:szCs w:val="24"/>
+        </w:rPr>
+        <w:t>happens if</w:t>
+      </w:r>
+      <w:r>
+        <w:rPr>
+          <w:rFonts w:ascii="Times New Roman" w:hAnsi="Times New Roman" w:cs="Times New Roman"/>
+          <w:sz w:val="24"/>
+          <w:szCs w:val="24"/>
+        </w:rPr>
+        <w:t xml:space="preserve"> runif(n()) </w:t>
+      </w:r>
+      <w:r>
+        <w:rPr>
+          <w:rFonts w:ascii="Times New Roman" w:hAnsi="Times New Roman" w:cs="Times New Roman"/>
+          <w:sz w:val="24"/>
+          <w:szCs w:val="24"/>
+        </w:rPr>
+        <w:t>is</w:t>
+      </w:r>
+      <w:r>
+        <w:rPr>
+          <w:rFonts w:ascii="Times New Roman" w:hAnsi="Times New Roman" w:cs="Times New Roman"/>
+          <w:sz w:val="24"/>
+          <w:szCs w:val="24"/>
+        </w:rPr>
+        <w:t xml:space="preserve"> over 0.9949</w:t>
+      </w:r>
+    </w:p>
+    <w:p>
+      <w:pPr>
+        <w:pStyle w:val="ListParagraph"/>
+        <w:numPr>
+          <w:ilvl w:val="3"/>
+          <w:numId w:val="1"/>
+        </w:numPr>
+        <w:rPr>
+          <w:rFonts w:ascii="Times New Roman" w:hAnsi="Times New Roman" w:cs="Times New Roman"/>
+          <w:sz w:val="24"/>
+          <w:szCs w:val="24"/>
+        </w:rPr>
+      </w:pPr>
+      <w:r>
+        <w:rPr>
+          <w:rFonts w:ascii="Times New Roman" w:hAnsi="Times New Roman" w:cs="Times New Roman"/>
+          <w:sz w:val="24"/>
+          <w:szCs w:val="24"/>
+        </w:rPr>
+        <w:t xml:space="preserve">Fixed by deleting line checking if the time was &lt; (endTime – 300) because with max runif(n()) value of 0.99999, the time will always be no greater than (endTime – 300), which allows 60 min for pressure count, 60 min between counts, and 60 more minutes for a final pressure count.  There is no need for ifelse to produce NA values if </w:t>
+      </w:r>
+      <w:r>
+        <w:rPr>
+          <w:rFonts w:ascii="Times New Roman" w:hAnsi="Times New Roman" w:cs="Times New Roman"/>
+          <w:sz w:val="24"/>
+          <w:szCs w:val="24"/>
+        </w:rPr>
+        <w:t>time was exactly (endTime – 300)</w:t>
+      </w:r>
+    </w:p>
+    <w:p>
+      <w:pPr>
+        <w:pStyle w:val="ListParagraph"/>
+        <w:numPr>
+          <w:ilvl w:val="3"/>
+          <w:numId w:val="1"/>
+        </w:numPr>
+        <w:rPr>
+          <w:rFonts w:ascii="Times New Roman" w:hAnsi="Times New Roman" w:cs="Times New Roman"/>
+          <w:sz w:val="24"/>
+          <w:szCs w:val="24"/>
+        </w:rPr>
+      </w:pPr>
+      <w:r>
+        <w:rPr>
+          <w:rFonts w:ascii="Times New Roman" w:hAnsi="Times New Roman" w:cs="Times New Roman"/>
+          <w:sz w:val="24"/>
+          <w:szCs w:val="24"/>
+        </w:rPr>
+        <w:t>Also required Pressure_count_2 to be modified similarly (and no longer looking for na pressure_count_1)</w:t>
+      </w:r>
+      <w:r>
+        <w:rPr>
+          <w:rFonts w:ascii="Times New Roman" w:hAnsi="Times New Roman" w:cs="Times New Roman"/>
+          <w:sz w:val="24"/>
+          <w:szCs w:val="24"/>
+        </w:rPr>
+        <w:t xml:space="preserve"> </w:t>
+      </w:r>
+    </w:p>
+    <w:p>
+      <w:pPr>
+        <w:pStyle w:val="ListParagraph"/>
+        <w:numPr>
+          <w:ilvl w:val="1"/>
+          <w:numId w:val="1"/>
+        </w:numPr>
+        <w:rPr>
+          <w:rFonts w:ascii="Times New Roman" w:hAnsi="Times New Roman" w:cs="Times New Roman"/>
+          <w:sz w:val="24"/>
+          <w:szCs w:val="24"/>
+        </w:rPr>
+      </w:pPr>
+      <w:r>
+        <w:rPr>
+          <w:rFonts w:ascii="Times New Roman" w:hAnsi="Times New Roman" w:cs="Times New Roman"/>
+          <w:sz w:val="24"/>
+          <w:szCs w:val="24"/>
+        </w:rPr>
+        <w:t>Moved military/standard time conversion outside main loop so it won’t recalculate dates just to convert between time formats</w:t>
+      </w:r>
+      <w:r>
+        <w:rPr>
+          <w:rFonts w:ascii="Times New Roman" w:hAnsi="Times New Roman" w:cs="Times New Roman"/>
+          <w:sz w:val="24"/>
+          <w:szCs w:val="24"/>
+        </w:rPr>
+        <w:t xml:space="preserve">...now handled in </w:t>
+      </w:r>
+      <w:r>
+        <w:rPr>
+          <w:rFonts w:ascii="Times New Roman" w:hAnsi="Times New Roman" w:cs="Times New Roman"/>
+          <w:sz w:val="24"/>
+          <w:szCs w:val="24"/>
+        </w:rPr>
+        <w:t>creelScheduleTimeFormated</w:t>
+      </w:r>
+      <w:r>
+        <w:rPr>
+          <w:rFonts w:ascii="Times New Roman" w:hAnsi="Times New Roman" w:cs="Times New Roman"/>
+          <w:sz w:val="24"/>
+          <w:szCs w:val="24"/>
+        </w:rPr>
+        <w:t xml:space="preserve">() reactive </w:t>
+      </w:r>
+    </w:p>
+    <w:p>
+      <w:pPr>
+        <w:pStyle w:val="ListParagraph"/>
+        <w:numPr>
+          <w:ilvl w:val="2"/>
+          <w:numId w:val="1"/>
+        </w:numPr>
+        <w:rPr>
+          <w:rFonts w:ascii="Times New Roman" w:hAnsi="Times New Roman" w:cs="Times New Roman"/>
+          <w:sz w:val="24"/>
+          <w:szCs w:val="24"/>
+        </w:rPr>
+      </w:pPr>
+      <w:r>
+        <w:rPr>
+          <w:rFonts w:ascii="Times New Roman" w:hAnsi="Times New Roman" w:cs="Times New Roman"/>
+          <w:sz w:val="24"/>
+          <w:szCs w:val="24"/>
+        </w:rPr>
+        <w:t xml:space="preserve">Also clean up all time conversions using my modified code that gets am/pm in </w:t>
+      </w:r>
+      <w:r>
+        <w:rPr>
+          <w:rFonts w:ascii="Times New Roman" w:hAnsi="Times New Roman" w:cs="Times New Roman"/>
+          <w:sz w:val="24"/>
+          <w:szCs w:val="24"/>
+        </w:rPr>
+        <w:t>all standard times</w:t>
+      </w:r>
+      <w:r>
+        <w:rPr>
+          <w:rFonts w:ascii="Times New Roman" w:hAnsi="Times New Roman" w:cs="Times New Roman"/>
+          <w:sz w:val="24"/>
+          <w:szCs w:val="24"/>
+        </w:rPr>
+        <w:t xml:space="preserve"> and ensures military times have leading zeroes as needed</w:t>
+      </w:r>
+    </w:p>
+    <w:p>
+      <w:pPr>
+        <w:pStyle w:val="ListParagraph"/>
+        <w:numPr>
+          <w:ilvl w:val="1"/>
+          <w:numId w:val="1"/>
+        </w:numPr>
+        <w:rPr>
+          <w:rFonts w:ascii="Times New Roman" w:hAnsi="Times New Roman" w:cs="Times New Roman"/>
+          <w:sz w:val="24"/>
+          <w:szCs w:val="24"/>
+        </w:rPr>
+      </w:pPr>
+      <w:r>
+        <w:rPr>
+          <w:rFonts w:ascii="Times New Roman" w:hAnsi="Times New Roman" w:cs="Times New Roman"/>
+          <w:sz w:val="24"/>
+          <w:szCs w:val="24"/>
+        </w:rPr>
+        <w:t>Clean</w:t>
+      </w:r>
+      <w:r>
+        <w:rPr>
+          <w:rFonts w:ascii="Times New Roman" w:hAnsi="Times New Roman" w:cs="Times New Roman"/>
+          <w:sz w:val="24"/>
+          <w:szCs w:val="24"/>
+        </w:rPr>
+        <w:t>ed</w:t>
+      </w:r>
+      <w:r>
+        <w:rPr>
+          <w:rFonts w:ascii="Times New Roman" w:hAnsi="Times New Roman" w:cs="Times New Roman"/>
+          <w:sz w:val="24"/>
+          <w:szCs w:val="24"/>
+        </w:rPr>
+        <w:t xml:space="preserve"> up data table</w:t>
+      </w:r>
+      <w:r>
+        <w:rPr>
+          <w:rFonts w:ascii="Times New Roman" w:hAnsi="Times New Roman" w:cs="Times New Roman"/>
+          <w:sz w:val="24"/>
+          <w:szCs w:val="24"/>
+        </w:rPr>
+        <w:t xml:space="preserve"> display</w:t>
+      </w:r>
+      <w:r>
+        <w:rPr>
+          <w:rFonts w:ascii="Times New Roman" w:hAnsi="Times New Roman" w:cs="Times New Roman"/>
+          <w:sz w:val="24"/>
+          <w:szCs w:val="24"/>
+        </w:rPr>
+        <w:t xml:space="preserve"> by using the </w:t>
+      </w:r>
+      <w:r>
+        <w:rPr>
+          <w:rFonts w:ascii="Times New Roman" w:hAnsi="Times New Roman" w:cs="Times New Roman"/>
+          <w:sz w:val="24"/>
+          <w:szCs w:val="24"/>
+        </w:rPr>
+        <w:t>creelScheduleTimeFormated</w:t>
+      </w:r>
+      <w:r>
+        <w:rPr>
+          <w:rFonts w:ascii="Times New Roman" w:hAnsi="Times New Roman" w:cs="Times New Roman"/>
+          <w:sz w:val="24"/>
+          <w:szCs w:val="24"/>
+        </w:rPr>
+        <w:t>() reactive code to select and then rename columns to be used in the data table and then used the output of this reactive as input for the renderDT statement.</w:t>
+      </w:r>
+    </w:p>
+    <w:p>
+      <w:pPr>
+        <w:pStyle w:val="ListParagraph"/>
+        <w:numPr>
+          <w:ilvl w:val="2"/>
+          <w:numId w:val="1"/>
+        </w:numPr>
+        <w:rPr>
+          <w:rFonts w:ascii="Times New Roman" w:hAnsi="Times New Roman" w:cs="Times New Roman"/>
+          <w:sz w:val="24"/>
+          <w:szCs w:val="24"/>
+        </w:rPr>
+      </w:pPr>
+      <w:r>
+        <w:rPr>
+          <w:rFonts w:ascii="Times New Roman" w:hAnsi="Times New Roman" w:cs="Times New Roman"/>
+          <w:sz w:val="24"/>
+          <w:szCs w:val="24"/>
+        </w:rPr>
+        <w:t>Got rid of extra variables used in calculations that user does not need to see</w:t>
+      </w:r>
+      <w:r>
+        <w:rPr>
+          <w:rFonts w:ascii="Times New Roman" w:hAnsi="Times New Roman" w:cs="Times New Roman"/>
+          <w:sz w:val="24"/>
+          <w:szCs w:val="24"/>
+        </w:rPr>
+        <w:t xml:space="preserve"> and r</w:t>
+      </w:r>
+      <w:r>
+        <w:rPr>
+          <w:rFonts w:ascii="Times New Roman" w:hAnsi="Times New Roman" w:cs="Times New Roman"/>
+          <w:sz w:val="24"/>
+          <w:szCs w:val="24"/>
+        </w:rPr>
+        <w:t>eorder data table that is displayed as follows:</w:t>
+      </w:r>
       <w:r>
         <w:rPr>
           <w:rFonts w:ascii="Times New Roman" w:hAnsi="Times New Roman" w:cs="Times New Roman"/>
@@ -406,24 +615,7 @@
           <w:sz w:val="24"/>
           <w:szCs w:val="24"/>
         </w:rPr>
-        <w:t>was</w:t>
-      </w:r>
-      <w:proofErr w:type="gramEnd"/>
-      <w:r>
-        <w:rPr>
-          <w:rFonts w:ascii="Times New Roman" w:hAnsi="Times New Roman" w:cs="Times New Roman"/>
-          <w:sz w:val="24"/>
-          <w:szCs w:val="24"/>
-        </w:rPr>
-        <w:t xml:space="preserve"> exactly 300 less than end time (5h), which </w:t>
-      </w:r>
-      <w:r>
-        <w:rPr>
-          <w:rFonts w:ascii="Times New Roman" w:hAnsi="Times New Roman" w:cs="Times New Roman"/>
-          <w:sz w:val="24"/>
-          <w:szCs w:val="24"/>
-        </w:rPr>
-        <w:t>happens if</w:t>
+        <w:t>Quarter, date, dayName, shift, strata, start time, end time, direction, pressureCount1, pressureCount2</w:t>
       </w:r>
       <w:r>
         <w:rPr>
@@ -433,40 +625,6 @@
         </w:rPr>
         <w:t xml:space="preserve"> </w:t>
       </w:r>
-      <w:proofErr w:type="spellStart"/>
-      <w:r>
-        <w:rPr>
-          <w:rFonts w:ascii="Times New Roman" w:hAnsi="Times New Roman" w:cs="Times New Roman"/>
-          <w:sz w:val="24"/>
-          <w:szCs w:val="24"/>
-        </w:rPr>
-        <w:t>runif</w:t>
-      </w:r>
-      <w:proofErr w:type="spellEnd"/>
-      <w:r>
-        <w:rPr>
-          <w:rFonts w:ascii="Times New Roman" w:hAnsi="Times New Roman" w:cs="Times New Roman"/>
-          <w:sz w:val="24"/>
-          <w:szCs w:val="24"/>
-        </w:rPr>
-        <w:t xml:space="preserve">(n()) </w:t>
-      </w:r>
-      <w:r>
-        <w:rPr>
-          <w:rFonts w:ascii="Times New Roman" w:hAnsi="Times New Roman" w:cs="Times New Roman"/>
-          <w:sz w:val="24"/>
-          <w:szCs w:val="24"/>
-        </w:rPr>
-        <w:t>is</w:t>
-      </w:r>
-      <w:r>
-        <w:rPr>
-          <w:rFonts w:ascii="Times New Roman" w:hAnsi="Times New Roman" w:cs="Times New Roman"/>
-          <w:sz w:val="24"/>
-          <w:szCs w:val="24"/>
-        </w:rPr>
-        <w:t xml:space="preserve"> over 0.9949</w:t>
-      </w:r>
     </w:p>
     <w:p>
       <w:pPr>
@@ -487,236 +645,70 @@
           <w:sz w:val="24"/>
           <w:szCs w:val="24"/>
         </w:rPr>
-        <w:t>Fixed by deleting line checking if the time was &lt; (</w:t>
-      </w:r>
-      <w:proofErr w:type="spellStart"/>
-      <w:r>
-        <w:rPr>
-          <w:rFonts w:ascii="Times New Roman" w:hAnsi="Times New Roman" w:cs="Times New Roman"/>
-          <w:sz w:val="24"/>
-          <w:szCs w:val="24"/>
-        </w:rPr>
-        <w:t>endTime</w:t>
-      </w:r>
-      <w:proofErr w:type="spellEnd"/>
-      <w:r>
-        <w:rPr>
-          <w:rFonts w:ascii="Times New Roman" w:hAnsi="Times New Roman" w:cs="Times New Roman"/>
-          <w:sz w:val="24"/>
-          <w:szCs w:val="24"/>
-        </w:rPr>
-        <w:t xml:space="preserve"> – 300) because with max </w:t>
-      </w:r>
-      <w:proofErr w:type="spellStart"/>
-      <w:r>
-        <w:rPr>
-          <w:rFonts w:ascii="Times New Roman" w:hAnsi="Times New Roman" w:cs="Times New Roman"/>
-          <w:sz w:val="24"/>
-          <w:szCs w:val="24"/>
-        </w:rPr>
-        <w:t>runif</w:t>
-      </w:r>
-      <w:proofErr w:type="spellEnd"/>
-      <w:r>
-        <w:rPr>
-          <w:rFonts w:ascii="Times New Roman" w:hAnsi="Times New Roman" w:cs="Times New Roman"/>
-          <w:sz w:val="24"/>
-          <w:szCs w:val="24"/>
-        </w:rPr>
-        <w:t>(</w:t>
-      </w:r>
-      <w:proofErr w:type="gramStart"/>
-      <w:r>
-        <w:rPr>
-          <w:rFonts w:ascii="Times New Roman" w:hAnsi="Times New Roman" w:cs="Times New Roman"/>
-          <w:sz w:val="24"/>
-          <w:szCs w:val="24"/>
-        </w:rPr>
-        <w:t>n(</w:t>
-      </w:r>
-      <w:proofErr w:type="gramEnd"/>
-      <w:r>
-        <w:rPr>
-          <w:rFonts w:ascii="Times New Roman" w:hAnsi="Times New Roman" w:cs="Times New Roman"/>
-          <w:sz w:val="24"/>
-          <w:szCs w:val="24"/>
-        </w:rPr>
-        <w:t>))</w:t>
-      </w:r>
-      <w:r>
-        <w:rPr>
-          <w:rFonts w:ascii="Times New Roman" w:hAnsi="Times New Roman" w:cs="Times New Roman"/>
-          <w:sz w:val="24"/>
-          <w:szCs w:val="24"/>
-        </w:rPr>
-        <w:t xml:space="preserve"> value of 0.99999, the time will always be no greater than </w:t>
-      </w:r>
-      <w:r>
-        <w:rPr>
-          <w:rFonts w:ascii="Times New Roman" w:hAnsi="Times New Roman" w:cs="Times New Roman"/>
-          <w:sz w:val="24"/>
-          <w:szCs w:val="24"/>
-        </w:rPr>
-        <w:t>(</w:t>
-      </w:r>
-      <w:proofErr w:type="spellStart"/>
-      <w:r>
-        <w:rPr>
-          <w:rFonts w:ascii="Times New Roman" w:hAnsi="Times New Roman" w:cs="Times New Roman"/>
-          <w:sz w:val="24"/>
-          <w:szCs w:val="24"/>
-        </w:rPr>
-        <w:t>endTime</w:t>
-      </w:r>
-      <w:proofErr w:type="spellEnd"/>
-      <w:r>
-        <w:rPr>
-          <w:rFonts w:ascii="Times New Roman" w:hAnsi="Times New Roman" w:cs="Times New Roman"/>
-          <w:sz w:val="24"/>
-          <w:szCs w:val="24"/>
-        </w:rPr>
-        <w:t xml:space="preserve"> – 300)</w:t>
-      </w:r>
-      <w:r>
-        <w:rPr>
-          <w:rFonts w:ascii="Times New Roman" w:hAnsi="Times New Roman" w:cs="Times New Roman"/>
-          <w:sz w:val="24"/>
-          <w:szCs w:val="24"/>
-        </w:rPr>
-        <w:t xml:space="preserve">, which allows 60 min for pressure count, 60 min between counts, and 60 more minutes for a final pressure count.  There is no need for </w:t>
-      </w:r>
-      <w:proofErr w:type="spellStart"/>
-      <w:r>
-        <w:rPr>
-          <w:rFonts w:ascii="Times New Roman" w:hAnsi="Times New Roman" w:cs="Times New Roman"/>
-          <w:sz w:val="24"/>
-          <w:szCs w:val="24"/>
-        </w:rPr>
-        <w:t>ifelse</w:t>
-      </w:r>
-      <w:proofErr w:type="spellEnd"/>
-      <w:r>
-        <w:rPr>
-          <w:rFonts w:ascii="Times New Roman" w:hAnsi="Times New Roman" w:cs="Times New Roman"/>
-          <w:sz w:val="24"/>
-          <w:szCs w:val="24"/>
-        </w:rPr>
-        <w:t xml:space="preserve"> to produce NA values if </w:t>
-      </w:r>
-      <w:r>
-        <w:rPr>
-          <w:rFonts w:ascii="Times New Roman" w:hAnsi="Times New Roman" w:cs="Times New Roman"/>
-          <w:sz w:val="24"/>
-          <w:szCs w:val="24"/>
-        </w:rPr>
-        <w:t xml:space="preserve">time was exactly </w:t>
-      </w:r>
-      <w:r>
-        <w:rPr>
-          <w:rFonts w:ascii="Times New Roman" w:hAnsi="Times New Roman" w:cs="Times New Roman"/>
-          <w:sz w:val="24"/>
-          <w:szCs w:val="24"/>
-        </w:rPr>
-        <w:t>(</w:t>
-      </w:r>
-      <w:proofErr w:type="spellStart"/>
-      <w:r>
-        <w:rPr>
-          <w:rFonts w:ascii="Times New Roman" w:hAnsi="Times New Roman" w:cs="Times New Roman"/>
-          <w:sz w:val="24"/>
-          <w:szCs w:val="24"/>
-        </w:rPr>
-        <w:t>endTime</w:t>
-      </w:r>
-      <w:proofErr w:type="spellEnd"/>
-      <w:r>
-        <w:rPr>
-          <w:rFonts w:ascii="Times New Roman" w:hAnsi="Times New Roman" w:cs="Times New Roman"/>
-          <w:sz w:val="24"/>
-          <w:szCs w:val="24"/>
-        </w:rPr>
-        <w:t xml:space="preserve"> – 300)</w:t>
-      </w:r>
-    </w:p>
-    <w:p>
-      <w:pPr>
-        <w:pStyle w:val="ListParagraph"/>
-        <w:numPr>
-          <w:ilvl w:val="3"/>
-          <w:numId w:val="1"/>
-        </w:numPr>
-        <w:rPr>
-          <w:rFonts w:ascii="Times New Roman" w:hAnsi="Times New Roman" w:cs="Times New Roman"/>
-          <w:sz w:val="24"/>
-          <w:szCs w:val="24"/>
-        </w:rPr>
-      </w:pPr>
-      <w:r>
-        <w:rPr>
-          <w:rFonts w:ascii="Times New Roman" w:hAnsi="Times New Roman" w:cs="Times New Roman"/>
-          <w:sz w:val="24"/>
-          <w:szCs w:val="24"/>
-        </w:rPr>
-        <w:t xml:space="preserve">Also required Pressure_count_2 to be modified similarly (and no longer looking for </w:t>
-      </w:r>
-      <w:proofErr w:type="spellStart"/>
-      <w:r>
-        <w:rPr>
-          <w:rFonts w:ascii="Times New Roman" w:hAnsi="Times New Roman" w:cs="Times New Roman"/>
-          <w:sz w:val="24"/>
-          <w:szCs w:val="24"/>
-        </w:rPr>
-        <w:t>na</w:t>
-      </w:r>
-      <w:proofErr w:type="spellEnd"/>
-      <w:r>
-        <w:rPr>
-          <w:rFonts w:ascii="Times New Roman" w:hAnsi="Times New Roman" w:cs="Times New Roman"/>
-          <w:sz w:val="24"/>
-          <w:szCs w:val="24"/>
-        </w:rPr>
-        <w:t xml:space="preserve"> pressure_count_1)</w:t>
-      </w:r>
-      <w:r>
-        <w:rPr>
-          <w:rFonts w:ascii="Times New Roman" w:hAnsi="Times New Roman" w:cs="Times New Roman"/>
-          <w:sz w:val="24"/>
-          <w:szCs w:val="24"/>
-        </w:rPr>
-        <w:t xml:space="preserve"> </w:t>
-      </w:r>
-    </w:p>
-    <w:p>
-      <w:pPr>
-        <w:pStyle w:val="ListParagraph"/>
-        <w:numPr>
-          <w:ilvl w:val="1"/>
-          <w:numId w:val="1"/>
-        </w:numPr>
-        <w:rPr>
-          <w:rFonts w:ascii="Times New Roman" w:hAnsi="Times New Roman" w:cs="Times New Roman"/>
-          <w:sz w:val="24"/>
-          <w:szCs w:val="24"/>
-        </w:rPr>
-      </w:pPr>
-      <w:r>
-        <w:rPr>
-          <w:rFonts w:ascii="Times New Roman" w:hAnsi="Times New Roman" w:cs="Times New Roman"/>
-          <w:sz w:val="24"/>
-          <w:szCs w:val="24"/>
-        </w:rPr>
-        <w:t>Moved military/standard time conversion outside main loop so it won’t recalculate dates just to convert between time formats</w:t>
-      </w:r>
-      <w:r>
-        <w:rPr>
-          <w:rFonts w:ascii="Times New Roman" w:hAnsi="Times New Roman" w:cs="Times New Roman"/>
-          <w:sz w:val="24"/>
-          <w:szCs w:val="24"/>
-        </w:rPr>
-        <w:t xml:space="preserve">...now handled in </w:t>
-      </w:r>
-      <w:proofErr w:type="spellStart"/>
-      <w:proofErr w:type="gramStart"/>
+        <w:t xml:space="preserve">This fixed issue where column order differed between the military and standard time display </w:t>
+      </w:r>
+    </w:p>
+    <w:p>
+      <w:pPr>
+        <w:pStyle w:val="ListParagraph"/>
+        <w:numPr>
+          <w:ilvl w:val="2"/>
+          <w:numId w:val="1"/>
+        </w:numPr>
+        <w:rPr>
+          <w:rFonts w:ascii="Times New Roman" w:hAnsi="Times New Roman" w:cs="Times New Roman"/>
+          <w:sz w:val="24"/>
+          <w:szCs w:val="24"/>
+        </w:rPr>
+      </w:pPr>
+      <w:r>
+        <w:rPr>
+          <w:rFonts w:ascii="Times New Roman" w:hAnsi="Times New Roman" w:cs="Times New Roman"/>
+          <w:sz w:val="24"/>
+          <w:szCs w:val="24"/>
+        </w:rPr>
+        <w:t>R</w:t>
+      </w:r>
+      <w:r>
+        <w:rPr>
+          <w:rFonts w:ascii="Times New Roman" w:hAnsi="Times New Roman" w:cs="Times New Roman"/>
+          <w:sz w:val="24"/>
+          <w:szCs w:val="24"/>
+        </w:rPr>
+        <w:t>ename</w:t>
+      </w:r>
+      <w:r>
+        <w:rPr>
+          <w:rFonts w:ascii="Times New Roman" w:hAnsi="Times New Roman" w:cs="Times New Roman"/>
+          <w:sz w:val="24"/>
+          <w:szCs w:val="24"/>
+        </w:rPr>
+        <w:t>d</w:t>
+      </w:r>
+      <w:r>
+        <w:rPr>
+          <w:rFonts w:ascii="Times New Roman" w:hAnsi="Times New Roman" w:cs="Times New Roman"/>
+          <w:sz w:val="24"/>
+          <w:szCs w:val="24"/>
+        </w:rPr>
+        <w:t xml:space="preserve"> columns with</w:t>
+      </w:r>
+      <w:r>
+        <w:rPr>
+          <w:rFonts w:ascii="Times New Roman" w:hAnsi="Times New Roman" w:cs="Times New Roman"/>
+          <w:sz w:val="24"/>
+          <w:szCs w:val="24"/>
+        </w:rPr>
+        <w:t xml:space="preserve"> more complete names that include spaces so the table displays well without messing up R naming conventions</w:t>
+      </w:r>
+      <w:r>
+        <w:rPr>
+          <w:rFonts w:ascii="Times New Roman" w:hAnsi="Times New Roman" w:cs="Times New Roman"/>
+          <w:sz w:val="24"/>
+          <w:szCs w:val="24"/>
+        </w:rPr>
+        <w:t xml:space="preserve"> (ok to have names that are not very R compliant as we won’t do any more manipulation with this dataframe before displaying...so in future any edits of the </w:t>
+      </w:r>
       <w:r>
         <w:rPr>
           <w:rFonts w:ascii="Times New Roman" w:hAnsi="Times New Roman" w:cs="Times New Roman"/>
@@ -725,441 +717,13 @@
         </w:rPr>
         <w:t>creelScheduleTimeFormated</w:t>
       </w:r>
-      <w:proofErr w:type="spellEnd"/>
-      <w:r>
-        <w:rPr>
-          <w:rFonts w:ascii="Times New Roman" w:hAnsi="Times New Roman" w:cs="Times New Roman"/>
-          <w:sz w:val="24"/>
-          <w:szCs w:val="24"/>
-        </w:rPr>
-        <w:t>(</w:t>
-      </w:r>
-      <w:proofErr w:type="gramEnd"/>
-      <w:r>
-        <w:rPr>
-          <w:rFonts w:ascii="Times New Roman" w:hAnsi="Times New Roman" w:cs="Times New Roman"/>
-          <w:sz w:val="24"/>
-          <w:szCs w:val="24"/>
-        </w:rPr>
-        <w:t xml:space="preserve">) reactive </w:t>
-      </w:r>
-    </w:p>
-    <w:p>
-      <w:pPr>
-        <w:pStyle w:val="ListParagraph"/>
-        <w:numPr>
-          <w:ilvl w:val="2"/>
-          <w:numId w:val="1"/>
-        </w:numPr>
-        <w:rPr>
-          <w:rFonts w:ascii="Times New Roman" w:hAnsi="Times New Roman" w:cs="Times New Roman"/>
-          <w:sz w:val="24"/>
-          <w:szCs w:val="24"/>
-        </w:rPr>
-      </w:pPr>
-      <w:r>
-        <w:rPr>
-          <w:rFonts w:ascii="Times New Roman" w:hAnsi="Times New Roman" w:cs="Times New Roman"/>
-          <w:sz w:val="24"/>
-          <w:szCs w:val="24"/>
-        </w:rPr>
-        <w:t xml:space="preserve">Also clean up all time conversions using my modified code that gets am/pm in </w:t>
-      </w:r>
-      <w:r>
-        <w:rPr>
-          <w:rFonts w:ascii="Times New Roman" w:hAnsi="Times New Roman" w:cs="Times New Roman"/>
-          <w:sz w:val="24"/>
-          <w:szCs w:val="24"/>
-        </w:rPr>
-        <w:t>all standard times</w:t>
-      </w:r>
-      <w:r>
-        <w:rPr>
-          <w:rFonts w:ascii="Times New Roman" w:hAnsi="Times New Roman" w:cs="Times New Roman"/>
-          <w:sz w:val="24"/>
-          <w:szCs w:val="24"/>
-        </w:rPr>
-        <w:t xml:space="preserve"> and ensures military times have leading zeroes as </w:t>
-      </w:r>
-      <w:proofErr w:type="gramStart"/>
-      <w:r>
-        <w:rPr>
-          <w:rFonts w:ascii="Times New Roman" w:hAnsi="Times New Roman" w:cs="Times New Roman"/>
-          <w:sz w:val="24"/>
-          <w:szCs w:val="24"/>
-        </w:rPr>
-        <w:t>needed</w:t>
-      </w:r>
-      <w:proofErr w:type="gramEnd"/>
-    </w:p>
-    <w:p>
-      <w:pPr>
-        <w:pStyle w:val="ListParagraph"/>
-        <w:numPr>
-          <w:ilvl w:val="1"/>
-          <w:numId w:val="1"/>
-        </w:numPr>
-        <w:rPr>
-          <w:rFonts w:ascii="Times New Roman" w:hAnsi="Times New Roman" w:cs="Times New Roman"/>
-          <w:sz w:val="24"/>
-          <w:szCs w:val="24"/>
-        </w:rPr>
-      </w:pPr>
-      <w:r>
-        <w:rPr>
-          <w:rFonts w:ascii="Times New Roman" w:hAnsi="Times New Roman" w:cs="Times New Roman"/>
-          <w:sz w:val="24"/>
-          <w:szCs w:val="24"/>
-        </w:rPr>
-        <w:t>Clean</w:t>
-      </w:r>
-      <w:r>
-        <w:rPr>
-          <w:rFonts w:ascii="Times New Roman" w:hAnsi="Times New Roman" w:cs="Times New Roman"/>
-          <w:sz w:val="24"/>
-          <w:szCs w:val="24"/>
-        </w:rPr>
-        <w:t>ed</w:t>
-      </w:r>
-      <w:r>
-        <w:rPr>
-          <w:rFonts w:ascii="Times New Roman" w:hAnsi="Times New Roman" w:cs="Times New Roman"/>
-          <w:sz w:val="24"/>
-          <w:szCs w:val="24"/>
-        </w:rPr>
-        <w:t xml:space="preserve"> up data table</w:t>
-      </w:r>
-      <w:r>
-        <w:rPr>
-          <w:rFonts w:ascii="Times New Roman" w:hAnsi="Times New Roman" w:cs="Times New Roman"/>
-          <w:sz w:val="24"/>
-          <w:szCs w:val="24"/>
-        </w:rPr>
-        <w:t xml:space="preserve"> display</w:t>
-      </w:r>
-      <w:r>
-        <w:rPr>
-          <w:rFonts w:ascii="Times New Roman" w:hAnsi="Times New Roman" w:cs="Times New Roman"/>
-          <w:sz w:val="24"/>
-          <w:szCs w:val="24"/>
-        </w:rPr>
-        <w:t xml:space="preserve"> by using </w:t>
-      </w:r>
-      <w:r>
-        <w:rPr>
-          <w:rFonts w:ascii="Times New Roman" w:hAnsi="Times New Roman" w:cs="Times New Roman"/>
-          <w:sz w:val="24"/>
-          <w:szCs w:val="24"/>
-        </w:rPr>
-        <w:t xml:space="preserve">the </w:t>
-      </w:r>
-      <w:proofErr w:type="spellStart"/>
-      <w:proofErr w:type="gramStart"/>
-      <w:r>
-        <w:rPr>
-          <w:rFonts w:ascii="Times New Roman" w:hAnsi="Times New Roman" w:cs="Times New Roman"/>
-          <w:sz w:val="24"/>
-          <w:szCs w:val="24"/>
-        </w:rPr>
-        <w:t>creelScheduleTimeFormated</w:t>
-      </w:r>
-      <w:proofErr w:type="spellEnd"/>
-      <w:r>
-        <w:rPr>
-          <w:rFonts w:ascii="Times New Roman" w:hAnsi="Times New Roman" w:cs="Times New Roman"/>
-          <w:sz w:val="24"/>
-          <w:szCs w:val="24"/>
-        </w:rPr>
-        <w:t>(</w:t>
-      </w:r>
-      <w:proofErr w:type="gramEnd"/>
-      <w:r>
-        <w:rPr>
-          <w:rFonts w:ascii="Times New Roman" w:hAnsi="Times New Roman" w:cs="Times New Roman"/>
-          <w:sz w:val="24"/>
-          <w:szCs w:val="24"/>
-        </w:rPr>
-        <w:t>) reactive code</w:t>
-      </w:r>
-      <w:r>
-        <w:rPr>
-          <w:rFonts w:ascii="Times New Roman" w:hAnsi="Times New Roman" w:cs="Times New Roman"/>
-          <w:sz w:val="24"/>
-          <w:szCs w:val="24"/>
-        </w:rPr>
-        <w:t xml:space="preserve"> to select and then rename columns to be used in the data table</w:t>
-      </w:r>
-      <w:r>
-        <w:rPr>
-          <w:rFonts w:ascii="Times New Roman" w:hAnsi="Times New Roman" w:cs="Times New Roman"/>
-          <w:sz w:val="24"/>
-          <w:szCs w:val="24"/>
-        </w:rPr>
-        <w:t xml:space="preserve"> and then used the output of this reactive as input for the </w:t>
-      </w:r>
-      <w:proofErr w:type="spellStart"/>
-      <w:r>
-        <w:rPr>
-          <w:rFonts w:ascii="Times New Roman" w:hAnsi="Times New Roman" w:cs="Times New Roman"/>
-          <w:sz w:val="24"/>
-          <w:szCs w:val="24"/>
-        </w:rPr>
-        <w:t>renderDT</w:t>
-      </w:r>
-      <w:proofErr w:type="spellEnd"/>
-      <w:r>
-        <w:rPr>
-          <w:rFonts w:ascii="Times New Roman" w:hAnsi="Times New Roman" w:cs="Times New Roman"/>
-          <w:sz w:val="24"/>
-          <w:szCs w:val="24"/>
-        </w:rPr>
-        <w:t xml:space="preserve"> statement.</w:t>
-      </w:r>
-    </w:p>
-    <w:p>
-      <w:pPr>
-        <w:pStyle w:val="ListParagraph"/>
-        <w:numPr>
-          <w:ilvl w:val="2"/>
-          <w:numId w:val="1"/>
-        </w:numPr>
-        <w:rPr>
-          <w:rFonts w:ascii="Times New Roman" w:hAnsi="Times New Roman" w:cs="Times New Roman"/>
-          <w:sz w:val="24"/>
-          <w:szCs w:val="24"/>
-        </w:rPr>
-      </w:pPr>
-      <w:r>
-        <w:rPr>
-          <w:rFonts w:ascii="Times New Roman" w:hAnsi="Times New Roman" w:cs="Times New Roman"/>
-          <w:sz w:val="24"/>
-          <w:szCs w:val="24"/>
-        </w:rPr>
-        <w:t>Got rid of extra variables used in calculations that user does not need to see</w:t>
-      </w:r>
-      <w:r>
-        <w:rPr>
-          <w:rFonts w:ascii="Times New Roman" w:hAnsi="Times New Roman" w:cs="Times New Roman"/>
-          <w:sz w:val="24"/>
-          <w:szCs w:val="24"/>
-        </w:rPr>
-        <w:t xml:space="preserve"> and r</w:t>
-      </w:r>
-      <w:r>
-        <w:rPr>
-          <w:rFonts w:ascii="Times New Roman" w:hAnsi="Times New Roman" w:cs="Times New Roman"/>
-          <w:sz w:val="24"/>
-          <w:szCs w:val="24"/>
-        </w:rPr>
-        <w:t>eorder data table that is displayed as follows:</w:t>
-      </w:r>
-      <w:r>
-        <w:rPr>
-          <w:rFonts w:ascii="Times New Roman" w:hAnsi="Times New Roman" w:cs="Times New Roman"/>
-          <w:sz w:val="24"/>
-          <w:szCs w:val="24"/>
-        </w:rPr>
-        <w:t xml:space="preserve">  </w:t>
-      </w:r>
-      <w:r>
-        <w:rPr>
-          <w:rFonts w:ascii="Times New Roman" w:hAnsi="Times New Roman" w:cs="Times New Roman"/>
-          <w:sz w:val="24"/>
-          <w:szCs w:val="24"/>
-        </w:rPr>
-        <w:t xml:space="preserve">Quarter, date, </w:t>
-      </w:r>
-      <w:proofErr w:type="spellStart"/>
-      <w:r>
-        <w:rPr>
-          <w:rFonts w:ascii="Times New Roman" w:hAnsi="Times New Roman" w:cs="Times New Roman"/>
-          <w:sz w:val="24"/>
-          <w:szCs w:val="24"/>
-        </w:rPr>
-        <w:t>dayName</w:t>
-      </w:r>
-      <w:proofErr w:type="spellEnd"/>
-      <w:r>
-        <w:rPr>
-          <w:rFonts w:ascii="Times New Roman" w:hAnsi="Times New Roman" w:cs="Times New Roman"/>
-          <w:sz w:val="24"/>
-          <w:szCs w:val="24"/>
-        </w:rPr>
-        <w:t xml:space="preserve">, shift, strata, start time, end time, direction, pressureCount1, </w:t>
-      </w:r>
-      <w:proofErr w:type="gramStart"/>
-      <w:r>
-        <w:rPr>
-          <w:rFonts w:ascii="Times New Roman" w:hAnsi="Times New Roman" w:cs="Times New Roman"/>
-          <w:sz w:val="24"/>
-          <w:szCs w:val="24"/>
-        </w:rPr>
-        <w:t>pressureCount2</w:t>
-      </w:r>
-      <w:proofErr w:type="gramEnd"/>
-      <w:r>
-        <w:rPr>
-          <w:rFonts w:ascii="Times New Roman" w:hAnsi="Times New Roman" w:cs="Times New Roman"/>
-          <w:sz w:val="24"/>
-          <w:szCs w:val="24"/>
-        </w:rPr>
-        <w:t xml:space="preserve"> </w:t>
-      </w:r>
-    </w:p>
-    <w:p>
-      <w:pPr>
-        <w:pStyle w:val="ListParagraph"/>
-        <w:numPr>
-          <w:ilvl w:val="3"/>
-          <w:numId w:val="1"/>
-        </w:numPr>
-        <w:rPr>
-          <w:rFonts w:ascii="Times New Roman" w:hAnsi="Times New Roman" w:cs="Times New Roman"/>
-          <w:sz w:val="24"/>
-          <w:szCs w:val="24"/>
-        </w:rPr>
-      </w:pPr>
-      <w:r>
-        <w:rPr>
-          <w:rFonts w:ascii="Times New Roman" w:hAnsi="Times New Roman" w:cs="Times New Roman"/>
-          <w:sz w:val="24"/>
-          <w:szCs w:val="24"/>
-        </w:rPr>
-        <w:t>This f</w:t>
-      </w:r>
-      <w:r>
-        <w:rPr>
-          <w:rFonts w:ascii="Times New Roman" w:hAnsi="Times New Roman" w:cs="Times New Roman"/>
-          <w:sz w:val="24"/>
-          <w:szCs w:val="24"/>
-        </w:rPr>
-        <w:t xml:space="preserve">ixed issue where column order differed between the military and standard time </w:t>
-      </w:r>
-      <w:proofErr w:type="gramStart"/>
-      <w:r>
-        <w:rPr>
-          <w:rFonts w:ascii="Times New Roman" w:hAnsi="Times New Roman" w:cs="Times New Roman"/>
-          <w:sz w:val="24"/>
-          <w:szCs w:val="24"/>
-        </w:rPr>
-        <w:t>display</w:t>
-      </w:r>
-      <w:proofErr w:type="gramEnd"/>
-      <w:r>
-        <w:rPr>
-          <w:rFonts w:ascii="Times New Roman" w:hAnsi="Times New Roman" w:cs="Times New Roman"/>
-          <w:sz w:val="24"/>
-          <w:szCs w:val="24"/>
-        </w:rPr>
-        <w:t xml:space="preserve"> </w:t>
-      </w:r>
-    </w:p>
-    <w:p>
-      <w:pPr>
-        <w:pStyle w:val="ListParagraph"/>
-        <w:numPr>
-          <w:ilvl w:val="2"/>
-          <w:numId w:val="1"/>
-        </w:numPr>
-        <w:rPr>
-          <w:rFonts w:ascii="Times New Roman" w:hAnsi="Times New Roman" w:cs="Times New Roman"/>
-          <w:sz w:val="24"/>
-          <w:szCs w:val="24"/>
-        </w:rPr>
-      </w:pPr>
-      <w:r>
-        <w:rPr>
-          <w:rFonts w:ascii="Times New Roman" w:hAnsi="Times New Roman" w:cs="Times New Roman"/>
-          <w:sz w:val="24"/>
-          <w:szCs w:val="24"/>
-        </w:rPr>
-        <w:t>R</w:t>
-      </w:r>
-      <w:r>
-        <w:rPr>
-          <w:rFonts w:ascii="Times New Roman" w:hAnsi="Times New Roman" w:cs="Times New Roman"/>
-          <w:sz w:val="24"/>
-          <w:szCs w:val="24"/>
-        </w:rPr>
-        <w:t>ename</w:t>
-      </w:r>
-      <w:r>
-        <w:rPr>
-          <w:rFonts w:ascii="Times New Roman" w:hAnsi="Times New Roman" w:cs="Times New Roman"/>
-          <w:sz w:val="24"/>
-          <w:szCs w:val="24"/>
-        </w:rPr>
-        <w:t>d</w:t>
-      </w:r>
-      <w:r>
-        <w:rPr>
-          <w:rFonts w:ascii="Times New Roman" w:hAnsi="Times New Roman" w:cs="Times New Roman"/>
-          <w:sz w:val="24"/>
-          <w:szCs w:val="24"/>
-        </w:rPr>
-        <w:t xml:space="preserve"> columns with</w:t>
-      </w:r>
-      <w:r>
-        <w:rPr>
-          <w:rFonts w:ascii="Times New Roman" w:hAnsi="Times New Roman" w:cs="Times New Roman"/>
-          <w:sz w:val="24"/>
-          <w:szCs w:val="24"/>
-        </w:rPr>
-        <w:t xml:space="preserve"> more complete names that include spaces so the table displays well without messing up R naming conventions</w:t>
-      </w:r>
-      <w:r>
-        <w:rPr>
-          <w:rFonts w:ascii="Times New Roman" w:hAnsi="Times New Roman" w:cs="Times New Roman"/>
-          <w:sz w:val="24"/>
-          <w:szCs w:val="24"/>
-        </w:rPr>
-        <w:t xml:space="preserve"> (ok to have names that are not very R compliant as we won’t do any more manipulation with this </w:t>
-      </w:r>
-      <w:proofErr w:type="spellStart"/>
-      <w:r>
-        <w:rPr>
-          <w:rFonts w:ascii="Times New Roman" w:hAnsi="Times New Roman" w:cs="Times New Roman"/>
-          <w:sz w:val="24"/>
-          <w:szCs w:val="24"/>
-        </w:rPr>
-        <w:t>dataframe</w:t>
-      </w:r>
-      <w:proofErr w:type="spellEnd"/>
-      <w:r>
-        <w:rPr>
-          <w:rFonts w:ascii="Times New Roman" w:hAnsi="Times New Roman" w:cs="Times New Roman"/>
-          <w:sz w:val="24"/>
-          <w:szCs w:val="24"/>
-        </w:rPr>
-        <w:t xml:space="preserve"> before displaying...so in future any edits of the </w:t>
-      </w:r>
-      <w:proofErr w:type="spellStart"/>
-      <w:proofErr w:type="gramStart"/>
-      <w:r>
-        <w:rPr>
-          <w:rFonts w:ascii="Times New Roman" w:hAnsi="Times New Roman" w:cs="Times New Roman"/>
-          <w:sz w:val="24"/>
-          <w:szCs w:val="24"/>
-        </w:rPr>
-        <w:t>creelScheduleTimeFormated</w:t>
-      </w:r>
-      <w:proofErr w:type="spellEnd"/>
-      <w:r>
-        <w:rPr>
-          <w:rFonts w:ascii="Times New Roman" w:hAnsi="Times New Roman" w:cs="Times New Roman"/>
-          <w:sz w:val="24"/>
-          <w:szCs w:val="24"/>
-        </w:rPr>
-        <w:t>(</w:t>
-      </w:r>
-      <w:proofErr w:type="gramEnd"/>
-      <w:r>
-        <w:rPr>
-          <w:rFonts w:ascii="Times New Roman" w:hAnsi="Times New Roman" w:cs="Times New Roman"/>
-          <w:sz w:val="24"/>
-          <w:szCs w:val="24"/>
-        </w:rPr>
-        <w:t>) reactive should be made above the rename command)</w:t>
+      <w:r>
+        <w:rPr>
+          <w:rFonts w:ascii="Times New Roman" w:hAnsi="Times New Roman" w:cs="Times New Roman"/>
+          <w:sz w:val="24"/>
+          <w:szCs w:val="24"/>
+        </w:rPr>
+        <w:t>() reactive should be made above the rename command)</w:t>
       </w:r>
     </w:p>
     <w:p>
@@ -1190,43 +754,7 @@
           <w:sz w:val="24"/>
           <w:szCs w:val="24"/>
         </w:rPr>
-        <w:t xml:space="preserve">in data table (used </w:t>
-      </w:r>
-      <w:proofErr w:type="spellStart"/>
-      <w:r>
-        <w:rPr>
-          <w:rFonts w:ascii="Times New Roman" w:hAnsi="Times New Roman" w:cs="Times New Roman"/>
-          <w:sz w:val="24"/>
-          <w:szCs w:val="24"/>
-        </w:rPr>
-        <w:t>columnDefffs</w:t>
-      </w:r>
-      <w:proofErr w:type="spellEnd"/>
-      <w:r>
-        <w:rPr>
-          <w:rFonts w:ascii="Times New Roman" w:hAnsi="Times New Roman" w:cs="Times New Roman"/>
-          <w:sz w:val="24"/>
-          <w:szCs w:val="24"/>
-        </w:rPr>
-        <w:t xml:space="preserve"> option in </w:t>
-      </w:r>
-      <w:proofErr w:type="spellStart"/>
-      <w:r>
-        <w:rPr>
-          <w:rFonts w:ascii="Times New Roman" w:hAnsi="Times New Roman" w:cs="Times New Roman"/>
-          <w:sz w:val="24"/>
-          <w:szCs w:val="24"/>
-        </w:rPr>
-        <w:t>datatable</w:t>
-      </w:r>
-      <w:proofErr w:type="spellEnd"/>
-      <w:r>
-        <w:rPr>
-          <w:rFonts w:ascii="Times New Roman" w:hAnsi="Times New Roman" w:cs="Times New Roman"/>
-          <w:sz w:val="24"/>
-          <w:szCs w:val="24"/>
-        </w:rPr>
-        <w:t xml:space="preserve"> command) </w:t>
+        <w:t xml:space="preserve">in data table (used columnDefffs option in datatable command) </w:t>
       </w:r>
       <w:r>
         <w:rPr>
@@ -1256,25 +784,7 @@
           <w:sz w:val="24"/>
           <w:szCs w:val="24"/>
         </w:rPr>
-        <w:t xml:space="preserve">Altered </w:t>
-      </w:r>
-      <w:proofErr w:type="spellStart"/>
-      <w:r>
-        <w:rPr>
-          <w:rFonts w:ascii="Times New Roman" w:hAnsi="Times New Roman" w:cs="Times New Roman"/>
-          <w:sz w:val="24"/>
-          <w:szCs w:val="24"/>
-        </w:rPr>
-        <w:t>datatable</w:t>
-      </w:r>
-      <w:proofErr w:type="spellEnd"/>
-      <w:r>
-        <w:rPr>
-          <w:rFonts w:ascii="Times New Roman" w:hAnsi="Times New Roman" w:cs="Times New Roman"/>
-          <w:sz w:val="24"/>
-          <w:szCs w:val="24"/>
-        </w:rPr>
-        <w:t xml:space="preserve"> to have 100 rows by default </w:t>
+        <w:t xml:space="preserve">Altered datatable to have 100 rows by default </w:t>
       </w:r>
       <w:r>
         <w:rPr>
@@ -1322,41 +832,13 @@
           <w:szCs w:val="24"/>
         </w:rPr>
       </w:pPr>
-      <w:proofErr w:type="gramStart"/>
-      <w:r>
-        <w:rPr>
-          <w:rFonts w:ascii="Times New Roman" w:hAnsi="Times New Roman" w:cs="Times New Roman"/>
-          <w:sz w:val="24"/>
-          <w:szCs w:val="24"/>
-        </w:rPr>
-        <w:t>Use .groups</w:t>
-      </w:r>
-      <w:proofErr w:type="gramEnd"/>
-      <w:r>
-        <w:rPr>
-          <w:rFonts w:ascii="Times New Roman" w:hAnsi="Times New Roman" w:cs="Times New Roman"/>
-          <w:sz w:val="24"/>
-          <w:szCs w:val="24"/>
-        </w:rPr>
-        <w:t>= "</w:t>
-      </w:r>
-      <w:proofErr w:type="spellStart"/>
-      <w:r>
-        <w:rPr>
-          <w:rFonts w:ascii="Times New Roman" w:hAnsi="Times New Roman" w:cs="Times New Roman"/>
-          <w:sz w:val="24"/>
-          <w:szCs w:val="24"/>
-        </w:rPr>
-        <w:t>drop_last</w:t>
-      </w:r>
-      <w:proofErr w:type="spellEnd"/>
-      <w:r>
-        <w:rPr>
-          <w:rFonts w:ascii="Times New Roman" w:hAnsi="Times New Roman" w:cs="Times New Roman"/>
-          <w:sz w:val="24"/>
-          <w:szCs w:val="24"/>
-        </w:rPr>
-        <w:t>"</w:t>
+      <w:r>
+        <w:rPr>
+          <w:rFonts w:ascii="Times New Roman" w:hAnsi="Times New Roman" w:cs="Times New Roman"/>
+          <w:sz w:val="24"/>
+          <w:szCs w:val="24"/>
+        </w:rPr>
+        <w:t>Use .groups= "drop_last"</w:t>
       </w:r>
       <w:r>
         <w:rPr>
@@ -1372,25 +854,7 @@
           <w:sz w:val="24"/>
           <w:szCs w:val="24"/>
         </w:rPr>
-        <w:t xml:space="preserve"> for all summarize/</w:t>
-      </w:r>
-      <w:proofErr w:type="spellStart"/>
-      <w:r>
-        <w:rPr>
-          <w:rFonts w:ascii="Times New Roman" w:hAnsi="Times New Roman" w:cs="Times New Roman"/>
-          <w:sz w:val="24"/>
-          <w:szCs w:val="24"/>
-        </w:rPr>
-        <w:t>summarise</w:t>
-      </w:r>
-      <w:proofErr w:type="spellEnd"/>
-      <w:r>
-        <w:rPr>
-          <w:rFonts w:ascii="Times New Roman" w:hAnsi="Times New Roman" w:cs="Times New Roman"/>
-          <w:sz w:val="24"/>
-          <w:szCs w:val="24"/>
-        </w:rPr>
-        <w:t xml:space="preserve"> statements to avoid getting warning about overriding using .groups.</w:t>
+        <w:t xml:space="preserve"> for all summarize/summarise statements to avoid getting warning about overriding using .groups.</w:t>
       </w:r>
       <w:r>
         <w:rPr>
@@ -1428,25 +892,7 @@
           <w:sz w:val="24"/>
           <w:szCs w:val="24"/>
         </w:rPr>
-        <w:t xml:space="preserve">dded lake name variable to data </w:t>
-      </w:r>
-      <w:proofErr w:type="gramStart"/>
-      <w:r>
-        <w:rPr>
-          <w:rFonts w:ascii="Times New Roman" w:hAnsi="Times New Roman" w:cs="Times New Roman"/>
-          <w:sz w:val="24"/>
-          <w:szCs w:val="24"/>
-        </w:rPr>
-        <w:t>table</w:t>
-      </w:r>
-      <w:proofErr w:type="gramEnd"/>
-      <w:r>
-        <w:rPr>
-          <w:rFonts w:ascii="Times New Roman" w:hAnsi="Times New Roman" w:cs="Times New Roman"/>
-          <w:sz w:val="24"/>
-          <w:szCs w:val="24"/>
-        </w:rPr>
-        <w:t xml:space="preserve"> </w:t>
+        <w:t xml:space="preserve">dded lake name variable to data table </w:t>
       </w:r>
     </w:p>
     <w:p>
@@ -1468,25 +914,7 @@
           <w:sz w:val="24"/>
           <w:szCs w:val="24"/>
         </w:rPr>
-        <w:t xml:space="preserve">Made some modifications so only one lake can be selected but no lake is selected by default, then used reactive value to show “No lake selected” until user picks a lake...this avoids error preventing display of </w:t>
-      </w:r>
-      <w:proofErr w:type="spellStart"/>
-      <w:r>
-        <w:rPr>
-          <w:rFonts w:ascii="Times New Roman" w:hAnsi="Times New Roman" w:cs="Times New Roman"/>
-          <w:sz w:val="24"/>
-          <w:szCs w:val="24"/>
-        </w:rPr>
-        <w:t>datatable</w:t>
-      </w:r>
-      <w:proofErr w:type="spellEnd"/>
-      <w:r>
-        <w:rPr>
-          <w:rFonts w:ascii="Times New Roman" w:hAnsi="Times New Roman" w:cs="Times New Roman"/>
-          <w:sz w:val="24"/>
-          <w:szCs w:val="24"/>
-        </w:rPr>
-        <w:t xml:space="preserve"> when no lake is yet selected.</w:t>
+        <w:t>Made some modifications so only one lake can be selected but no lake is selected by default, then used reactive value to show “No lake selected” until user picks a lake...this avoids error preventing display of datatable when no lake is yet selected.</w:t>
       </w:r>
     </w:p>
     <w:p>
@@ -1508,25 +936,7 @@
           <w:sz w:val="24"/>
           <w:szCs w:val="24"/>
         </w:rPr>
-        <w:t xml:space="preserve">Altered download table to be the new table I created to display as data </w:t>
-      </w:r>
-      <w:proofErr w:type="gramStart"/>
-      <w:r>
-        <w:rPr>
-          <w:rFonts w:ascii="Times New Roman" w:hAnsi="Times New Roman" w:cs="Times New Roman"/>
-          <w:sz w:val="24"/>
-          <w:szCs w:val="24"/>
-        </w:rPr>
-        <w:t>table</w:t>
-      </w:r>
-      <w:proofErr w:type="gramEnd"/>
-      <w:r>
-        <w:rPr>
-          <w:rFonts w:ascii="Times New Roman" w:hAnsi="Times New Roman" w:cs="Times New Roman"/>
-          <w:sz w:val="24"/>
-          <w:szCs w:val="24"/>
-        </w:rPr>
-        <w:t xml:space="preserve"> so it matches what the user saw on screen (i.e., my code above altered the approach, so the data table being downloaded was now incorrect).</w:t>
+        <w:t>Altered download table to be the new table I created to display as data table so it matches what the user saw on screen (i.e., my code above altered the approach, so the data table being downloaded was now incorrect).</w:t>
       </w:r>
     </w:p>
     <w:p>
@@ -1572,25 +982,7 @@
           <w:sz w:val="24"/>
           <w:szCs w:val="24"/>
         </w:rPr>
-        <w:t xml:space="preserve">military time but with </w:t>
-      </w:r>
-      <w:proofErr w:type="gramStart"/>
-      <w:r>
-        <w:rPr>
-          <w:rFonts w:ascii="Times New Roman" w:hAnsi="Times New Roman" w:cs="Times New Roman"/>
-          <w:sz w:val="24"/>
-          <w:szCs w:val="24"/>
-        </w:rPr>
-        <w:t>2 digit</w:t>
-      </w:r>
-      <w:proofErr w:type="gramEnd"/>
-      <w:r>
-        <w:rPr>
-          <w:rFonts w:ascii="Times New Roman" w:hAnsi="Times New Roman" w:cs="Times New Roman"/>
-          <w:sz w:val="24"/>
-          <w:szCs w:val="24"/>
-        </w:rPr>
-        <w:t xml:space="preserve"> hour and minutes as 2 digit decimal of an hour)</w:t>
+        <w:t>military time but with 2 digit hour and minutes as 2 digit decimal of an hour)</w:t>
       </w:r>
     </w:p>
     <w:p>
@@ -1612,18 +1004,8 @@
           <w:sz w:val="24"/>
           <w:szCs w:val="24"/>
         </w:rPr>
-        <w:t xml:space="preserve">Changed naming scheme to include lake name and start/end dates for entire </w:t>
-      </w:r>
-      <w:proofErr w:type="gramStart"/>
-      <w:r>
-        <w:rPr>
-          <w:rFonts w:ascii="Times New Roman" w:hAnsi="Times New Roman" w:cs="Times New Roman"/>
-          <w:sz w:val="24"/>
-          <w:szCs w:val="24"/>
-        </w:rPr>
-        <w:t>creel</w:t>
-      </w:r>
-      <w:proofErr w:type="gramEnd"/>
+        <w:t>Changed naming scheme to include lake name and start/end dates for entire creel</w:t>
+      </w:r>
     </w:p>
     <w:p>
       <w:pPr>
@@ -1645,6 +1027,287 @@
           <w:szCs w:val="24"/>
         </w:rPr>
         <w:t>Rearranged the boxes at the top of the page to make it take a bit less space and show more of the table on the screen when scrolled to the top of the page.</w:t>
+      </w:r>
+    </w:p>
+    <w:p>
+      <w:pPr>
+        <w:pStyle w:val="ListParagraph"/>
+        <w:numPr>
+          <w:ilvl w:val="0"/>
+          <w:numId w:val="1"/>
+        </w:numPr>
+        <w:rPr>
+          <w:rFonts w:ascii="Times New Roman" w:hAnsi="Times New Roman" w:cs="Times New Roman"/>
+          <w:sz w:val="24"/>
+          <w:szCs w:val="24"/>
+        </w:rPr>
+      </w:pPr>
+      <w:r>
+        <w:rPr>
+          <w:rFonts w:ascii="Times New Roman" w:hAnsi="Times New Roman" w:cs="Times New Roman"/>
+          <w:sz w:val="24"/>
+          <w:szCs w:val="24"/>
+        </w:rPr>
+        <w:t>11/21/2024 First official betta version pushed to server...not sure I captured all of the changes, but here is most of the changes made</w:t>
+      </w:r>
+    </w:p>
+    <w:p>
+      <w:pPr>
+        <w:pStyle w:val="ListParagraph"/>
+        <w:numPr>
+          <w:ilvl w:val="1"/>
+          <w:numId w:val="1"/>
+        </w:numPr>
+        <w:rPr>
+          <w:rFonts w:ascii="Times New Roman" w:hAnsi="Times New Roman" w:cs="Times New Roman"/>
+          <w:sz w:val="24"/>
+          <w:szCs w:val="24"/>
+        </w:rPr>
+      </w:pPr>
+      <w:r>
+        <w:rPr>
+          <w:rFonts w:ascii="Times New Roman" w:hAnsi="Times New Roman" w:cs="Times New Roman"/>
+          <w:sz w:val="24"/>
+          <w:szCs w:val="24"/>
+        </w:rPr>
+        <w:t>Fixed issues with daylight savings being one hour in the wrong direction.</w:t>
+      </w:r>
+    </w:p>
+    <w:p>
+      <w:pPr>
+        <w:pStyle w:val="ListParagraph"/>
+        <w:numPr>
+          <w:ilvl w:val="1"/>
+          <w:numId w:val="1"/>
+        </w:numPr>
+        <w:rPr>
+          <w:rFonts w:ascii="Times New Roman" w:hAnsi="Times New Roman" w:cs="Times New Roman"/>
+          <w:sz w:val="24"/>
+          <w:szCs w:val="24"/>
+        </w:rPr>
+      </w:pPr>
+      <w:r>
+        <w:rPr>
+          <w:rFonts w:ascii="Times New Roman" w:hAnsi="Times New Roman" w:cs="Times New Roman"/>
+          <w:sz w:val="24"/>
+          <w:szCs w:val="24"/>
+        </w:rPr>
+        <w:t>Fixed bug that caused variable number of days in each</w:t>
+      </w:r>
+      <w:r>
+        <w:rPr>
+          <w:rFonts w:ascii="Times New Roman" w:hAnsi="Times New Roman" w:cs="Times New Roman"/>
+          <w:sz w:val="24"/>
+          <w:szCs w:val="24"/>
+        </w:rPr>
+        <w:t xml:space="preserve"> quarter...was solved by </w:t>
+      </w:r>
+      <w:r>
+        <w:rPr>
+          <w:rFonts w:ascii="Times New Roman" w:hAnsi="Times New Roman" w:cs="Times New Roman"/>
+          <w:sz w:val="24"/>
+          <w:szCs w:val="24"/>
+        </w:rPr>
+        <w:t>re-coding a</w:t>
+      </w:r>
+      <w:r>
+        <w:rPr>
+          <w:rFonts w:ascii="Times New Roman" w:hAnsi="Times New Roman" w:cs="Times New Roman"/>
+          <w:sz w:val="24"/>
+          <w:szCs w:val="24"/>
+        </w:rPr>
+        <w:t xml:space="preserve"> different approach to prevent alternates from being picked from days already as standard days (was just throwing those out, now we pick from a list of days with standard days removed ahead of time)</w:t>
+      </w:r>
+      <w:r>
+        <w:rPr>
+          <w:rFonts w:ascii="Times New Roman" w:hAnsi="Times New Roman" w:cs="Times New Roman"/>
+          <w:sz w:val="24"/>
+          <w:szCs w:val="24"/>
+        </w:rPr>
+        <w:t>.</w:t>
+      </w:r>
+    </w:p>
+    <w:p>
+      <w:pPr>
+        <w:pStyle w:val="ListParagraph"/>
+        <w:numPr>
+          <w:ilvl w:val="1"/>
+          <w:numId w:val="1"/>
+        </w:numPr>
+        <w:rPr>
+          <w:rFonts w:ascii="Times New Roman" w:hAnsi="Times New Roman" w:cs="Times New Roman"/>
+          <w:sz w:val="24"/>
+          <w:szCs w:val="24"/>
+        </w:rPr>
+      </w:pPr>
+      <w:r>
+        <w:rPr>
+          <w:rFonts w:ascii="Times New Roman" w:hAnsi="Times New Roman" w:cs="Times New Roman"/>
+          <w:sz w:val="24"/>
+          <w:szCs w:val="24"/>
+        </w:rPr>
+        <w:t>Scale number of alternate days so it is 2 weekeday/weekend minimum, but does an additional 2 days each for every 10% more effort selected.</w:t>
+      </w:r>
+    </w:p>
+    <w:p>
+      <w:pPr>
+        <w:pStyle w:val="ListParagraph"/>
+        <w:numPr>
+          <w:ilvl w:val="1"/>
+          <w:numId w:val="1"/>
+        </w:numPr>
+        <w:rPr>
+          <w:rFonts w:ascii="Times New Roman" w:hAnsi="Times New Roman" w:cs="Times New Roman"/>
+          <w:sz w:val="24"/>
+          <w:szCs w:val="24"/>
+        </w:rPr>
+      </w:pPr>
+      <w:r>
+        <w:rPr>
+          <w:rFonts w:ascii="Times New Roman" w:hAnsi="Times New Roman" w:cs="Times New Roman"/>
+          <w:sz w:val="24"/>
+          <w:szCs w:val="24"/>
+        </w:rPr>
+        <w:t>Sort output by date but with alternates at the end of the quarter rather than interspersed with standard days</w:t>
+      </w:r>
+    </w:p>
+    <w:p>
+      <w:pPr>
+        <w:pStyle w:val="ListParagraph"/>
+        <w:numPr>
+          <w:ilvl w:val="1"/>
+          <w:numId w:val="1"/>
+        </w:numPr>
+        <w:rPr>
+          <w:rFonts w:ascii="Times New Roman" w:hAnsi="Times New Roman" w:cs="Times New Roman"/>
+          <w:sz w:val="24"/>
+          <w:szCs w:val="24"/>
+        </w:rPr>
+      </w:pPr>
+      <w:r>
+        <w:rPr>
+          <w:rFonts w:ascii="Times New Roman" w:hAnsi="Times New Roman" w:cs="Times New Roman"/>
+          <w:sz w:val="24"/>
+          <w:szCs w:val="24"/>
+        </w:rPr>
+        <w:t>Fixed some issues where we were coming up 1 day short of the number of days we wanted due to difftime not counting either first or last day.</w:t>
+      </w:r>
+    </w:p>
+    <w:p>
+      <w:pPr>
+        <w:pStyle w:val="ListParagraph"/>
+        <w:numPr>
+          <w:ilvl w:val="1"/>
+          <w:numId w:val="1"/>
+        </w:numPr>
+        <w:rPr>
+          <w:rFonts w:ascii="Times New Roman" w:hAnsi="Times New Roman" w:cs="Times New Roman"/>
+          <w:sz w:val="24"/>
+          <w:szCs w:val="24"/>
+        </w:rPr>
+      </w:pPr>
+      <w:r>
+        <w:rPr>
+          <w:rFonts w:ascii="Times New Roman" w:hAnsi="Times New Roman" w:cs="Times New Roman"/>
+          <w:sz w:val="24"/>
+          <w:szCs w:val="24"/>
+        </w:rPr>
+        <w:t xml:space="preserve">Wrote code to set default starting date equal to the first day of the next quarter unless the current date is within </w:t>
+      </w:r>
+      <w:r>
+        <w:rPr>
+          <w:rFonts w:ascii="Times New Roman" w:hAnsi="Times New Roman" w:cs="Times New Roman"/>
+          <w:sz w:val="24"/>
+          <w:szCs w:val="24"/>
+        </w:rPr>
+        <w:t>2</w:t>
+      </w:r>
+      <w:r>
+        <w:rPr>
+          <w:rFonts w:ascii="Times New Roman" w:hAnsi="Times New Roman" w:cs="Times New Roman"/>
+          <w:sz w:val="24"/>
+          <w:szCs w:val="24"/>
+        </w:rPr>
+        <w:t xml:space="preserve">d of the </w:t>
+      </w:r>
+      <w:r>
+        <w:rPr>
+          <w:rFonts w:ascii="Times New Roman" w:hAnsi="Times New Roman" w:cs="Times New Roman"/>
+          <w:sz w:val="24"/>
+          <w:szCs w:val="24"/>
+        </w:rPr>
+        <w:t xml:space="preserve">start of the </w:t>
+      </w:r>
+      <w:r>
+        <w:rPr>
+          <w:rFonts w:ascii="Times New Roman" w:hAnsi="Times New Roman" w:cs="Times New Roman"/>
+          <w:sz w:val="24"/>
+          <w:szCs w:val="24"/>
+        </w:rPr>
+        <w:t>current quarter, in which case it uses the current date (but this will throw 1 week of the same season at the back end of the year...so might not want to allow this past the first day of the month just to essentially avoid splitting a quarter at all</w:t>
+      </w:r>
+      <w:r>
+        <w:rPr>
+          <w:rFonts w:ascii="Times New Roman" w:hAnsi="Times New Roman" w:cs="Times New Roman"/>
+          <w:sz w:val="24"/>
+          <w:szCs w:val="24"/>
+        </w:rPr>
+        <w:t>).</w:t>
+      </w:r>
+    </w:p>
+    <w:p>
+      <w:pPr>
+        <w:pStyle w:val="ListParagraph"/>
+        <w:numPr>
+          <w:ilvl w:val="1"/>
+          <w:numId w:val="1"/>
+        </w:numPr>
+        <w:rPr>
+          <w:rFonts w:ascii="Times New Roman" w:hAnsi="Times New Roman" w:cs="Times New Roman"/>
+          <w:sz w:val="24"/>
+          <w:szCs w:val="24"/>
+        </w:rPr>
+      </w:pPr>
+      <w:r>
+        <w:rPr>
+          <w:rFonts w:ascii="Times New Roman" w:hAnsi="Times New Roman" w:cs="Times New Roman"/>
+          <w:sz w:val="24"/>
+          <w:szCs w:val="24"/>
+        </w:rPr>
+        <w:t xml:space="preserve">Rewrote date selection code block to ensure it does not ever pick both a morning and evening shift on the same day...did this by first picking the proper number of </w:t>
+      </w:r>
+      <w:r>
+        <w:rPr>
+          <w:rFonts w:ascii="Times New Roman" w:hAnsi="Times New Roman" w:cs="Times New Roman"/>
+          <w:sz w:val="24"/>
+          <w:szCs w:val="24"/>
+        </w:rPr>
+        <w:lastRenderedPageBreak/>
+        <w:t xml:space="preserve">days from a list of available </w:t>
+      </w:r>
+      <w:r>
+        <w:rPr>
+          <w:rFonts w:ascii="Times New Roman" w:hAnsi="Times New Roman" w:cs="Times New Roman"/>
+          <w:sz w:val="24"/>
+          <w:szCs w:val="24"/>
+        </w:rPr>
+        <w:t>dates (not the full list of am/pm shifts)</w:t>
+      </w:r>
+      <w:r>
+        <w:rPr>
+          <w:rFonts w:ascii="Times New Roman" w:hAnsi="Times New Roman" w:cs="Times New Roman"/>
+          <w:sz w:val="24"/>
+          <w:szCs w:val="24"/>
+        </w:rPr>
+        <w:t>, then use an innerjoin and slice_sample(n=1) on each date to pick which shift is used.</w:t>
+      </w:r>
+      <w:r>
+        <w:rPr>
+          <w:rFonts w:ascii="Times New Roman" w:hAnsi="Times New Roman" w:cs="Times New Roman"/>
+          <w:sz w:val="24"/>
+          <w:szCs w:val="24"/>
+        </w:rPr>
+        <w:t xml:space="preserve">  This logic also needed to be used to account for Friday am being weekday and Friday pm being weekend (used a filter to remove picked dates to deal with this)</w:t>
       </w:r>
     </w:p>
     <w:sectPr>
@@ -1655,6 +1318,56 @@
     </w:sectPr>
   </w:body>
 </w:document>
+</file>
+
+<file path=word/endnotes.xml><?xml version="1.0" encoding="utf-8"?>
+<w:endnotes xmlns:wpc="http://schemas.microsoft.com/office/word/2010/wordprocessingCanvas" xmlns:cx="http://schemas.microsoft.com/office/drawing/2014/chartex" xmlns:cx1="http://schemas.microsoft.com/office/drawing/2015/9/8/chartex" xmlns:cx2="http://schemas.microsoft.com/office/drawing/2015/10/21/chartex" xmlns:cx3="http://schemas.microsoft.com/office/drawing/2016/5/9/chartex" xmlns:cx4="http://schemas.microsoft.com/office/drawing/2016/5/10/chartex" xmlns:cx5="http://schemas.microsoft.com/office/drawing/2016/5/11/chartex" xmlns:cx6="http://schemas.microsoft.com/office/drawing/2016/5/12/chartex" xmlns:cx7="http://schemas.microsoft.com/office/drawing/2016/5/13/chartex" xmlns:cx8="http://schemas.microsoft.com/office/drawing/2016/5/14/chartex" xmlns:mc="http://schemas.openxmlformats.org/markup-compatibility/2006" xmlns:aink="http://schemas.microsoft.com/office/drawing/2016/ink" xmlns:am3d="http://schemas.microsoft.com/office/drawing/2017/model3d" xmlns:o="urn:schemas-microsoft-com:office:office" xmlns:oel="http://schemas.microsoft.com/office/2019/extlst" xmlns:r="http://schemas.openxmlformats.org/officeDocument/2006/relationships" xmlns:m="http://schemas.openxmlformats.org/officeDocument/2006/math" xmlns:v="urn:schemas-microsoft-com:vml" xmlns:wp14="http://schemas.microsoft.com/office/word/2010/wordprocessingDrawing" xmlns:wp="http://schemas.openxmlformats.org/drawingml/2006/wordprocessingDrawing" xmlns:w10="urn:schemas-microsoft-com:office:word" xmlns:w="http://schemas.openxmlformats.org/wordprocessingml/2006/main" xmlns:w14="http://schemas.microsoft.com/office/word/2010/wordml" xmlns:w15="http://schemas.microsoft.com/office/word/2012/wordml" xmlns:w16cex="http://schemas.microsoft.com/office/word/2018/wordml/cex" xmlns:w16cid="http://schemas.microsoft.com/office/word/2016/wordml/cid" xmlns:w16="http://schemas.microsoft.com/office/word/2018/wordml" xmlns:w16du="http://schemas.microsoft.com/office/word/2023/wordml/word16du" xmlns:w16sdtdh="http://schemas.microsoft.com/office/word/2020/wordml/sdtdatahash" xmlns:w16se="http://schemas.microsoft.com/office/word/2015/wordml/symex" xmlns:wpg="http://schemas.microsoft.com/office/word/2010/wordprocessingGroup" xmlns:wpi="http://schemas.microsoft.com/office/word/2010/wordprocessingInk" xmlns:wne="http://schemas.microsoft.com/office/word/2006/wordml" xmlns:wps="http://schemas.microsoft.com/office/word/2010/wordprocessingShape" mc:Ignorable="w14 w15 w16se w16cid w16 w16cex w16sdtdh w16du wp14">
+  <w:endnote w:type="separator" w:id="-1">
+    <w:p>
+      <w:pPr>
+        <w:spacing w:after="0" w:line="240" w:lineRule="auto"/>
+      </w:pPr>
+      <w:r>
+        <w:separator/>
+      </w:r>
+    </w:p>
+  </w:endnote>
+  <w:endnote w:type="continuationSeparator" w:id="0">
+    <w:p>
+      <w:pPr>
+        <w:spacing w:after="0" w:line="240" w:lineRule="auto"/>
+      </w:pPr>
+      <w:r>
+        <w:continuationSeparator/>
+      </w:r>
+    </w:p>
+  </w:endnote>
+</w:endnotes>
+</file>
+
+<file path=word/footnotes.xml><?xml version="1.0" encoding="utf-8"?>
+<w:footnotes xmlns:wpc="http://schemas.microsoft.com/office/word/2010/wordprocessingCanvas" xmlns:cx="http://schemas.microsoft.com/office/drawing/2014/chartex" xmlns:cx1="http://schemas.microsoft.com/office/drawing/2015/9/8/chartex" xmlns:cx2="http://schemas.microsoft.com/office/drawing/2015/10/21/chartex" xmlns:cx3="http://schemas.microsoft.com/office/drawing/2016/5/9/chartex" xmlns:cx4="http://schemas.microsoft.com/office/drawing/2016/5/10/chartex" xmlns:cx5="http://schemas.microsoft.com/office/drawing/2016/5/11/chartex" xmlns:cx6="http://schemas.microsoft.com/office/drawing/2016/5/12/chartex" xmlns:cx7="http://schemas.microsoft.com/office/drawing/2016/5/13/chartex" xmlns:cx8="http://schemas.microsoft.com/office/drawing/2016/5/14/chartex" xmlns:mc="http://schemas.openxmlformats.org/markup-compatibility/2006" xmlns:aink="http://schemas.microsoft.com/office/drawing/2016/ink" xmlns:am3d="http://schemas.microsoft.com/office/drawing/2017/model3d" xmlns:o="urn:schemas-microsoft-com:office:office" xmlns:oel="http://schemas.microsoft.com/office/2019/extlst" xmlns:r="http://schemas.openxmlformats.org/officeDocument/2006/relationships" xmlns:m="http://schemas.openxmlformats.org/officeDocument/2006/math" xmlns:v="urn:schemas-microsoft-com:vml" xmlns:wp14="http://schemas.microsoft.com/office/word/2010/wordprocessingDrawing" xmlns:wp="http://schemas.openxmlformats.org/drawingml/2006/wordprocessingDrawing" xmlns:w10="urn:schemas-microsoft-com:office:word" xmlns:w="http://schemas.openxmlformats.org/wordprocessingml/2006/main" xmlns:w14="http://schemas.microsoft.com/office/word/2010/wordml" xmlns:w15="http://schemas.microsoft.com/office/word/2012/wordml" xmlns:w16cex="http://schemas.microsoft.com/office/word/2018/wordml/cex" xmlns:w16cid="http://schemas.microsoft.com/office/word/2016/wordml/cid" xmlns:w16="http://schemas.microsoft.com/office/word/2018/wordml" xmlns:w16du="http://schemas.microsoft.com/office/word/2023/wordml/word16du" xmlns:w16sdtdh="http://schemas.microsoft.com/office/word/2020/wordml/sdtdatahash" xmlns:w16se="http://schemas.microsoft.com/office/word/2015/wordml/symex" xmlns:wpg="http://schemas.microsoft.com/office/word/2010/wordprocessingGroup" xmlns:wpi="http://schemas.microsoft.com/office/word/2010/wordprocessingInk" xmlns:wne="http://schemas.microsoft.com/office/word/2006/wordml" xmlns:wps="http://schemas.microsoft.com/office/word/2010/wordprocessingShape" mc:Ignorable="w14 w15 w16se w16cid w16 w16cex w16sdtdh w16du wp14">
+  <w:footnote w:type="separator" w:id="-1">
+    <w:p>
+      <w:pPr>
+        <w:spacing w:after="0" w:line="240" w:lineRule="auto"/>
+      </w:pPr>
+      <w:r>
+        <w:separator/>
+      </w:r>
+    </w:p>
+  </w:footnote>
+  <w:footnote w:type="continuationSeparator" w:id="0">
+    <w:p>
+      <w:pPr>
+        <w:spacing w:after="0" w:line="240" w:lineRule="auto"/>
+      </w:pPr>
+      <w:r>
+        <w:continuationSeparator/>
+      </w:r>
+    </w:p>
+  </w:footnote>
+</w:footnotes>
 </file>
 
 <file path=word/numbering.xml><?xml version="1.0" encoding="utf-8"?>
@@ -2757,6 +2470,50 @@
       <w:spacing w:val="5"/>
     </w:rPr>
   </w:style>
+  <w:style w:type="paragraph" w:styleId="Header">
+    <w:name w:val="header"/>
+    <w:basedOn w:val="Normal"/>
+    <w:link w:val="HeaderChar"/>
+    <w:uiPriority w:val="99"/>
+    <w:unhideWhenUsed/>
+    <w:rsid w:val="00CB6D50"/>
+    <w:pPr>
+      <w:tabs>
+        <w:tab w:val="center" w:pos="4680"/>
+        <w:tab w:val="right" w:pos="9360"/>
+      </w:tabs>
+      <w:spacing w:after="0" w:line="240" w:lineRule="auto"/>
+    </w:pPr>
+  </w:style>
+  <w:style w:type="character" w:customStyle="1" w:styleId="HeaderChar">
+    <w:name w:val="Header Char"/>
+    <w:basedOn w:val="DefaultParagraphFont"/>
+    <w:link w:val="Header"/>
+    <w:uiPriority w:val="99"/>
+    <w:rsid w:val="00CB6D50"/>
+  </w:style>
+  <w:style w:type="paragraph" w:styleId="Footer">
+    <w:name w:val="footer"/>
+    <w:basedOn w:val="Normal"/>
+    <w:link w:val="FooterChar"/>
+    <w:uiPriority w:val="99"/>
+    <w:unhideWhenUsed/>
+    <w:rsid w:val="00CB6D50"/>
+    <w:pPr>
+      <w:tabs>
+        <w:tab w:val="center" w:pos="4680"/>
+        <w:tab w:val="right" w:pos="9360"/>
+      </w:tabs>
+      <w:spacing w:after="0" w:line="240" w:lineRule="auto"/>
+    </w:pPr>
+  </w:style>
+  <w:style w:type="character" w:customStyle="1" w:styleId="FooterChar">
+    <w:name w:val="Footer Char"/>
+    <w:basedOn w:val="DefaultParagraphFont"/>
+    <w:link w:val="Footer"/>
+    <w:uiPriority w:val="99"/>
+    <w:rsid w:val="00CB6D50"/>
+  </w:style>
 </w:styles>
 </file>
 

</xml_diff>

<commit_message>
Fix Season sorting bug and reorganized some code to streamline and add bookmarking
</commit_message>
<xml_diff>
--- a/Update log-Creel App.docx
+++ b/Update log-Creel App.docx
@@ -43,7 +43,25 @@
           <w:sz w:val="24"/>
           <w:szCs w:val="24"/>
         </w:rPr>
-        <w:t>May 14, 2024 – initial push of Brook Beaverly’s creel planning tab.</w:t>
+        <w:t xml:space="preserve">May 14, 2024 – initial push of Brook </w:t>
+      </w:r>
+      <w:proofErr w:type="spellStart"/>
+      <w:r>
+        <w:rPr>
+          <w:rFonts w:ascii="Times New Roman" w:hAnsi="Times New Roman" w:cs="Times New Roman"/>
+          <w:sz w:val="24"/>
+          <w:szCs w:val="24"/>
+        </w:rPr>
+        <w:t>Beaverly’s</w:t>
+      </w:r>
+      <w:proofErr w:type="spellEnd"/>
+      <w:r>
+        <w:rPr>
+          <w:rFonts w:ascii="Times New Roman" w:hAnsi="Times New Roman" w:cs="Times New Roman"/>
+          <w:sz w:val="24"/>
+          <w:szCs w:val="24"/>
+        </w:rPr>
+        <w:t xml:space="preserve"> creel planning tab.</w:t>
       </w:r>
     </w:p>
     <w:p>
@@ -127,7 +145,43 @@
           <w:sz w:val="24"/>
           <w:szCs w:val="24"/>
         </w:rPr>
-        <w:t xml:space="preserve"> 4 extra days instead of 2 extra for each strata because it is split by year.  I added Qyear as a new year variable for picking dates and winter months of </w:t>
+        <w:t xml:space="preserve"> 4 extra days instead of 2 extra for each </w:t>
+      </w:r>
+      <w:proofErr w:type="gramStart"/>
+      <w:r>
+        <w:rPr>
+          <w:rFonts w:ascii="Times New Roman" w:hAnsi="Times New Roman" w:cs="Times New Roman"/>
+          <w:sz w:val="24"/>
+          <w:szCs w:val="24"/>
+        </w:rPr>
+        <w:t>strata</w:t>
+      </w:r>
+      <w:proofErr w:type="gramEnd"/>
+      <w:r>
+        <w:rPr>
+          <w:rFonts w:ascii="Times New Roman" w:hAnsi="Times New Roman" w:cs="Times New Roman"/>
+          <w:sz w:val="24"/>
+          <w:szCs w:val="24"/>
+        </w:rPr>
+        <w:t xml:space="preserve"> because it is split by year.  I added </w:t>
+      </w:r>
+      <w:proofErr w:type="spellStart"/>
+      <w:r>
+        <w:rPr>
+          <w:rFonts w:ascii="Times New Roman" w:hAnsi="Times New Roman" w:cs="Times New Roman"/>
+          <w:sz w:val="24"/>
+          <w:szCs w:val="24"/>
+        </w:rPr>
+        <w:t>Qyear</w:t>
+      </w:r>
+      <w:proofErr w:type="spellEnd"/>
+      <w:r>
+        <w:rPr>
+          <w:rFonts w:ascii="Times New Roman" w:hAnsi="Times New Roman" w:cs="Times New Roman"/>
+          <w:sz w:val="24"/>
+          <w:szCs w:val="24"/>
+        </w:rPr>
+        <w:t xml:space="preserve"> as a new year variable for picking dates and winter months of </w:t>
       </w:r>
       <w:r>
         <w:rPr>
@@ -143,7 +197,25 @@
           <w:sz w:val="24"/>
           <w:szCs w:val="24"/>
         </w:rPr>
-        <w:t xml:space="preserve"> were assigned the Qyear from the previous December</w:t>
+        <w:t xml:space="preserve"> were assigned the </w:t>
+      </w:r>
+      <w:proofErr w:type="spellStart"/>
+      <w:r>
+        <w:rPr>
+          <w:rFonts w:ascii="Times New Roman" w:hAnsi="Times New Roman" w:cs="Times New Roman"/>
+          <w:sz w:val="24"/>
+          <w:szCs w:val="24"/>
+        </w:rPr>
+        <w:t>Qyear</w:t>
+      </w:r>
+      <w:proofErr w:type="spellEnd"/>
+      <w:r>
+        <w:rPr>
+          <w:rFonts w:ascii="Times New Roman" w:hAnsi="Times New Roman" w:cs="Times New Roman"/>
+          <w:sz w:val="24"/>
+          <w:szCs w:val="24"/>
+        </w:rPr>
+        <w:t xml:space="preserve"> from the previous December</w:t>
       </w:r>
       <w:r>
         <w:rPr>
@@ -299,7 +371,34 @@
           <w:sz w:val="24"/>
           <w:szCs w:val="24"/>
         </w:rPr>
-        <w:t xml:space="preserve">This is occurring when random_start_time  </w:t>
+        <w:t xml:space="preserve">This is occurring when </w:t>
+      </w:r>
+      <w:proofErr w:type="spellStart"/>
+      <w:r>
+        <w:rPr>
+          <w:rFonts w:ascii="Times New Roman" w:hAnsi="Times New Roman" w:cs="Times New Roman"/>
+          <w:sz w:val="24"/>
+          <w:szCs w:val="24"/>
+        </w:rPr>
+        <w:t>random_start_</w:t>
+      </w:r>
+      <w:proofErr w:type="gramStart"/>
+      <w:r>
+        <w:rPr>
+          <w:rFonts w:ascii="Times New Roman" w:hAnsi="Times New Roman" w:cs="Times New Roman"/>
+          <w:sz w:val="24"/>
+          <w:szCs w:val="24"/>
+        </w:rPr>
+        <w:t>time</w:t>
+      </w:r>
+      <w:proofErr w:type="spellEnd"/>
+      <w:r>
+        <w:rPr>
+          <w:rFonts w:ascii="Times New Roman" w:hAnsi="Times New Roman" w:cs="Times New Roman"/>
+          <w:sz w:val="24"/>
+          <w:szCs w:val="24"/>
+        </w:rPr>
+        <w:t xml:space="preserve">  </w:t>
       </w:r>
       <w:r>
         <w:rPr>
@@ -309,6 +408,7 @@
         </w:rPr>
         <w:t>was</w:t>
       </w:r>
+      <w:proofErr w:type="gramEnd"/>
       <w:r>
         <w:rPr>
           <w:rFonts w:ascii="Times New Roman" w:hAnsi="Times New Roman" w:cs="Times New Roman"/>
@@ -331,7 +431,25 @@
           <w:sz w:val="24"/>
           <w:szCs w:val="24"/>
         </w:rPr>
-        <w:t xml:space="preserve"> runif(n()) </w:t>
+        <w:t xml:space="preserve"> </w:t>
+      </w:r>
+      <w:proofErr w:type="spellStart"/>
+      <w:r>
+        <w:rPr>
+          <w:rFonts w:ascii="Times New Roman" w:hAnsi="Times New Roman" w:cs="Times New Roman"/>
+          <w:sz w:val="24"/>
+          <w:szCs w:val="24"/>
+        </w:rPr>
+        <w:t>runif</w:t>
+      </w:r>
+      <w:proofErr w:type="spellEnd"/>
+      <w:r>
+        <w:rPr>
+          <w:rFonts w:ascii="Times New Roman" w:hAnsi="Times New Roman" w:cs="Times New Roman"/>
+          <w:sz w:val="24"/>
+          <w:szCs w:val="24"/>
+        </w:rPr>
+        <w:t xml:space="preserve">(n()) </w:t>
       </w:r>
       <w:r>
         <w:rPr>
@@ -369,15 +487,123 @@
           <w:sz w:val="24"/>
           <w:szCs w:val="24"/>
         </w:rPr>
-        <w:t xml:space="preserve">Fixed by deleting line checking if the time was &lt; (endTime – 300) because with max runif(n()) value of 0.99999, the time will always be no greater than (endTime – 300), which allows 60 min for pressure count, 60 min between counts, and 60 more minutes for a final pressure count.  There is no need for ifelse to produce NA values if </w:t>
-      </w:r>
-      <w:r>
-        <w:rPr>
-          <w:rFonts w:ascii="Times New Roman" w:hAnsi="Times New Roman" w:cs="Times New Roman"/>
-          <w:sz w:val="24"/>
-          <w:szCs w:val="24"/>
-        </w:rPr>
-        <w:t>time was exactly (endTime – 300)</w:t>
+        <w:t>Fixed by deleting line checking if the time was &lt; (</w:t>
+      </w:r>
+      <w:proofErr w:type="spellStart"/>
+      <w:r>
+        <w:rPr>
+          <w:rFonts w:ascii="Times New Roman" w:hAnsi="Times New Roman" w:cs="Times New Roman"/>
+          <w:sz w:val="24"/>
+          <w:szCs w:val="24"/>
+        </w:rPr>
+        <w:t>endTime</w:t>
+      </w:r>
+      <w:proofErr w:type="spellEnd"/>
+      <w:r>
+        <w:rPr>
+          <w:rFonts w:ascii="Times New Roman" w:hAnsi="Times New Roman" w:cs="Times New Roman"/>
+          <w:sz w:val="24"/>
+          <w:szCs w:val="24"/>
+        </w:rPr>
+        <w:t xml:space="preserve"> – 300) because with max </w:t>
+      </w:r>
+      <w:proofErr w:type="spellStart"/>
+      <w:r>
+        <w:rPr>
+          <w:rFonts w:ascii="Times New Roman" w:hAnsi="Times New Roman" w:cs="Times New Roman"/>
+          <w:sz w:val="24"/>
+          <w:szCs w:val="24"/>
+        </w:rPr>
+        <w:t>runif</w:t>
+      </w:r>
+      <w:proofErr w:type="spellEnd"/>
+      <w:r>
+        <w:rPr>
+          <w:rFonts w:ascii="Times New Roman" w:hAnsi="Times New Roman" w:cs="Times New Roman"/>
+          <w:sz w:val="24"/>
+          <w:szCs w:val="24"/>
+        </w:rPr>
+        <w:t>(</w:t>
+      </w:r>
+      <w:proofErr w:type="gramStart"/>
+      <w:r>
+        <w:rPr>
+          <w:rFonts w:ascii="Times New Roman" w:hAnsi="Times New Roman" w:cs="Times New Roman"/>
+          <w:sz w:val="24"/>
+          <w:szCs w:val="24"/>
+        </w:rPr>
+        <w:t>n(</w:t>
+      </w:r>
+      <w:proofErr w:type="gramEnd"/>
+      <w:r>
+        <w:rPr>
+          <w:rFonts w:ascii="Times New Roman" w:hAnsi="Times New Roman" w:cs="Times New Roman"/>
+          <w:sz w:val="24"/>
+          <w:szCs w:val="24"/>
+        </w:rPr>
+        <w:t>)) value of 0.99999, the time will always be no greater than (</w:t>
+      </w:r>
+      <w:proofErr w:type="spellStart"/>
+      <w:r>
+        <w:rPr>
+          <w:rFonts w:ascii="Times New Roman" w:hAnsi="Times New Roman" w:cs="Times New Roman"/>
+          <w:sz w:val="24"/>
+          <w:szCs w:val="24"/>
+        </w:rPr>
+        <w:t>endTime</w:t>
+      </w:r>
+      <w:proofErr w:type="spellEnd"/>
+      <w:r>
+        <w:rPr>
+          <w:rFonts w:ascii="Times New Roman" w:hAnsi="Times New Roman" w:cs="Times New Roman"/>
+          <w:sz w:val="24"/>
+          <w:szCs w:val="24"/>
+        </w:rPr>
+        <w:t xml:space="preserve"> – 300), which allows 60 min for pressure count, 60 min between counts, and 60 more minutes for a final pressure count.  There is no need for </w:t>
+      </w:r>
+      <w:proofErr w:type="spellStart"/>
+      <w:r>
+        <w:rPr>
+          <w:rFonts w:ascii="Times New Roman" w:hAnsi="Times New Roman" w:cs="Times New Roman"/>
+          <w:sz w:val="24"/>
+          <w:szCs w:val="24"/>
+        </w:rPr>
+        <w:t>ifelse</w:t>
+      </w:r>
+      <w:proofErr w:type="spellEnd"/>
+      <w:r>
+        <w:rPr>
+          <w:rFonts w:ascii="Times New Roman" w:hAnsi="Times New Roman" w:cs="Times New Roman"/>
+          <w:sz w:val="24"/>
+          <w:szCs w:val="24"/>
+        </w:rPr>
+        <w:t xml:space="preserve"> to produce NA values if </w:t>
+      </w:r>
+      <w:r>
+        <w:rPr>
+          <w:rFonts w:ascii="Times New Roman" w:hAnsi="Times New Roman" w:cs="Times New Roman"/>
+          <w:sz w:val="24"/>
+          <w:szCs w:val="24"/>
+        </w:rPr>
+        <w:t>time was exactly (</w:t>
+      </w:r>
+      <w:proofErr w:type="spellStart"/>
+      <w:r>
+        <w:rPr>
+          <w:rFonts w:ascii="Times New Roman" w:hAnsi="Times New Roman" w:cs="Times New Roman"/>
+          <w:sz w:val="24"/>
+          <w:szCs w:val="24"/>
+        </w:rPr>
+        <w:t>endTime</w:t>
+      </w:r>
+      <w:proofErr w:type="spellEnd"/>
+      <w:r>
+        <w:rPr>
+          <w:rFonts w:ascii="Times New Roman" w:hAnsi="Times New Roman" w:cs="Times New Roman"/>
+          <w:sz w:val="24"/>
+          <w:szCs w:val="24"/>
+        </w:rPr>
+        <w:t xml:space="preserve"> – 300)</w:t>
       </w:r>
     </w:p>
     <w:p>
@@ -399,7 +625,25 @@
           <w:sz w:val="24"/>
           <w:szCs w:val="24"/>
         </w:rPr>
-        <w:t>Also required Pressure_count_2 to be modified similarly (and no longer looking for na pressure_count_1)</w:t>
+        <w:t xml:space="preserve">Also required Pressure_count_2 to be modified similarly (and no longer looking for </w:t>
+      </w:r>
+      <w:proofErr w:type="spellStart"/>
+      <w:r>
+        <w:rPr>
+          <w:rFonts w:ascii="Times New Roman" w:hAnsi="Times New Roman" w:cs="Times New Roman"/>
+          <w:sz w:val="24"/>
+          <w:szCs w:val="24"/>
+        </w:rPr>
+        <w:t>na</w:t>
+      </w:r>
+      <w:proofErr w:type="spellEnd"/>
+      <w:r>
+        <w:rPr>
+          <w:rFonts w:ascii="Times New Roman" w:hAnsi="Times New Roman" w:cs="Times New Roman"/>
+          <w:sz w:val="24"/>
+          <w:szCs w:val="24"/>
+        </w:rPr>
+        <w:t xml:space="preserve"> pressure_count_1)</w:t>
       </w:r>
       <w:r>
         <w:rPr>
@@ -439,6 +683,8 @@
         </w:rPr>
         <w:t xml:space="preserve">...now handled in </w:t>
       </w:r>
+      <w:proofErr w:type="spellStart"/>
+      <w:proofErr w:type="gramStart"/>
       <w:r>
         <w:rPr>
           <w:rFonts w:ascii="Times New Roman" w:hAnsi="Times New Roman" w:cs="Times New Roman"/>
@@ -447,13 +693,23 @@
         </w:rPr>
         <w:t>creelScheduleTimeFormated</w:t>
       </w:r>
-      <w:r>
-        <w:rPr>
-          <w:rFonts w:ascii="Times New Roman" w:hAnsi="Times New Roman" w:cs="Times New Roman"/>
-          <w:sz w:val="24"/>
-          <w:szCs w:val="24"/>
-        </w:rPr>
-        <w:t xml:space="preserve">() reactive </w:t>
+      <w:proofErr w:type="spellEnd"/>
+      <w:r>
+        <w:rPr>
+          <w:rFonts w:ascii="Times New Roman" w:hAnsi="Times New Roman" w:cs="Times New Roman"/>
+          <w:sz w:val="24"/>
+          <w:szCs w:val="24"/>
+        </w:rPr>
+        <w:t>(</w:t>
+      </w:r>
+      <w:proofErr w:type="gramEnd"/>
+      <w:r>
+        <w:rPr>
+          <w:rFonts w:ascii="Times New Roman" w:hAnsi="Times New Roman" w:cs="Times New Roman"/>
+          <w:sz w:val="24"/>
+          <w:szCs w:val="24"/>
+        </w:rPr>
+        <w:t xml:space="preserve">) reactive </w:t>
       </w:r>
     </w:p>
     <w:p>
@@ -547,6 +803,8 @@
         </w:rPr>
         <w:t xml:space="preserve"> by using the </w:t>
       </w:r>
+      <w:proofErr w:type="spellStart"/>
+      <w:proofErr w:type="gramStart"/>
       <w:r>
         <w:rPr>
           <w:rFonts w:ascii="Times New Roman" w:hAnsi="Times New Roman" w:cs="Times New Roman"/>
@@ -555,13 +813,41 @@
         </w:rPr>
         <w:t>creelScheduleTimeFormated</w:t>
       </w:r>
-      <w:r>
-        <w:rPr>
-          <w:rFonts w:ascii="Times New Roman" w:hAnsi="Times New Roman" w:cs="Times New Roman"/>
-          <w:sz w:val="24"/>
-          <w:szCs w:val="24"/>
-        </w:rPr>
-        <w:t>() reactive code to select and then rename columns to be used in the data table and then used the output of this reactive as input for the renderDT statement.</w:t>
+      <w:proofErr w:type="spellEnd"/>
+      <w:r>
+        <w:rPr>
+          <w:rFonts w:ascii="Times New Roman" w:hAnsi="Times New Roman" w:cs="Times New Roman"/>
+          <w:sz w:val="24"/>
+          <w:szCs w:val="24"/>
+        </w:rPr>
+        <w:t>(</w:t>
+      </w:r>
+      <w:proofErr w:type="gramEnd"/>
+      <w:r>
+        <w:rPr>
+          <w:rFonts w:ascii="Times New Roman" w:hAnsi="Times New Roman" w:cs="Times New Roman"/>
+          <w:sz w:val="24"/>
+          <w:szCs w:val="24"/>
+        </w:rPr>
+        <w:t xml:space="preserve">) reactive code to select and then rename columns to be used in the data table and then used the output of this reactive as input for the </w:t>
+      </w:r>
+      <w:proofErr w:type="spellStart"/>
+      <w:r>
+        <w:rPr>
+          <w:rFonts w:ascii="Times New Roman" w:hAnsi="Times New Roman" w:cs="Times New Roman"/>
+          <w:sz w:val="24"/>
+          <w:szCs w:val="24"/>
+        </w:rPr>
+        <w:t>renderDT</w:t>
+      </w:r>
+      <w:proofErr w:type="spellEnd"/>
+      <w:r>
+        <w:rPr>
+          <w:rFonts w:ascii="Times New Roman" w:hAnsi="Times New Roman" w:cs="Times New Roman"/>
+          <w:sz w:val="24"/>
+          <w:szCs w:val="24"/>
+        </w:rPr>
+        <w:t xml:space="preserve"> statement.</w:t>
       </w:r>
     </w:p>
     <w:p>
@@ -615,7 +901,25 @@
           <w:sz w:val="24"/>
           <w:szCs w:val="24"/>
         </w:rPr>
-        <w:t>Quarter, date, dayName, shift, strata, start time, end time, direction, pressureCount1, pressureCount2</w:t>
+        <w:t xml:space="preserve">Quarter, date, </w:t>
+      </w:r>
+      <w:proofErr w:type="spellStart"/>
+      <w:r>
+        <w:rPr>
+          <w:rFonts w:ascii="Times New Roman" w:hAnsi="Times New Roman" w:cs="Times New Roman"/>
+          <w:sz w:val="24"/>
+          <w:szCs w:val="24"/>
+        </w:rPr>
+        <w:t>dayName</w:t>
+      </w:r>
+      <w:proofErr w:type="spellEnd"/>
+      <w:r>
+        <w:rPr>
+          <w:rFonts w:ascii="Times New Roman" w:hAnsi="Times New Roman" w:cs="Times New Roman"/>
+          <w:sz w:val="24"/>
+          <w:szCs w:val="24"/>
+        </w:rPr>
+        <w:t>, shift, strata, start time, end time, direction, pressureCount1, pressureCount2</w:t>
       </w:r>
       <w:r>
         <w:rPr>
@@ -707,8 +1011,28 @@
           <w:sz w:val="24"/>
           <w:szCs w:val="24"/>
         </w:rPr>
-        <w:t xml:space="preserve"> (ok to have names that are not very R compliant as we won’t do any more manipulation with this dataframe before displaying...so in future any edits of the </w:t>
-      </w:r>
+        <w:t xml:space="preserve"> (ok to have names that are not very R compliant as we won’t do any more manipulation with this </w:t>
+      </w:r>
+      <w:proofErr w:type="spellStart"/>
+      <w:r>
+        <w:rPr>
+          <w:rFonts w:ascii="Times New Roman" w:hAnsi="Times New Roman" w:cs="Times New Roman"/>
+          <w:sz w:val="24"/>
+          <w:szCs w:val="24"/>
+        </w:rPr>
+        <w:t>dataframe</w:t>
+      </w:r>
+      <w:proofErr w:type="spellEnd"/>
+      <w:r>
+        <w:rPr>
+          <w:rFonts w:ascii="Times New Roman" w:hAnsi="Times New Roman" w:cs="Times New Roman"/>
+          <w:sz w:val="24"/>
+          <w:szCs w:val="24"/>
+        </w:rPr>
+        <w:t xml:space="preserve"> before displaying...so in future any edits of the </w:t>
+      </w:r>
+      <w:proofErr w:type="spellStart"/>
+      <w:proofErr w:type="gramStart"/>
       <w:r>
         <w:rPr>
           <w:rFonts w:ascii="Times New Roman" w:hAnsi="Times New Roman" w:cs="Times New Roman"/>
@@ -717,13 +1041,23 @@
         </w:rPr>
         <w:t>creelScheduleTimeFormated</w:t>
       </w:r>
-      <w:r>
-        <w:rPr>
-          <w:rFonts w:ascii="Times New Roman" w:hAnsi="Times New Roman" w:cs="Times New Roman"/>
-          <w:sz w:val="24"/>
-          <w:szCs w:val="24"/>
-        </w:rPr>
-        <w:t>() reactive should be made above the rename command)</w:t>
+      <w:proofErr w:type="spellEnd"/>
+      <w:r>
+        <w:rPr>
+          <w:rFonts w:ascii="Times New Roman" w:hAnsi="Times New Roman" w:cs="Times New Roman"/>
+          <w:sz w:val="24"/>
+          <w:szCs w:val="24"/>
+        </w:rPr>
+        <w:t>(</w:t>
+      </w:r>
+      <w:proofErr w:type="gramEnd"/>
+      <w:r>
+        <w:rPr>
+          <w:rFonts w:ascii="Times New Roman" w:hAnsi="Times New Roman" w:cs="Times New Roman"/>
+          <w:sz w:val="24"/>
+          <w:szCs w:val="24"/>
+        </w:rPr>
+        <w:t>) reactive should be made above the rename command)</w:t>
       </w:r>
     </w:p>
     <w:p>
@@ -754,7 +1088,43 @@
           <w:sz w:val="24"/>
           <w:szCs w:val="24"/>
         </w:rPr>
-        <w:t xml:space="preserve">in data table (used columnDefffs option in datatable command) </w:t>
+        <w:t xml:space="preserve">in data table (used </w:t>
+      </w:r>
+      <w:proofErr w:type="spellStart"/>
+      <w:r>
+        <w:rPr>
+          <w:rFonts w:ascii="Times New Roman" w:hAnsi="Times New Roman" w:cs="Times New Roman"/>
+          <w:sz w:val="24"/>
+          <w:szCs w:val="24"/>
+        </w:rPr>
+        <w:t>columnDefffs</w:t>
+      </w:r>
+      <w:proofErr w:type="spellEnd"/>
+      <w:r>
+        <w:rPr>
+          <w:rFonts w:ascii="Times New Roman" w:hAnsi="Times New Roman" w:cs="Times New Roman"/>
+          <w:sz w:val="24"/>
+          <w:szCs w:val="24"/>
+        </w:rPr>
+        <w:t xml:space="preserve"> option in </w:t>
+      </w:r>
+      <w:proofErr w:type="spellStart"/>
+      <w:r>
+        <w:rPr>
+          <w:rFonts w:ascii="Times New Roman" w:hAnsi="Times New Roman" w:cs="Times New Roman"/>
+          <w:sz w:val="24"/>
+          <w:szCs w:val="24"/>
+        </w:rPr>
+        <w:t>datatable</w:t>
+      </w:r>
+      <w:proofErr w:type="spellEnd"/>
+      <w:r>
+        <w:rPr>
+          <w:rFonts w:ascii="Times New Roman" w:hAnsi="Times New Roman" w:cs="Times New Roman"/>
+          <w:sz w:val="24"/>
+          <w:szCs w:val="24"/>
+        </w:rPr>
+        <w:t xml:space="preserve"> command) </w:t>
       </w:r>
       <w:r>
         <w:rPr>
@@ -784,7 +1154,25 @@
           <w:sz w:val="24"/>
           <w:szCs w:val="24"/>
         </w:rPr>
-        <w:t xml:space="preserve">Altered datatable to have 100 rows by default </w:t>
+        <w:t xml:space="preserve">Altered </w:t>
+      </w:r>
+      <w:proofErr w:type="spellStart"/>
+      <w:r>
+        <w:rPr>
+          <w:rFonts w:ascii="Times New Roman" w:hAnsi="Times New Roman" w:cs="Times New Roman"/>
+          <w:sz w:val="24"/>
+          <w:szCs w:val="24"/>
+        </w:rPr>
+        <w:t>datatable</w:t>
+      </w:r>
+      <w:proofErr w:type="spellEnd"/>
+      <w:r>
+        <w:rPr>
+          <w:rFonts w:ascii="Times New Roman" w:hAnsi="Times New Roman" w:cs="Times New Roman"/>
+          <w:sz w:val="24"/>
+          <w:szCs w:val="24"/>
+        </w:rPr>
+        <w:t xml:space="preserve"> to have 100 rows by default </w:t>
       </w:r>
       <w:r>
         <w:rPr>
@@ -832,13 +1220,41 @@
           <w:szCs w:val="24"/>
         </w:rPr>
       </w:pPr>
-      <w:r>
-        <w:rPr>
-          <w:rFonts w:ascii="Times New Roman" w:hAnsi="Times New Roman" w:cs="Times New Roman"/>
-          <w:sz w:val="24"/>
-          <w:szCs w:val="24"/>
-        </w:rPr>
-        <w:t>Use .groups= "drop_last"</w:t>
+      <w:proofErr w:type="gramStart"/>
+      <w:r>
+        <w:rPr>
+          <w:rFonts w:ascii="Times New Roman" w:hAnsi="Times New Roman" w:cs="Times New Roman"/>
+          <w:sz w:val="24"/>
+          <w:szCs w:val="24"/>
+        </w:rPr>
+        <w:t>Use .groups</w:t>
+      </w:r>
+      <w:proofErr w:type="gramEnd"/>
+      <w:r>
+        <w:rPr>
+          <w:rFonts w:ascii="Times New Roman" w:hAnsi="Times New Roman" w:cs="Times New Roman"/>
+          <w:sz w:val="24"/>
+          <w:szCs w:val="24"/>
+        </w:rPr>
+        <w:t>= "</w:t>
+      </w:r>
+      <w:proofErr w:type="spellStart"/>
+      <w:r>
+        <w:rPr>
+          <w:rFonts w:ascii="Times New Roman" w:hAnsi="Times New Roman" w:cs="Times New Roman"/>
+          <w:sz w:val="24"/>
+          <w:szCs w:val="24"/>
+        </w:rPr>
+        <w:t>drop_last</w:t>
+      </w:r>
+      <w:proofErr w:type="spellEnd"/>
+      <w:r>
+        <w:rPr>
+          <w:rFonts w:ascii="Times New Roman" w:hAnsi="Times New Roman" w:cs="Times New Roman"/>
+          <w:sz w:val="24"/>
+          <w:szCs w:val="24"/>
+        </w:rPr>
+        <w:t>"</w:t>
       </w:r>
       <w:r>
         <w:rPr>
@@ -854,7 +1270,25 @@
           <w:sz w:val="24"/>
           <w:szCs w:val="24"/>
         </w:rPr>
-        <w:t xml:space="preserve"> for all summarize/summarise statements to avoid getting warning about overriding using .groups.</w:t>
+        <w:t xml:space="preserve"> for all summarize/</w:t>
+      </w:r>
+      <w:proofErr w:type="spellStart"/>
+      <w:r>
+        <w:rPr>
+          <w:rFonts w:ascii="Times New Roman" w:hAnsi="Times New Roman" w:cs="Times New Roman"/>
+          <w:sz w:val="24"/>
+          <w:szCs w:val="24"/>
+        </w:rPr>
+        <w:t>summarise</w:t>
+      </w:r>
+      <w:proofErr w:type="spellEnd"/>
+      <w:r>
+        <w:rPr>
+          <w:rFonts w:ascii="Times New Roman" w:hAnsi="Times New Roman" w:cs="Times New Roman"/>
+          <w:sz w:val="24"/>
+          <w:szCs w:val="24"/>
+        </w:rPr>
+        <w:t xml:space="preserve"> statements to avoid getting warning about overriding using .groups.</w:t>
       </w:r>
       <w:r>
         <w:rPr>
@@ -914,7 +1348,25 @@
           <w:sz w:val="24"/>
           <w:szCs w:val="24"/>
         </w:rPr>
-        <w:t>Made some modifications so only one lake can be selected but no lake is selected by default, then used reactive value to show “No lake selected” until user picks a lake...this avoids error preventing display of datatable when no lake is yet selected.</w:t>
+        <w:t xml:space="preserve">Made some modifications so only one lake can be selected but no lake is selected by default, then used reactive value to show “No lake selected” until user picks a lake...this avoids error preventing display of </w:t>
+      </w:r>
+      <w:proofErr w:type="spellStart"/>
+      <w:r>
+        <w:rPr>
+          <w:rFonts w:ascii="Times New Roman" w:hAnsi="Times New Roman" w:cs="Times New Roman"/>
+          <w:sz w:val="24"/>
+          <w:szCs w:val="24"/>
+        </w:rPr>
+        <w:t>datatable</w:t>
+      </w:r>
+      <w:proofErr w:type="spellEnd"/>
+      <w:r>
+        <w:rPr>
+          <w:rFonts w:ascii="Times New Roman" w:hAnsi="Times New Roman" w:cs="Times New Roman"/>
+          <w:sz w:val="24"/>
+          <w:szCs w:val="24"/>
+        </w:rPr>
+        <w:t xml:space="preserve"> when no lake is yet selected.</w:t>
       </w:r>
     </w:p>
     <w:p>
@@ -936,7 +1388,25 @@
           <w:sz w:val="24"/>
           <w:szCs w:val="24"/>
         </w:rPr>
-        <w:t>Altered download table to be the new table I created to display as data table so it matches what the user saw on screen (i.e., my code above altered the approach, so the data table being downloaded was now incorrect).</w:t>
+        <w:t xml:space="preserve">Altered download table to be the new table I created to display as data </w:t>
+      </w:r>
+      <w:proofErr w:type="gramStart"/>
+      <w:r>
+        <w:rPr>
+          <w:rFonts w:ascii="Times New Roman" w:hAnsi="Times New Roman" w:cs="Times New Roman"/>
+          <w:sz w:val="24"/>
+          <w:szCs w:val="24"/>
+        </w:rPr>
+        <w:t>table</w:t>
+      </w:r>
+      <w:proofErr w:type="gramEnd"/>
+      <w:r>
+        <w:rPr>
+          <w:rFonts w:ascii="Times New Roman" w:hAnsi="Times New Roman" w:cs="Times New Roman"/>
+          <w:sz w:val="24"/>
+          <w:szCs w:val="24"/>
+        </w:rPr>
+        <w:t xml:space="preserve"> so it matches what the user saw on screen (i.e., my code above altered the approach, so the data table being downloaded was now incorrect).</w:t>
       </w:r>
     </w:p>
     <w:p>
@@ -982,7 +1452,25 @@
           <w:sz w:val="24"/>
           <w:szCs w:val="24"/>
         </w:rPr>
-        <w:t>military time but with 2 digit hour and minutes as 2 digit decimal of an hour)</w:t>
+        <w:t xml:space="preserve">military time but with </w:t>
+      </w:r>
+      <w:proofErr w:type="gramStart"/>
+      <w:r>
+        <w:rPr>
+          <w:rFonts w:ascii="Times New Roman" w:hAnsi="Times New Roman" w:cs="Times New Roman"/>
+          <w:sz w:val="24"/>
+          <w:szCs w:val="24"/>
+        </w:rPr>
+        <w:t>2 digit</w:t>
+      </w:r>
+      <w:proofErr w:type="gramEnd"/>
+      <w:r>
+        <w:rPr>
+          <w:rFonts w:ascii="Times New Roman" w:hAnsi="Times New Roman" w:cs="Times New Roman"/>
+          <w:sz w:val="24"/>
+          <w:szCs w:val="24"/>
+        </w:rPr>
+        <w:t xml:space="preserve"> hour and minutes as 2 digit decimal of an hour)</w:t>
       </w:r>
     </w:p>
     <w:p>
@@ -1048,7 +1536,25 @@
           <w:sz w:val="24"/>
           <w:szCs w:val="24"/>
         </w:rPr>
-        <w:t>11/21/2024 First official betta version pushed to server...not sure I captured all of the changes, but here is most of the changes made</w:t>
+        <w:t xml:space="preserve">11/21/2024 First official betta version pushed to server...not sure I captured </w:t>
+      </w:r>
+      <w:proofErr w:type="gramStart"/>
+      <w:r>
+        <w:rPr>
+          <w:rFonts w:ascii="Times New Roman" w:hAnsi="Times New Roman" w:cs="Times New Roman"/>
+          <w:sz w:val="24"/>
+          <w:szCs w:val="24"/>
+        </w:rPr>
+        <w:t>all of</w:t>
+      </w:r>
+      <w:proofErr w:type="gramEnd"/>
+      <w:r>
+        <w:rPr>
+          <w:rFonts w:ascii="Times New Roman" w:hAnsi="Times New Roman" w:cs="Times New Roman"/>
+          <w:sz w:val="24"/>
+          <w:szCs w:val="24"/>
+        </w:rPr>
+        <w:t xml:space="preserve"> the changes, but here is most of the changes made</w:t>
       </w:r>
     </w:p>
     <w:p>
@@ -1146,7 +1652,43 @@
           <w:sz w:val="24"/>
           <w:szCs w:val="24"/>
         </w:rPr>
-        <w:t>Scale number of alternate days so it is 2 weekeday/weekend minimum, but does an additional 2 days each for every 10% more effort selected.</w:t>
+        <w:t xml:space="preserve">Scale number of alternate days so it is 2 </w:t>
+      </w:r>
+      <w:proofErr w:type="spellStart"/>
+      <w:r>
+        <w:rPr>
+          <w:rFonts w:ascii="Times New Roman" w:hAnsi="Times New Roman" w:cs="Times New Roman"/>
+          <w:sz w:val="24"/>
+          <w:szCs w:val="24"/>
+        </w:rPr>
+        <w:t>weekeday</w:t>
+      </w:r>
+      <w:proofErr w:type="spellEnd"/>
+      <w:r>
+        <w:rPr>
+          <w:rFonts w:ascii="Times New Roman" w:hAnsi="Times New Roman" w:cs="Times New Roman"/>
+          <w:sz w:val="24"/>
+          <w:szCs w:val="24"/>
+        </w:rPr>
+        <w:t xml:space="preserve">/weekend </w:t>
+      </w:r>
+      <w:proofErr w:type="gramStart"/>
+      <w:r>
+        <w:rPr>
+          <w:rFonts w:ascii="Times New Roman" w:hAnsi="Times New Roman" w:cs="Times New Roman"/>
+          <w:sz w:val="24"/>
+          <w:szCs w:val="24"/>
+        </w:rPr>
+        <w:t>minimum, but</w:t>
+      </w:r>
+      <w:proofErr w:type="gramEnd"/>
+      <w:r>
+        <w:rPr>
+          <w:rFonts w:ascii="Times New Roman" w:hAnsi="Times New Roman" w:cs="Times New Roman"/>
+          <w:sz w:val="24"/>
+          <w:szCs w:val="24"/>
+        </w:rPr>
+        <w:t xml:space="preserve"> does an additional 2 days each for every 10% more effort selected.</w:t>
       </w:r>
     </w:p>
     <w:p>
@@ -1190,7 +1732,25 @@
           <w:sz w:val="24"/>
           <w:szCs w:val="24"/>
         </w:rPr>
-        <w:t>Fixed some issues where we were coming up 1 day short of the number of days we wanted due to difftime not counting either first or last day.</w:t>
+        <w:t xml:space="preserve">Fixed some issues where we were coming up 1 day short of the number of days we wanted due to </w:t>
+      </w:r>
+      <w:proofErr w:type="spellStart"/>
+      <w:r>
+        <w:rPr>
+          <w:rFonts w:ascii="Times New Roman" w:hAnsi="Times New Roman" w:cs="Times New Roman"/>
+          <w:sz w:val="24"/>
+          <w:szCs w:val="24"/>
+        </w:rPr>
+        <w:t>difftime</w:t>
+      </w:r>
+      <w:proofErr w:type="spellEnd"/>
+      <w:r>
+        <w:rPr>
+          <w:rFonts w:ascii="Times New Roman" w:hAnsi="Times New Roman" w:cs="Times New Roman"/>
+          <w:sz w:val="24"/>
+          <w:szCs w:val="24"/>
+        </w:rPr>
+        <w:t xml:space="preserve"> not counting either first or last day.</w:t>
       </w:r>
     </w:p>
     <w:p>
@@ -1299,7 +1859,43 @@
           <w:sz w:val="24"/>
           <w:szCs w:val="24"/>
         </w:rPr>
-        <w:t>, then use an innerjoin and slice_sample(n=1) on each date to pick which shift is used.</w:t>
+        <w:t xml:space="preserve">, then use an </w:t>
+      </w:r>
+      <w:proofErr w:type="spellStart"/>
+      <w:r>
+        <w:rPr>
+          <w:rFonts w:ascii="Times New Roman" w:hAnsi="Times New Roman" w:cs="Times New Roman"/>
+          <w:sz w:val="24"/>
+          <w:szCs w:val="24"/>
+        </w:rPr>
+        <w:t>innerjoin</w:t>
+      </w:r>
+      <w:proofErr w:type="spellEnd"/>
+      <w:r>
+        <w:rPr>
+          <w:rFonts w:ascii="Times New Roman" w:hAnsi="Times New Roman" w:cs="Times New Roman"/>
+          <w:sz w:val="24"/>
+          <w:szCs w:val="24"/>
+        </w:rPr>
+        <w:t xml:space="preserve"> and </w:t>
+      </w:r>
+      <w:proofErr w:type="spellStart"/>
+      <w:r>
+        <w:rPr>
+          <w:rFonts w:ascii="Times New Roman" w:hAnsi="Times New Roman" w:cs="Times New Roman"/>
+          <w:sz w:val="24"/>
+          <w:szCs w:val="24"/>
+        </w:rPr>
+        <w:t>slice_sample</w:t>
+      </w:r>
+      <w:proofErr w:type="spellEnd"/>
+      <w:r>
+        <w:rPr>
+          <w:rFonts w:ascii="Times New Roman" w:hAnsi="Times New Roman" w:cs="Times New Roman"/>
+          <w:sz w:val="24"/>
+          <w:szCs w:val="24"/>
+        </w:rPr>
+        <w:t>(n=1) on each date to pick which shift is used.</w:t>
       </w:r>
       <w:r>
         <w:rPr>
@@ -1308,6 +1904,110 @@
           <w:szCs w:val="24"/>
         </w:rPr>
         <w:t xml:space="preserve">  This logic also needed to be used to account for Friday am being weekday and Friday pm being weekend (used a filter to remove picked dates to deal with this)</w:t>
+      </w:r>
+    </w:p>
+    <w:p>
+      <w:pPr>
+        <w:pStyle w:val="ListParagraph"/>
+        <w:numPr>
+          <w:ilvl w:val="0"/>
+          <w:numId w:val="1"/>
+        </w:numPr>
+        <w:rPr>
+          <w:rFonts w:ascii="Times New Roman" w:hAnsi="Times New Roman" w:cs="Times New Roman"/>
+          <w:sz w:val="24"/>
+          <w:szCs w:val="24"/>
+        </w:rPr>
+      </w:pPr>
+      <w:r>
+        <w:rPr>
+          <w:rFonts w:ascii="Times New Roman" w:hAnsi="Times New Roman" w:cs="Times New Roman"/>
+          <w:sz w:val="24"/>
+          <w:szCs w:val="24"/>
+        </w:rPr>
+        <w:t>11/25/2024 – Several enhancements</w:t>
+      </w:r>
+      <w:r>
+        <w:rPr>
+          <w:rFonts w:ascii="Times New Roman" w:hAnsi="Times New Roman" w:cs="Times New Roman"/>
+          <w:sz w:val="24"/>
+          <w:szCs w:val="24"/>
+        </w:rPr>
+        <w:t xml:space="preserve"> as itemized below</w:t>
+      </w:r>
+    </w:p>
+    <w:p>
+      <w:pPr>
+        <w:pStyle w:val="ListParagraph"/>
+        <w:numPr>
+          <w:ilvl w:val="1"/>
+          <w:numId w:val="1"/>
+        </w:numPr>
+        <w:rPr>
+          <w:rFonts w:ascii="Times New Roman" w:hAnsi="Times New Roman" w:cs="Times New Roman"/>
+          <w:sz w:val="24"/>
+          <w:szCs w:val="24"/>
+        </w:rPr>
+      </w:pPr>
+      <w:r>
+        <w:rPr>
+          <w:rFonts w:ascii="Times New Roman" w:hAnsi="Times New Roman" w:cs="Times New Roman"/>
+          <w:sz w:val="24"/>
+          <w:szCs w:val="24"/>
+        </w:rPr>
+        <w:t>Fixed bug that sorted seasons alphabetically instead of chronologically</w:t>
+      </w:r>
+    </w:p>
+    <w:p>
+      <w:pPr>
+        <w:pStyle w:val="ListParagraph"/>
+        <w:numPr>
+          <w:ilvl w:val="1"/>
+          <w:numId w:val="1"/>
+        </w:numPr>
+        <w:rPr>
+          <w:rFonts w:ascii="Times New Roman" w:hAnsi="Times New Roman" w:cs="Times New Roman"/>
+          <w:sz w:val="24"/>
+          <w:szCs w:val="24"/>
+        </w:rPr>
+      </w:pPr>
+      <w:r>
+        <w:rPr>
+          <w:rFonts w:ascii="Times New Roman" w:hAnsi="Times New Roman" w:cs="Times New Roman"/>
+          <w:sz w:val="24"/>
+          <w:szCs w:val="24"/>
+        </w:rPr>
+        <w:t>Rewrote parts of the code and a</w:t>
+      </w:r>
+      <w:r>
+        <w:rPr>
+          <w:rFonts w:ascii="Times New Roman" w:hAnsi="Times New Roman" w:cs="Times New Roman"/>
+          <w:sz w:val="24"/>
+          <w:szCs w:val="24"/>
+        </w:rPr>
+        <w:t>dded bookmarks for better navigation of code</w:t>
+      </w:r>
+    </w:p>
+    <w:p>
+      <w:pPr>
+        <w:pStyle w:val="ListParagraph"/>
+        <w:numPr>
+          <w:ilvl w:val="2"/>
+          <w:numId w:val="1"/>
+        </w:numPr>
+        <w:rPr>
+          <w:rFonts w:ascii="Times New Roman" w:hAnsi="Times New Roman" w:cs="Times New Roman"/>
+          <w:sz w:val="24"/>
+          <w:szCs w:val="24"/>
+        </w:rPr>
+      </w:pPr>
+      <w:r>
+        <w:rPr>
+          <w:rFonts w:ascii="Times New Roman" w:hAnsi="Times New Roman" w:cs="Times New Roman"/>
+          <w:sz w:val="24"/>
+          <w:szCs w:val="24"/>
+        </w:rPr>
+        <w:t>Separated military/am/pm time code from other functions</w:t>
       </w:r>
     </w:p>
     <w:sectPr>

</xml_diff>

<commit_message>
Bug fixes for DST and date selection issues
</commit_message>
<xml_diff>
--- a/Update log-Creel App.docx
+++ b/Update log-Creel App.docx
@@ -43,25 +43,7 @@
           <w:sz w:val="24"/>
           <w:szCs w:val="24"/>
         </w:rPr>
-        <w:t xml:space="preserve">May 14, 2024 – initial push of Brook </w:t>
-      </w:r>
-      <w:proofErr w:type="spellStart"/>
-      <w:r>
-        <w:rPr>
-          <w:rFonts w:ascii="Times New Roman" w:hAnsi="Times New Roman" w:cs="Times New Roman"/>
-          <w:sz w:val="24"/>
-          <w:szCs w:val="24"/>
-        </w:rPr>
-        <w:t>Beaverly’s</w:t>
-      </w:r>
-      <w:proofErr w:type="spellEnd"/>
-      <w:r>
-        <w:rPr>
-          <w:rFonts w:ascii="Times New Roman" w:hAnsi="Times New Roman" w:cs="Times New Roman"/>
-          <w:sz w:val="24"/>
-          <w:szCs w:val="24"/>
-        </w:rPr>
-        <w:t xml:space="preserve"> creel planning tab.</w:t>
+        <w:t>May 14, 2024 – initial push of Brook Beaverly’s creel planning tab.</w:t>
       </w:r>
     </w:p>
     <w:p>
@@ -145,43 +127,7 @@
           <w:sz w:val="24"/>
           <w:szCs w:val="24"/>
         </w:rPr>
-        <w:t xml:space="preserve"> 4 extra days instead of 2 extra for each </w:t>
-      </w:r>
-      <w:proofErr w:type="gramStart"/>
-      <w:r>
-        <w:rPr>
-          <w:rFonts w:ascii="Times New Roman" w:hAnsi="Times New Roman" w:cs="Times New Roman"/>
-          <w:sz w:val="24"/>
-          <w:szCs w:val="24"/>
-        </w:rPr>
-        <w:t>strata</w:t>
-      </w:r>
-      <w:proofErr w:type="gramEnd"/>
-      <w:r>
-        <w:rPr>
-          <w:rFonts w:ascii="Times New Roman" w:hAnsi="Times New Roman" w:cs="Times New Roman"/>
-          <w:sz w:val="24"/>
-          <w:szCs w:val="24"/>
-        </w:rPr>
-        <w:t xml:space="preserve"> because it is split by year.  I added </w:t>
-      </w:r>
-      <w:proofErr w:type="spellStart"/>
-      <w:r>
-        <w:rPr>
-          <w:rFonts w:ascii="Times New Roman" w:hAnsi="Times New Roman" w:cs="Times New Roman"/>
-          <w:sz w:val="24"/>
-          <w:szCs w:val="24"/>
-        </w:rPr>
-        <w:t>Qyear</w:t>
-      </w:r>
-      <w:proofErr w:type="spellEnd"/>
-      <w:r>
-        <w:rPr>
-          <w:rFonts w:ascii="Times New Roman" w:hAnsi="Times New Roman" w:cs="Times New Roman"/>
-          <w:sz w:val="24"/>
-          <w:szCs w:val="24"/>
-        </w:rPr>
-        <w:t xml:space="preserve"> as a new year variable for picking dates and winter months of </w:t>
+        <w:t xml:space="preserve"> 4 extra days instead of 2 extra for each strata because it is split by year.  I added Qyear as a new year variable for picking dates and winter months of </w:t>
       </w:r>
       <w:r>
         <w:rPr>
@@ -197,25 +143,7 @@
           <w:sz w:val="24"/>
           <w:szCs w:val="24"/>
         </w:rPr>
-        <w:t xml:space="preserve"> were assigned the </w:t>
-      </w:r>
-      <w:proofErr w:type="spellStart"/>
-      <w:r>
-        <w:rPr>
-          <w:rFonts w:ascii="Times New Roman" w:hAnsi="Times New Roman" w:cs="Times New Roman"/>
-          <w:sz w:val="24"/>
-          <w:szCs w:val="24"/>
-        </w:rPr>
-        <w:t>Qyear</w:t>
-      </w:r>
-      <w:proofErr w:type="spellEnd"/>
-      <w:r>
-        <w:rPr>
-          <w:rFonts w:ascii="Times New Roman" w:hAnsi="Times New Roman" w:cs="Times New Roman"/>
-          <w:sz w:val="24"/>
-          <w:szCs w:val="24"/>
-        </w:rPr>
-        <w:t xml:space="preserve"> from the previous December</w:t>
+        <w:t xml:space="preserve"> were assigned the Qyear from the previous December</w:t>
       </w:r>
       <w:r>
         <w:rPr>
@@ -371,27 +299,308 @@
           <w:sz w:val="24"/>
           <w:szCs w:val="24"/>
         </w:rPr>
-        <w:t xml:space="preserve">This is occurring when </w:t>
-      </w:r>
-      <w:proofErr w:type="spellStart"/>
-      <w:r>
-        <w:rPr>
-          <w:rFonts w:ascii="Times New Roman" w:hAnsi="Times New Roman" w:cs="Times New Roman"/>
-          <w:sz w:val="24"/>
-          <w:szCs w:val="24"/>
-        </w:rPr>
-        <w:t>random_start_</w:t>
-      </w:r>
-      <w:proofErr w:type="gramStart"/>
-      <w:r>
-        <w:rPr>
-          <w:rFonts w:ascii="Times New Roman" w:hAnsi="Times New Roman" w:cs="Times New Roman"/>
-          <w:sz w:val="24"/>
-          <w:szCs w:val="24"/>
-        </w:rPr>
-        <w:t>time</w:t>
-      </w:r>
-      <w:proofErr w:type="spellEnd"/>
+        <w:t xml:space="preserve">This is occurring when random_start_time  </w:t>
+      </w:r>
+      <w:r>
+        <w:rPr>
+          <w:rFonts w:ascii="Times New Roman" w:hAnsi="Times New Roman" w:cs="Times New Roman"/>
+          <w:sz w:val="24"/>
+          <w:szCs w:val="24"/>
+        </w:rPr>
+        <w:t>was</w:t>
+      </w:r>
+      <w:r>
+        <w:rPr>
+          <w:rFonts w:ascii="Times New Roman" w:hAnsi="Times New Roman" w:cs="Times New Roman"/>
+          <w:sz w:val="24"/>
+          <w:szCs w:val="24"/>
+        </w:rPr>
+        <w:t xml:space="preserve"> exactly 300 less than end time (5h), which </w:t>
+      </w:r>
+      <w:r>
+        <w:rPr>
+          <w:rFonts w:ascii="Times New Roman" w:hAnsi="Times New Roman" w:cs="Times New Roman"/>
+          <w:sz w:val="24"/>
+          <w:szCs w:val="24"/>
+        </w:rPr>
+        <w:t>happens if</w:t>
+      </w:r>
+      <w:r>
+        <w:rPr>
+          <w:rFonts w:ascii="Times New Roman" w:hAnsi="Times New Roman" w:cs="Times New Roman"/>
+          <w:sz w:val="24"/>
+          <w:szCs w:val="24"/>
+        </w:rPr>
+        <w:t xml:space="preserve"> runif(n()) </w:t>
+      </w:r>
+      <w:r>
+        <w:rPr>
+          <w:rFonts w:ascii="Times New Roman" w:hAnsi="Times New Roman" w:cs="Times New Roman"/>
+          <w:sz w:val="24"/>
+          <w:szCs w:val="24"/>
+        </w:rPr>
+        <w:t>is</w:t>
+      </w:r>
+      <w:r>
+        <w:rPr>
+          <w:rFonts w:ascii="Times New Roman" w:hAnsi="Times New Roman" w:cs="Times New Roman"/>
+          <w:sz w:val="24"/>
+          <w:szCs w:val="24"/>
+        </w:rPr>
+        <w:t xml:space="preserve"> over 0.9949</w:t>
+      </w:r>
+    </w:p>
+    <w:p>
+      <w:pPr>
+        <w:pStyle w:val="ListParagraph"/>
+        <w:numPr>
+          <w:ilvl w:val="3"/>
+          <w:numId w:val="1"/>
+        </w:numPr>
+        <w:rPr>
+          <w:rFonts w:ascii="Times New Roman" w:hAnsi="Times New Roman" w:cs="Times New Roman"/>
+          <w:sz w:val="24"/>
+          <w:szCs w:val="24"/>
+        </w:rPr>
+      </w:pPr>
+      <w:r>
+        <w:rPr>
+          <w:rFonts w:ascii="Times New Roman" w:hAnsi="Times New Roman" w:cs="Times New Roman"/>
+          <w:sz w:val="24"/>
+          <w:szCs w:val="24"/>
+        </w:rPr>
+        <w:t xml:space="preserve">Fixed by deleting line checking if the time was &lt; (endTime – 300) because with max runif(n()) value of 0.99999, the time will always be no greater than (endTime – 300), which allows 60 min for pressure count, 60 min between counts, and 60 more minutes for a final pressure count.  There is no need for ifelse to produce NA values if </w:t>
+      </w:r>
+      <w:r>
+        <w:rPr>
+          <w:rFonts w:ascii="Times New Roman" w:hAnsi="Times New Roman" w:cs="Times New Roman"/>
+          <w:sz w:val="24"/>
+          <w:szCs w:val="24"/>
+        </w:rPr>
+        <w:t>time was exactly (endTime – 300)</w:t>
+      </w:r>
+    </w:p>
+    <w:p>
+      <w:pPr>
+        <w:pStyle w:val="ListParagraph"/>
+        <w:numPr>
+          <w:ilvl w:val="3"/>
+          <w:numId w:val="1"/>
+        </w:numPr>
+        <w:rPr>
+          <w:rFonts w:ascii="Times New Roman" w:hAnsi="Times New Roman" w:cs="Times New Roman"/>
+          <w:sz w:val="24"/>
+          <w:szCs w:val="24"/>
+        </w:rPr>
+      </w:pPr>
+      <w:r>
+        <w:rPr>
+          <w:rFonts w:ascii="Times New Roman" w:hAnsi="Times New Roman" w:cs="Times New Roman"/>
+          <w:sz w:val="24"/>
+          <w:szCs w:val="24"/>
+        </w:rPr>
+        <w:t>Also required Pressure_count_2 to be modified similarly (and no longer looking for na pressure_count_1)</w:t>
+      </w:r>
+      <w:r>
+        <w:rPr>
+          <w:rFonts w:ascii="Times New Roman" w:hAnsi="Times New Roman" w:cs="Times New Roman"/>
+          <w:sz w:val="24"/>
+          <w:szCs w:val="24"/>
+        </w:rPr>
+        <w:t xml:space="preserve"> </w:t>
+      </w:r>
+    </w:p>
+    <w:p>
+      <w:pPr>
+        <w:pStyle w:val="ListParagraph"/>
+        <w:numPr>
+          <w:ilvl w:val="1"/>
+          <w:numId w:val="1"/>
+        </w:numPr>
+        <w:rPr>
+          <w:rFonts w:ascii="Times New Roman" w:hAnsi="Times New Roman" w:cs="Times New Roman"/>
+          <w:sz w:val="24"/>
+          <w:szCs w:val="24"/>
+        </w:rPr>
+      </w:pPr>
+      <w:r>
+        <w:rPr>
+          <w:rFonts w:ascii="Times New Roman" w:hAnsi="Times New Roman" w:cs="Times New Roman"/>
+          <w:sz w:val="24"/>
+          <w:szCs w:val="24"/>
+        </w:rPr>
+        <w:t>Moved military/standard time conversion outside main loop so it won’t recalculate dates just to convert between time formats</w:t>
+      </w:r>
+      <w:r>
+        <w:rPr>
+          <w:rFonts w:ascii="Times New Roman" w:hAnsi="Times New Roman" w:cs="Times New Roman"/>
+          <w:sz w:val="24"/>
+          <w:szCs w:val="24"/>
+        </w:rPr>
+        <w:t xml:space="preserve">...now handled in </w:t>
+      </w:r>
+      <w:r>
+        <w:rPr>
+          <w:rFonts w:ascii="Times New Roman" w:hAnsi="Times New Roman" w:cs="Times New Roman"/>
+          <w:sz w:val="24"/>
+          <w:szCs w:val="24"/>
+        </w:rPr>
+        <w:t>creelScheduleTimeFormated</w:t>
+      </w:r>
+      <w:r>
+        <w:rPr>
+          <w:rFonts w:ascii="Times New Roman" w:hAnsi="Times New Roman" w:cs="Times New Roman"/>
+          <w:sz w:val="24"/>
+          <w:szCs w:val="24"/>
+        </w:rPr>
+        <w:t xml:space="preserve">() reactive </w:t>
+      </w:r>
+    </w:p>
+    <w:p>
+      <w:pPr>
+        <w:pStyle w:val="ListParagraph"/>
+        <w:numPr>
+          <w:ilvl w:val="2"/>
+          <w:numId w:val="1"/>
+        </w:numPr>
+        <w:rPr>
+          <w:rFonts w:ascii="Times New Roman" w:hAnsi="Times New Roman" w:cs="Times New Roman"/>
+          <w:sz w:val="24"/>
+          <w:szCs w:val="24"/>
+        </w:rPr>
+      </w:pPr>
+      <w:r>
+        <w:rPr>
+          <w:rFonts w:ascii="Times New Roman" w:hAnsi="Times New Roman" w:cs="Times New Roman"/>
+          <w:sz w:val="24"/>
+          <w:szCs w:val="24"/>
+        </w:rPr>
+        <w:t xml:space="preserve">Also clean up all time conversions using my modified code that gets am/pm in </w:t>
+      </w:r>
+      <w:r>
+        <w:rPr>
+          <w:rFonts w:ascii="Times New Roman" w:hAnsi="Times New Roman" w:cs="Times New Roman"/>
+          <w:sz w:val="24"/>
+          <w:szCs w:val="24"/>
+        </w:rPr>
+        <w:t>all standard times</w:t>
+      </w:r>
+      <w:r>
+        <w:rPr>
+          <w:rFonts w:ascii="Times New Roman" w:hAnsi="Times New Roman" w:cs="Times New Roman"/>
+          <w:sz w:val="24"/>
+          <w:szCs w:val="24"/>
+        </w:rPr>
+        <w:t xml:space="preserve"> and ensures military times have leading zeroes as needed</w:t>
+      </w:r>
+    </w:p>
+    <w:p>
+      <w:pPr>
+        <w:pStyle w:val="ListParagraph"/>
+        <w:numPr>
+          <w:ilvl w:val="1"/>
+          <w:numId w:val="1"/>
+        </w:numPr>
+        <w:rPr>
+          <w:rFonts w:ascii="Times New Roman" w:hAnsi="Times New Roman" w:cs="Times New Roman"/>
+          <w:sz w:val="24"/>
+          <w:szCs w:val="24"/>
+        </w:rPr>
+      </w:pPr>
+      <w:r>
+        <w:rPr>
+          <w:rFonts w:ascii="Times New Roman" w:hAnsi="Times New Roman" w:cs="Times New Roman"/>
+          <w:sz w:val="24"/>
+          <w:szCs w:val="24"/>
+        </w:rPr>
+        <w:t>Clean</w:t>
+      </w:r>
+      <w:r>
+        <w:rPr>
+          <w:rFonts w:ascii="Times New Roman" w:hAnsi="Times New Roman" w:cs="Times New Roman"/>
+          <w:sz w:val="24"/>
+          <w:szCs w:val="24"/>
+        </w:rPr>
+        <w:t>ed</w:t>
+      </w:r>
+      <w:r>
+        <w:rPr>
+          <w:rFonts w:ascii="Times New Roman" w:hAnsi="Times New Roman" w:cs="Times New Roman"/>
+          <w:sz w:val="24"/>
+          <w:szCs w:val="24"/>
+        </w:rPr>
+        <w:t xml:space="preserve"> up data table</w:t>
+      </w:r>
+      <w:r>
+        <w:rPr>
+          <w:rFonts w:ascii="Times New Roman" w:hAnsi="Times New Roman" w:cs="Times New Roman"/>
+          <w:sz w:val="24"/>
+          <w:szCs w:val="24"/>
+        </w:rPr>
+        <w:t xml:space="preserve"> display</w:t>
+      </w:r>
+      <w:r>
+        <w:rPr>
+          <w:rFonts w:ascii="Times New Roman" w:hAnsi="Times New Roman" w:cs="Times New Roman"/>
+          <w:sz w:val="24"/>
+          <w:szCs w:val="24"/>
+        </w:rPr>
+        <w:t xml:space="preserve"> by using the </w:t>
+      </w:r>
+      <w:r>
+        <w:rPr>
+          <w:rFonts w:ascii="Times New Roman" w:hAnsi="Times New Roman" w:cs="Times New Roman"/>
+          <w:sz w:val="24"/>
+          <w:szCs w:val="24"/>
+        </w:rPr>
+        <w:t>creelScheduleTimeFormated</w:t>
+      </w:r>
+      <w:r>
+        <w:rPr>
+          <w:rFonts w:ascii="Times New Roman" w:hAnsi="Times New Roman" w:cs="Times New Roman"/>
+          <w:sz w:val="24"/>
+          <w:szCs w:val="24"/>
+        </w:rPr>
+        <w:t>() reactive code to select and then rename columns to be used in the data table and then used the output of this reactive as input for the renderDT statement.</w:t>
+      </w:r>
+    </w:p>
+    <w:p>
+      <w:pPr>
+        <w:pStyle w:val="ListParagraph"/>
+        <w:numPr>
+          <w:ilvl w:val="2"/>
+          <w:numId w:val="1"/>
+        </w:numPr>
+        <w:rPr>
+          <w:rFonts w:ascii="Times New Roman" w:hAnsi="Times New Roman" w:cs="Times New Roman"/>
+          <w:sz w:val="24"/>
+          <w:szCs w:val="24"/>
+        </w:rPr>
+      </w:pPr>
+      <w:r>
+        <w:rPr>
+          <w:rFonts w:ascii="Times New Roman" w:hAnsi="Times New Roman" w:cs="Times New Roman"/>
+          <w:sz w:val="24"/>
+          <w:szCs w:val="24"/>
+        </w:rPr>
+        <w:t>Got rid of extra variables used in calculations that user does not need to see</w:t>
+      </w:r>
+      <w:r>
+        <w:rPr>
+          <w:rFonts w:ascii="Times New Roman" w:hAnsi="Times New Roman" w:cs="Times New Roman"/>
+          <w:sz w:val="24"/>
+          <w:szCs w:val="24"/>
+        </w:rPr>
+        <w:t xml:space="preserve"> and r</w:t>
+      </w:r>
+      <w:r>
+        <w:rPr>
+          <w:rFonts w:ascii="Times New Roman" w:hAnsi="Times New Roman" w:cs="Times New Roman"/>
+          <w:sz w:val="24"/>
+          <w:szCs w:val="24"/>
+        </w:rPr>
+        <w:t>eorder data table that is displayed as follows:</w:t>
+      </w:r>
       <w:r>
         <w:rPr>
           <w:rFonts w:ascii="Times New Roman" w:hAnsi="Times New Roman" w:cs="Times New Roman"/>
@@ -406,24 +615,7 @@
           <w:sz w:val="24"/>
           <w:szCs w:val="24"/>
         </w:rPr>
-        <w:t>was</w:t>
-      </w:r>
-      <w:proofErr w:type="gramEnd"/>
-      <w:r>
-        <w:rPr>
-          <w:rFonts w:ascii="Times New Roman" w:hAnsi="Times New Roman" w:cs="Times New Roman"/>
-          <w:sz w:val="24"/>
-          <w:szCs w:val="24"/>
-        </w:rPr>
-        <w:t xml:space="preserve"> exactly 300 less than end time (5h), which </w:t>
-      </w:r>
-      <w:r>
-        <w:rPr>
-          <w:rFonts w:ascii="Times New Roman" w:hAnsi="Times New Roman" w:cs="Times New Roman"/>
-          <w:sz w:val="24"/>
-          <w:szCs w:val="24"/>
-        </w:rPr>
-        <w:t>happens if</w:t>
+        <w:t>Quarter, date, dayName, shift, strata, start time, end time, direction, pressureCount1, pressureCount2</w:t>
       </w:r>
       <w:r>
         <w:rPr>
@@ -433,40 +625,6 @@
         </w:rPr>
         <w:t xml:space="preserve"> </w:t>
       </w:r>
-      <w:proofErr w:type="spellStart"/>
-      <w:r>
-        <w:rPr>
-          <w:rFonts w:ascii="Times New Roman" w:hAnsi="Times New Roman" w:cs="Times New Roman"/>
-          <w:sz w:val="24"/>
-          <w:szCs w:val="24"/>
-        </w:rPr>
-        <w:t>runif</w:t>
-      </w:r>
-      <w:proofErr w:type="spellEnd"/>
-      <w:r>
-        <w:rPr>
-          <w:rFonts w:ascii="Times New Roman" w:hAnsi="Times New Roman" w:cs="Times New Roman"/>
-          <w:sz w:val="24"/>
-          <w:szCs w:val="24"/>
-        </w:rPr>
-        <w:t xml:space="preserve">(n()) </w:t>
-      </w:r>
-      <w:r>
-        <w:rPr>
-          <w:rFonts w:ascii="Times New Roman" w:hAnsi="Times New Roman" w:cs="Times New Roman"/>
-          <w:sz w:val="24"/>
-          <w:szCs w:val="24"/>
-        </w:rPr>
-        <w:t>is</w:t>
-      </w:r>
-      <w:r>
-        <w:rPr>
-          <w:rFonts w:ascii="Times New Roman" w:hAnsi="Times New Roman" w:cs="Times New Roman"/>
-          <w:sz w:val="24"/>
-          <w:szCs w:val="24"/>
-        </w:rPr>
-        <w:t xml:space="preserve"> over 0.9949</w:t>
-      </w:r>
     </w:p>
     <w:p>
       <w:pPr>
@@ -487,204 +645,70 @@
           <w:sz w:val="24"/>
           <w:szCs w:val="24"/>
         </w:rPr>
-        <w:t>Fixed by deleting line checking if the time was &lt; (</w:t>
-      </w:r>
-      <w:proofErr w:type="spellStart"/>
-      <w:r>
-        <w:rPr>
-          <w:rFonts w:ascii="Times New Roman" w:hAnsi="Times New Roman" w:cs="Times New Roman"/>
-          <w:sz w:val="24"/>
-          <w:szCs w:val="24"/>
-        </w:rPr>
-        <w:t>endTime</w:t>
-      </w:r>
-      <w:proofErr w:type="spellEnd"/>
-      <w:r>
-        <w:rPr>
-          <w:rFonts w:ascii="Times New Roman" w:hAnsi="Times New Roman" w:cs="Times New Roman"/>
-          <w:sz w:val="24"/>
-          <w:szCs w:val="24"/>
-        </w:rPr>
-        <w:t xml:space="preserve"> – 300) because with max </w:t>
-      </w:r>
-      <w:proofErr w:type="spellStart"/>
-      <w:r>
-        <w:rPr>
-          <w:rFonts w:ascii="Times New Roman" w:hAnsi="Times New Roman" w:cs="Times New Roman"/>
-          <w:sz w:val="24"/>
-          <w:szCs w:val="24"/>
-        </w:rPr>
-        <w:t>runif</w:t>
-      </w:r>
-      <w:proofErr w:type="spellEnd"/>
-      <w:r>
-        <w:rPr>
-          <w:rFonts w:ascii="Times New Roman" w:hAnsi="Times New Roman" w:cs="Times New Roman"/>
-          <w:sz w:val="24"/>
-          <w:szCs w:val="24"/>
-        </w:rPr>
-        <w:t>(</w:t>
-      </w:r>
-      <w:proofErr w:type="gramStart"/>
-      <w:r>
-        <w:rPr>
-          <w:rFonts w:ascii="Times New Roman" w:hAnsi="Times New Roman" w:cs="Times New Roman"/>
-          <w:sz w:val="24"/>
-          <w:szCs w:val="24"/>
-        </w:rPr>
-        <w:t>n(</w:t>
-      </w:r>
-      <w:proofErr w:type="gramEnd"/>
-      <w:r>
-        <w:rPr>
-          <w:rFonts w:ascii="Times New Roman" w:hAnsi="Times New Roman" w:cs="Times New Roman"/>
-          <w:sz w:val="24"/>
-          <w:szCs w:val="24"/>
-        </w:rPr>
-        <w:t>)) value of 0.99999, the time will always be no greater than (</w:t>
-      </w:r>
-      <w:proofErr w:type="spellStart"/>
-      <w:r>
-        <w:rPr>
-          <w:rFonts w:ascii="Times New Roman" w:hAnsi="Times New Roman" w:cs="Times New Roman"/>
-          <w:sz w:val="24"/>
-          <w:szCs w:val="24"/>
-        </w:rPr>
-        <w:t>endTime</w:t>
-      </w:r>
-      <w:proofErr w:type="spellEnd"/>
-      <w:r>
-        <w:rPr>
-          <w:rFonts w:ascii="Times New Roman" w:hAnsi="Times New Roman" w:cs="Times New Roman"/>
-          <w:sz w:val="24"/>
-          <w:szCs w:val="24"/>
-        </w:rPr>
-        <w:t xml:space="preserve"> – 300), which allows 60 min for pressure count, 60 min between counts, and 60 more minutes for a final pressure count.  There is no need for </w:t>
-      </w:r>
-      <w:proofErr w:type="spellStart"/>
-      <w:r>
-        <w:rPr>
-          <w:rFonts w:ascii="Times New Roman" w:hAnsi="Times New Roman" w:cs="Times New Roman"/>
-          <w:sz w:val="24"/>
-          <w:szCs w:val="24"/>
-        </w:rPr>
-        <w:t>ifelse</w:t>
-      </w:r>
-      <w:proofErr w:type="spellEnd"/>
-      <w:r>
-        <w:rPr>
-          <w:rFonts w:ascii="Times New Roman" w:hAnsi="Times New Roman" w:cs="Times New Roman"/>
-          <w:sz w:val="24"/>
-          <w:szCs w:val="24"/>
-        </w:rPr>
-        <w:t xml:space="preserve"> to produce NA values if </w:t>
-      </w:r>
-      <w:r>
-        <w:rPr>
-          <w:rFonts w:ascii="Times New Roman" w:hAnsi="Times New Roman" w:cs="Times New Roman"/>
-          <w:sz w:val="24"/>
-          <w:szCs w:val="24"/>
-        </w:rPr>
-        <w:t>time was exactly (</w:t>
-      </w:r>
-      <w:proofErr w:type="spellStart"/>
-      <w:r>
-        <w:rPr>
-          <w:rFonts w:ascii="Times New Roman" w:hAnsi="Times New Roman" w:cs="Times New Roman"/>
-          <w:sz w:val="24"/>
-          <w:szCs w:val="24"/>
-        </w:rPr>
-        <w:t>endTime</w:t>
-      </w:r>
-      <w:proofErr w:type="spellEnd"/>
-      <w:r>
-        <w:rPr>
-          <w:rFonts w:ascii="Times New Roman" w:hAnsi="Times New Roman" w:cs="Times New Roman"/>
-          <w:sz w:val="24"/>
-          <w:szCs w:val="24"/>
-        </w:rPr>
-        <w:t xml:space="preserve"> – 300)</w:t>
-      </w:r>
-    </w:p>
-    <w:p>
-      <w:pPr>
-        <w:pStyle w:val="ListParagraph"/>
-        <w:numPr>
-          <w:ilvl w:val="3"/>
-          <w:numId w:val="1"/>
-        </w:numPr>
-        <w:rPr>
-          <w:rFonts w:ascii="Times New Roman" w:hAnsi="Times New Roman" w:cs="Times New Roman"/>
-          <w:sz w:val="24"/>
-          <w:szCs w:val="24"/>
-        </w:rPr>
-      </w:pPr>
-      <w:r>
-        <w:rPr>
-          <w:rFonts w:ascii="Times New Roman" w:hAnsi="Times New Roman" w:cs="Times New Roman"/>
-          <w:sz w:val="24"/>
-          <w:szCs w:val="24"/>
-        </w:rPr>
-        <w:t xml:space="preserve">Also required Pressure_count_2 to be modified similarly (and no longer looking for </w:t>
-      </w:r>
-      <w:proofErr w:type="spellStart"/>
-      <w:r>
-        <w:rPr>
-          <w:rFonts w:ascii="Times New Roman" w:hAnsi="Times New Roman" w:cs="Times New Roman"/>
-          <w:sz w:val="24"/>
-          <w:szCs w:val="24"/>
-        </w:rPr>
-        <w:t>na</w:t>
-      </w:r>
-      <w:proofErr w:type="spellEnd"/>
-      <w:r>
-        <w:rPr>
-          <w:rFonts w:ascii="Times New Roman" w:hAnsi="Times New Roman" w:cs="Times New Roman"/>
-          <w:sz w:val="24"/>
-          <w:szCs w:val="24"/>
-        </w:rPr>
-        <w:t xml:space="preserve"> pressure_count_1)</w:t>
-      </w:r>
-      <w:r>
-        <w:rPr>
-          <w:rFonts w:ascii="Times New Roman" w:hAnsi="Times New Roman" w:cs="Times New Roman"/>
-          <w:sz w:val="24"/>
-          <w:szCs w:val="24"/>
-        </w:rPr>
-        <w:t xml:space="preserve"> </w:t>
-      </w:r>
-    </w:p>
-    <w:p>
-      <w:pPr>
-        <w:pStyle w:val="ListParagraph"/>
-        <w:numPr>
-          <w:ilvl w:val="1"/>
-          <w:numId w:val="1"/>
-        </w:numPr>
-        <w:rPr>
-          <w:rFonts w:ascii="Times New Roman" w:hAnsi="Times New Roman" w:cs="Times New Roman"/>
-          <w:sz w:val="24"/>
-          <w:szCs w:val="24"/>
-        </w:rPr>
-      </w:pPr>
-      <w:r>
-        <w:rPr>
-          <w:rFonts w:ascii="Times New Roman" w:hAnsi="Times New Roman" w:cs="Times New Roman"/>
-          <w:sz w:val="24"/>
-          <w:szCs w:val="24"/>
-        </w:rPr>
-        <w:t>Moved military/standard time conversion outside main loop so it won’t recalculate dates just to convert between time formats</w:t>
-      </w:r>
-      <w:r>
-        <w:rPr>
-          <w:rFonts w:ascii="Times New Roman" w:hAnsi="Times New Roman" w:cs="Times New Roman"/>
-          <w:sz w:val="24"/>
-          <w:szCs w:val="24"/>
-        </w:rPr>
-        <w:t xml:space="preserve">...now handled in </w:t>
-      </w:r>
-      <w:proofErr w:type="spellStart"/>
-      <w:proofErr w:type="gramStart"/>
+        <w:t xml:space="preserve">This fixed issue where column order differed between the military and standard time display </w:t>
+      </w:r>
+    </w:p>
+    <w:p>
+      <w:pPr>
+        <w:pStyle w:val="ListParagraph"/>
+        <w:numPr>
+          <w:ilvl w:val="2"/>
+          <w:numId w:val="1"/>
+        </w:numPr>
+        <w:rPr>
+          <w:rFonts w:ascii="Times New Roman" w:hAnsi="Times New Roman" w:cs="Times New Roman"/>
+          <w:sz w:val="24"/>
+          <w:szCs w:val="24"/>
+        </w:rPr>
+      </w:pPr>
+      <w:r>
+        <w:rPr>
+          <w:rFonts w:ascii="Times New Roman" w:hAnsi="Times New Roman" w:cs="Times New Roman"/>
+          <w:sz w:val="24"/>
+          <w:szCs w:val="24"/>
+        </w:rPr>
+        <w:t>R</w:t>
+      </w:r>
+      <w:r>
+        <w:rPr>
+          <w:rFonts w:ascii="Times New Roman" w:hAnsi="Times New Roman" w:cs="Times New Roman"/>
+          <w:sz w:val="24"/>
+          <w:szCs w:val="24"/>
+        </w:rPr>
+        <w:t>ename</w:t>
+      </w:r>
+      <w:r>
+        <w:rPr>
+          <w:rFonts w:ascii="Times New Roman" w:hAnsi="Times New Roman" w:cs="Times New Roman"/>
+          <w:sz w:val="24"/>
+          <w:szCs w:val="24"/>
+        </w:rPr>
+        <w:t>d</w:t>
+      </w:r>
+      <w:r>
+        <w:rPr>
+          <w:rFonts w:ascii="Times New Roman" w:hAnsi="Times New Roman" w:cs="Times New Roman"/>
+          <w:sz w:val="24"/>
+          <w:szCs w:val="24"/>
+        </w:rPr>
+        <w:t xml:space="preserve"> columns with</w:t>
+      </w:r>
+      <w:r>
+        <w:rPr>
+          <w:rFonts w:ascii="Times New Roman" w:hAnsi="Times New Roman" w:cs="Times New Roman"/>
+          <w:sz w:val="24"/>
+          <w:szCs w:val="24"/>
+        </w:rPr>
+        <w:t xml:space="preserve"> more complete names that include spaces so the table displays well without messing up R naming conventions</w:t>
+      </w:r>
+      <w:r>
+        <w:rPr>
+          <w:rFonts w:ascii="Times New Roman" w:hAnsi="Times New Roman" w:cs="Times New Roman"/>
+          <w:sz w:val="24"/>
+          <w:szCs w:val="24"/>
+        </w:rPr>
+        <w:t xml:space="preserve"> (ok to have names that are not very R compliant as we won’t do any more manipulation with this dataframe before displaying...so in future any edits of the </w:t>
+      </w:r>
       <w:r>
         <w:rPr>
           <w:rFonts w:ascii="Times New Roman" w:hAnsi="Times New Roman" w:cs="Times New Roman"/>
@@ -693,371 +717,13 @@
         </w:rPr>
         <w:t>creelScheduleTimeFormated</w:t>
       </w:r>
-      <w:proofErr w:type="spellEnd"/>
-      <w:r>
-        <w:rPr>
-          <w:rFonts w:ascii="Times New Roman" w:hAnsi="Times New Roman" w:cs="Times New Roman"/>
-          <w:sz w:val="24"/>
-          <w:szCs w:val="24"/>
-        </w:rPr>
-        <w:t>(</w:t>
-      </w:r>
-      <w:proofErr w:type="gramEnd"/>
-      <w:r>
-        <w:rPr>
-          <w:rFonts w:ascii="Times New Roman" w:hAnsi="Times New Roman" w:cs="Times New Roman"/>
-          <w:sz w:val="24"/>
-          <w:szCs w:val="24"/>
-        </w:rPr>
-        <w:t xml:space="preserve">) reactive </w:t>
-      </w:r>
-    </w:p>
-    <w:p>
-      <w:pPr>
-        <w:pStyle w:val="ListParagraph"/>
-        <w:numPr>
-          <w:ilvl w:val="2"/>
-          <w:numId w:val="1"/>
-        </w:numPr>
-        <w:rPr>
-          <w:rFonts w:ascii="Times New Roman" w:hAnsi="Times New Roman" w:cs="Times New Roman"/>
-          <w:sz w:val="24"/>
-          <w:szCs w:val="24"/>
-        </w:rPr>
-      </w:pPr>
-      <w:r>
-        <w:rPr>
-          <w:rFonts w:ascii="Times New Roman" w:hAnsi="Times New Roman" w:cs="Times New Roman"/>
-          <w:sz w:val="24"/>
-          <w:szCs w:val="24"/>
-        </w:rPr>
-        <w:t xml:space="preserve">Also clean up all time conversions using my modified code that gets am/pm in </w:t>
-      </w:r>
-      <w:r>
-        <w:rPr>
-          <w:rFonts w:ascii="Times New Roman" w:hAnsi="Times New Roman" w:cs="Times New Roman"/>
-          <w:sz w:val="24"/>
-          <w:szCs w:val="24"/>
-        </w:rPr>
-        <w:t>all standard times</w:t>
-      </w:r>
-      <w:r>
-        <w:rPr>
-          <w:rFonts w:ascii="Times New Roman" w:hAnsi="Times New Roman" w:cs="Times New Roman"/>
-          <w:sz w:val="24"/>
-          <w:szCs w:val="24"/>
-        </w:rPr>
-        <w:t xml:space="preserve"> and ensures military times have leading zeroes as needed</w:t>
-      </w:r>
-    </w:p>
-    <w:p>
-      <w:pPr>
-        <w:pStyle w:val="ListParagraph"/>
-        <w:numPr>
-          <w:ilvl w:val="1"/>
-          <w:numId w:val="1"/>
-        </w:numPr>
-        <w:rPr>
-          <w:rFonts w:ascii="Times New Roman" w:hAnsi="Times New Roman" w:cs="Times New Roman"/>
-          <w:sz w:val="24"/>
-          <w:szCs w:val="24"/>
-        </w:rPr>
-      </w:pPr>
-      <w:r>
-        <w:rPr>
-          <w:rFonts w:ascii="Times New Roman" w:hAnsi="Times New Roman" w:cs="Times New Roman"/>
-          <w:sz w:val="24"/>
-          <w:szCs w:val="24"/>
-        </w:rPr>
-        <w:t>Clean</w:t>
-      </w:r>
-      <w:r>
-        <w:rPr>
-          <w:rFonts w:ascii="Times New Roman" w:hAnsi="Times New Roman" w:cs="Times New Roman"/>
-          <w:sz w:val="24"/>
-          <w:szCs w:val="24"/>
-        </w:rPr>
-        <w:t>ed</w:t>
-      </w:r>
-      <w:r>
-        <w:rPr>
-          <w:rFonts w:ascii="Times New Roman" w:hAnsi="Times New Roman" w:cs="Times New Roman"/>
-          <w:sz w:val="24"/>
-          <w:szCs w:val="24"/>
-        </w:rPr>
-        <w:t xml:space="preserve"> up data table</w:t>
-      </w:r>
-      <w:r>
-        <w:rPr>
-          <w:rFonts w:ascii="Times New Roman" w:hAnsi="Times New Roman" w:cs="Times New Roman"/>
-          <w:sz w:val="24"/>
-          <w:szCs w:val="24"/>
-        </w:rPr>
-        <w:t xml:space="preserve"> display</w:t>
-      </w:r>
-      <w:r>
-        <w:rPr>
-          <w:rFonts w:ascii="Times New Roman" w:hAnsi="Times New Roman" w:cs="Times New Roman"/>
-          <w:sz w:val="24"/>
-          <w:szCs w:val="24"/>
-        </w:rPr>
-        <w:t xml:space="preserve"> by using the </w:t>
-      </w:r>
-      <w:proofErr w:type="spellStart"/>
-      <w:proofErr w:type="gramStart"/>
-      <w:r>
-        <w:rPr>
-          <w:rFonts w:ascii="Times New Roman" w:hAnsi="Times New Roman" w:cs="Times New Roman"/>
-          <w:sz w:val="24"/>
-          <w:szCs w:val="24"/>
-        </w:rPr>
-        <w:t>creelScheduleTimeFormated</w:t>
-      </w:r>
-      <w:proofErr w:type="spellEnd"/>
-      <w:r>
-        <w:rPr>
-          <w:rFonts w:ascii="Times New Roman" w:hAnsi="Times New Roman" w:cs="Times New Roman"/>
-          <w:sz w:val="24"/>
-          <w:szCs w:val="24"/>
-        </w:rPr>
-        <w:t>(</w:t>
-      </w:r>
-      <w:proofErr w:type="gramEnd"/>
-      <w:r>
-        <w:rPr>
-          <w:rFonts w:ascii="Times New Roman" w:hAnsi="Times New Roman" w:cs="Times New Roman"/>
-          <w:sz w:val="24"/>
-          <w:szCs w:val="24"/>
-        </w:rPr>
-        <w:t xml:space="preserve">) reactive code to select and then rename columns to be used in the data table and then used the output of this reactive as input for the </w:t>
-      </w:r>
-      <w:proofErr w:type="spellStart"/>
-      <w:r>
-        <w:rPr>
-          <w:rFonts w:ascii="Times New Roman" w:hAnsi="Times New Roman" w:cs="Times New Roman"/>
-          <w:sz w:val="24"/>
-          <w:szCs w:val="24"/>
-        </w:rPr>
-        <w:t>renderDT</w:t>
-      </w:r>
-      <w:proofErr w:type="spellEnd"/>
-      <w:r>
-        <w:rPr>
-          <w:rFonts w:ascii="Times New Roman" w:hAnsi="Times New Roman" w:cs="Times New Roman"/>
-          <w:sz w:val="24"/>
-          <w:szCs w:val="24"/>
-        </w:rPr>
-        <w:t xml:space="preserve"> statement.</w:t>
-      </w:r>
-    </w:p>
-    <w:p>
-      <w:pPr>
-        <w:pStyle w:val="ListParagraph"/>
-        <w:numPr>
-          <w:ilvl w:val="2"/>
-          <w:numId w:val="1"/>
-        </w:numPr>
-        <w:rPr>
-          <w:rFonts w:ascii="Times New Roman" w:hAnsi="Times New Roman" w:cs="Times New Roman"/>
-          <w:sz w:val="24"/>
-          <w:szCs w:val="24"/>
-        </w:rPr>
-      </w:pPr>
-      <w:r>
-        <w:rPr>
-          <w:rFonts w:ascii="Times New Roman" w:hAnsi="Times New Roman" w:cs="Times New Roman"/>
-          <w:sz w:val="24"/>
-          <w:szCs w:val="24"/>
-        </w:rPr>
-        <w:t>Got rid of extra variables used in calculations that user does not need to see</w:t>
-      </w:r>
-      <w:r>
-        <w:rPr>
-          <w:rFonts w:ascii="Times New Roman" w:hAnsi="Times New Roman" w:cs="Times New Roman"/>
-          <w:sz w:val="24"/>
-          <w:szCs w:val="24"/>
-        </w:rPr>
-        <w:t xml:space="preserve"> and r</w:t>
-      </w:r>
-      <w:r>
-        <w:rPr>
-          <w:rFonts w:ascii="Times New Roman" w:hAnsi="Times New Roman" w:cs="Times New Roman"/>
-          <w:sz w:val="24"/>
-          <w:szCs w:val="24"/>
-        </w:rPr>
-        <w:t>eorder data table that is displayed as follows:</w:t>
-      </w:r>
-      <w:r>
-        <w:rPr>
-          <w:rFonts w:ascii="Times New Roman" w:hAnsi="Times New Roman" w:cs="Times New Roman"/>
-          <w:sz w:val="24"/>
-          <w:szCs w:val="24"/>
-        </w:rPr>
-        <w:t xml:space="preserve">  </w:t>
-      </w:r>
-      <w:r>
-        <w:rPr>
-          <w:rFonts w:ascii="Times New Roman" w:hAnsi="Times New Roman" w:cs="Times New Roman"/>
-          <w:sz w:val="24"/>
-          <w:szCs w:val="24"/>
-        </w:rPr>
-        <w:t xml:space="preserve">Quarter, date, </w:t>
-      </w:r>
-      <w:proofErr w:type="spellStart"/>
-      <w:r>
-        <w:rPr>
-          <w:rFonts w:ascii="Times New Roman" w:hAnsi="Times New Roman" w:cs="Times New Roman"/>
-          <w:sz w:val="24"/>
-          <w:szCs w:val="24"/>
-        </w:rPr>
-        <w:t>dayName</w:t>
-      </w:r>
-      <w:proofErr w:type="spellEnd"/>
-      <w:r>
-        <w:rPr>
-          <w:rFonts w:ascii="Times New Roman" w:hAnsi="Times New Roman" w:cs="Times New Roman"/>
-          <w:sz w:val="24"/>
-          <w:szCs w:val="24"/>
-        </w:rPr>
-        <w:t>, shift, strata, start time, end time, direction, pressureCount1, pressureCount2</w:t>
-      </w:r>
-      <w:r>
-        <w:rPr>
-          <w:rFonts w:ascii="Times New Roman" w:hAnsi="Times New Roman" w:cs="Times New Roman"/>
-          <w:sz w:val="24"/>
-          <w:szCs w:val="24"/>
-        </w:rPr>
-        <w:t xml:space="preserve"> </w:t>
-      </w:r>
-    </w:p>
-    <w:p>
-      <w:pPr>
-        <w:pStyle w:val="ListParagraph"/>
-        <w:numPr>
-          <w:ilvl w:val="3"/>
-          <w:numId w:val="1"/>
-        </w:numPr>
-        <w:rPr>
-          <w:rFonts w:ascii="Times New Roman" w:hAnsi="Times New Roman" w:cs="Times New Roman"/>
-          <w:sz w:val="24"/>
-          <w:szCs w:val="24"/>
-        </w:rPr>
-      </w:pPr>
-      <w:r>
-        <w:rPr>
-          <w:rFonts w:ascii="Times New Roman" w:hAnsi="Times New Roman" w:cs="Times New Roman"/>
-          <w:sz w:val="24"/>
-          <w:szCs w:val="24"/>
-        </w:rPr>
-        <w:t xml:space="preserve">This fixed issue where column order differed between the military and standard time display </w:t>
-      </w:r>
-    </w:p>
-    <w:p>
-      <w:pPr>
-        <w:pStyle w:val="ListParagraph"/>
-        <w:numPr>
-          <w:ilvl w:val="2"/>
-          <w:numId w:val="1"/>
-        </w:numPr>
-        <w:rPr>
-          <w:rFonts w:ascii="Times New Roman" w:hAnsi="Times New Roman" w:cs="Times New Roman"/>
-          <w:sz w:val="24"/>
-          <w:szCs w:val="24"/>
-        </w:rPr>
-      </w:pPr>
-      <w:r>
-        <w:rPr>
-          <w:rFonts w:ascii="Times New Roman" w:hAnsi="Times New Roman" w:cs="Times New Roman"/>
-          <w:sz w:val="24"/>
-          <w:szCs w:val="24"/>
-        </w:rPr>
-        <w:t>R</w:t>
-      </w:r>
-      <w:r>
-        <w:rPr>
-          <w:rFonts w:ascii="Times New Roman" w:hAnsi="Times New Roman" w:cs="Times New Roman"/>
-          <w:sz w:val="24"/>
-          <w:szCs w:val="24"/>
-        </w:rPr>
-        <w:t>ename</w:t>
-      </w:r>
-      <w:r>
-        <w:rPr>
-          <w:rFonts w:ascii="Times New Roman" w:hAnsi="Times New Roman" w:cs="Times New Roman"/>
-          <w:sz w:val="24"/>
-          <w:szCs w:val="24"/>
-        </w:rPr>
-        <w:t>d</w:t>
-      </w:r>
-      <w:r>
-        <w:rPr>
-          <w:rFonts w:ascii="Times New Roman" w:hAnsi="Times New Roman" w:cs="Times New Roman"/>
-          <w:sz w:val="24"/>
-          <w:szCs w:val="24"/>
-        </w:rPr>
-        <w:t xml:space="preserve"> columns with</w:t>
-      </w:r>
-      <w:r>
-        <w:rPr>
-          <w:rFonts w:ascii="Times New Roman" w:hAnsi="Times New Roman" w:cs="Times New Roman"/>
-          <w:sz w:val="24"/>
-          <w:szCs w:val="24"/>
-        </w:rPr>
-        <w:t xml:space="preserve"> more complete names that include spaces so the table displays well without messing up R naming conventions</w:t>
-      </w:r>
-      <w:r>
-        <w:rPr>
-          <w:rFonts w:ascii="Times New Roman" w:hAnsi="Times New Roman" w:cs="Times New Roman"/>
-          <w:sz w:val="24"/>
-          <w:szCs w:val="24"/>
-        </w:rPr>
-        <w:t xml:space="preserve"> (ok to have names that are not very R compliant as we won’t do any more manipulation with this </w:t>
-      </w:r>
-      <w:proofErr w:type="spellStart"/>
-      <w:r>
-        <w:rPr>
-          <w:rFonts w:ascii="Times New Roman" w:hAnsi="Times New Roman" w:cs="Times New Roman"/>
-          <w:sz w:val="24"/>
-          <w:szCs w:val="24"/>
-        </w:rPr>
-        <w:t>dataframe</w:t>
-      </w:r>
-      <w:proofErr w:type="spellEnd"/>
-      <w:r>
-        <w:rPr>
-          <w:rFonts w:ascii="Times New Roman" w:hAnsi="Times New Roman" w:cs="Times New Roman"/>
-          <w:sz w:val="24"/>
-          <w:szCs w:val="24"/>
-        </w:rPr>
-        <w:t xml:space="preserve"> before displaying...so in future any edits of the </w:t>
-      </w:r>
-      <w:proofErr w:type="spellStart"/>
-      <w:proofErr w:type="gramStart"/>
-      <w:r>
-        <w:rPr>
-          <w:rFonts w:ascii="Times New Roman" w:hAnsi="Times New Roman" w:cs="Times New Roman"/>
-          <w:sz w:val="24"/>
-          <w:szCs w:val="24"/>
-        </w:rPr>
-        <w:t>creelScheduleTimeFormated</w:t>
-      </w:r>
-      <w:proofErr w:type="spellEnd"/>
-      <w:r>
-        <w:rPr>
-          <w:rFonts w:ascii="Times New Roman" w:hAnsi="Times New Roman" w:cs="Times New Roman"/>
-          <w:sz w:val="24"/>
-          <w:szCs w:val="24"/>
-        </w:rPr>
-        <w:t>(</w:t>
-      </w:r>
-      <w:proofErr w:type="gramEnd"/>
-      <w:r>
-        <w:rPr>
-          <w:rFonts w:ascii="Times New Roman" w:hAnsi="Times New Roman" w:cs="Times New Roman"/>
-          <w:sz w:val="24"/>
-          <w:szCs w:val="24"/>
-        </w:rPr>
-        <w:t>) reactive should be made above the rename command)</w:t>
+      <w:r>
+        <w:rPr>
+          <w:rFonts w:ascii="Times New Roman" w:hAnsi="Times New Roman" w:cs="Times New Roman"/>
+          <w:sz w:val="24"/>
+          <w:szCs w:val="24"/>
+        </w:rPr>
+        <w:t>() reactive should be made above the rename command)</w:t>
       </w:r>
     </w:p>
     <w:p>
@@ -1088,43 +754,7 @@
           <w:sz w:val="24"/>
           <w:szCs w:val="24"/>
         </w:rPr>
-        <w:t xml:space="preserve">in data table (used </w:t>
-      </w:r>
-      <w:proofErr w:type="spellStart"/>
-      <w:r>
-        <w:rPr>
-          <w:rFonts w:ascii="Times New Roman" w:hAnsi="Times New Roman" w:cs="Times New Roman"/>
-          <w:sz w:val="24"/>
-          <w:szCs w:val="24"/>
-        </w:rPr>
-        <w:t>columnDefffs</w:t>
-      </w:r>
-      <w:proofErr w:type="spellEnd"/>
-      <w:r>
-        <w:rPr>
-          <w:rFonts w:ascii="Times New Roman" w:hAnsi="Times New Roman" w:cs="Times New Roman"/>
-          <w:sz w:val="24"/>
-          <w:szCs w:val="24"/>
-        </w:rPr>
-        <w:t xml:space="preserve"> option in </w:t>
-      </w:r>
-      <w:proofErr w:type="spellStart"/>
-      <w:r>
-        <w:rPr>
-          <w:rFonts w:ascii="Times New Roman" w:hAnsi="Times New Roman" w:cs="Times New Roman"/>
-          <w:sz w:val="24"/>
-          <w:szCs w:val="24"/>
-        </w:rPr>
-        <w:t>datatable</w:t>
-      </w:r>
-      <w:proofErr w:type="spellEnd"/>
-      <w:r>
-        <w:rPr>
-          <w:rFonts w:ascii="Times New Roman" w:hAnsi="Times New Roman" w:cs="Times New Roman"/>
-          <w:sz w:val="24"/>
-          <w:szCs w:val="24"/>
-        </w:rPr>
-        <w:t xml:space="preserve"> command) </w:t>
+        <w:t xml:space="preserve">in data table (used columnDefffs option in datatable command) </w:t>
       </w:r>
       <w:r>
         <w:rPr>
@@ -1154,25 +784,7 @@
           <w:sz w:val="24"/>
           <w:szCs w:val="24"/>
         </w:rPr>
-        <w:t xml:space="preserve">Altered </w:t>
-      </w:r>
-      <w:proofErr w:type="spellStart"/>
-      <w:r>
-        <w:rPr>
-          <w:rFonts w:ascii="Times New Roman" w:hAnsi="Times New Roman" w:cs="Times New Roman"/>
-          <w:sz w:val="24"/>
-          <w:szCs w:val="24"/>
-        </w:rPr>
-        <w:t>datatable</w:t>
-      </w:r>
-      <w:proofErr w:type="spellEnd"/>
-      <w:r>
-        <w:rPr>
-          <w:rFonts w:ascii="Times New Roman" w:hAnsi="Times New Roman" w:cs="Times New Roman"/>
-          <w:sz w:val="24"/>
-          <w:szCs w:val="24"/>
-        </w:rPr>
-        <w:t xml:space="preserve"> to have 100 rows by default </w:t>
+        <w:t xml:space="preserve">Altered datatable to have 100 rows by default </w:t>
       </w:r>
       <w:r>
         <w:rPr>
@@ -1220,41 +832,13 @@
           <w:szCs w:val="24"/>
         </w:rPr>
       </w:pPr>
-      <w:proofErr w:type="gramStart"/>
-      <w:r>
-        <w:rPr>
-          <w:rFonts w:ascii="Times New Roman" w:hAnsi="Times New Roman" w:cs="Times New Roman"/>
-          <w:sz w:val="24"/>
-          <w:szCs w:val="24"/>
-        </w:rPr>
-        <w:t>Use .groups</w:t>
-      </w:r>
-      <w:proofErr w:type="gramEnd"/>
-      <w:r>
-        <w:rPr>
-          <w:rFonts w:ascii="Times New Roman" w:hAnsi="Times New Roman" w:cs="Times New Roman"/>
-          <w:sz w:val="24"/>
-          <w:szCs w:val="24"/>
-        </w:rPr>
-        <w:t>= "</w:t>
-      </w:r>
-      <w:proofErr w:type="spellStart"/>
-      <w:r>
-        <w:rPr>
-          <w:rFonts w:ascii="Times New Roman" w:hAnsi="Times New Roman" w:cs="Times New Roman"/>
-          <w:sz w:val="24"/>
-          <w:szCs w:val="24"/>
-        </w:rPr>
-        <w:t>drop_last</w:t>
-      </w:r>
-      <w:proofErr w:type="spellEnd"/>
-      <w:r>
-        <w:rPr>
-          <w:rFonts w:ascii="Times New Roman" w:hAnsi="Times New Roman" w:cs="Times New Roman"/>
-          <w:sz w:val="24"/>
-          <w:szCs w:val="24"/>
-        </w:rPr>
-        <w:t>"</w:t>
+      <w:r>
+        <w:rPr>
+          <w:rFonts w:ascii="Times New Roman" w:hAnsi="Times New Roman" w:cs="Times New Roman"/>
+          <w:sz w:val="24"/>
+          <w:szCs w:val="24"/>
+        </w:rPr>
+        <w:t>Use .groups= "drop_last"</w:t>
       </w:r>
       <w:r>
         <w:rPr>
@@ -1270,25 +854,7 @@
           <w:sz w:val="24"/>
           <w:szCs w:val="24"/>
         </w:rPr>
-        <w:t xml:space="preserve"> for all summarize/</w:t>
-      </w:r>
-      <w:proofErr w:type="spellStart"/>
-      <w:r>
-        <w:rPr>
-          <w:rFonts w:ascii="Times New Roman" w:hAnsi="Times New Roman" w:cs="Times New Roman"/>
-          <w:sz w:val="24"/>
-          <w:szCs w:val="24"/>
-        </w:rPr>
-        <w:t>summarise</w:t>
-      </w:r>
-      <w:proofErr w:type="spellEnd"/>
-      <w:r>
-        <w:rPr>
-          <w:rFonts w:ascii="Times New Roman" w:hAnsi="Times New Roman" w:cs="Times New Roman"/>
-          <w:sz w:val="24"/>
-          <w:szCs w:val="24"/>
-        </w:rPr>
-        <w:t xml:space="preserve"> statements to avoid getting warning about overriding using .groups.</w:t>
+        <w:t xml:space="preserve"> for all summarize/summarise statements to avoid getting warning about overriding using .groups.</w:t>
       </w:r>
       <w:r>
         <w:rPr>
@@ -1348,25 +914,7 @@
           <w:sz w:val="24"/>
           <w:szCs w:val="24"/>
         </w:rPr>
-        <w:t xml:space="preserve">Made some modifications so only one lake can be selected but no lake is selected by default, then used reactive value to show “No lake selected” until user picks a lake...this avoids error preventing display of </w:t>
-      </w:r>
-      <w:proofErr w:type="spellStart"/>
-      <w:r>
-        <w:rPr>
-          <w:rFonts w:ascii="Times New Roman" w:hAnsi="Times New Roman" w:cs="Times New Roman"/>
-          <w:sz w:val="24"/>
-          <w:szCs w:val="24"/>
-        </w:rPr>
-        <w:t>datatable</w:t>
-      </w:r>
-      <w:proofErr w:type="spellEnd"/>
-      <w:r>
-        <w:rPr>
-          <w:rFonts w:ascii="Times New Roman" w:hAnsi="Times New Roman" w:cs="Times New Roman"/>
-          <w:sz w:val="24"/>
-          <w:szCs w:val="24"/>
-        </w:rPr>
-        <w:t xml:space="preserve"> when no lake is yet selected.</w:t>
+        <w:t>Made some modifications so only one lake can be selected but no lake is selected by default, then used reactive value to show “No lake selected” until user picks a lake...this avoids error preventing display of datatable when no lake is yet selected.</w:t>
       </w:r>
     </w:p>
     <w:p>
@@ -1388,25 +936,7 @@
           <w:sz w:val="24"/>
           <w:szCs w:val="24"/>
         </w:rPr>
-        <w:t xml:space="preserve">Altered download table to be the new table I created to display as data </w:t>
-      </w:r>
-      <w:proofErr w:type="gramStart"/>
-      <w:r>
-        <w:rPr>
-          <w:rFonts w:ascii="Times New Roman" w:hAnsi="Times New Roman" w:cs="Times New Roman"/>
-          <w:sz w:val="24"/>
-          <w:szCs w:val="24"/>
-        </w:rPr>
-        <w:t>table</w:t>
-      </w:r>
-      <w:proofErr w:type="gramEnd"/>
-      <w:r>
-        <w:rPr>
-          <w:rFonts w:ascii="Times New Roman" w:hAnsi="Times New Roman" w:cs="Times New Roman"/>
-          <w:sz w:val="24"/>
-          <w:szCs w:val="24"/>
-        </w:rPr>
-        <w:t xml:space="preserve"> so it matches what the user saw on screen (i.e., my code above altered the approach, so the data table being downloaded was now incorrect).</w:t>
+        <w:t>Altered download table to be the new table I created to display as data table so it matches what the user saw on screen (i.e., my code above altered the approach, so the data table being downloaded was now incorrect).</w:t>
       </w:r>
     </w:p>
     <w:p>
@@ -1452,25 +982,7 @@
           <w:sz w:val="24"/>
           <w:szCs w:val="24"/>
         </w:rPr>
-        <w:t xml:space="preserve">military time but with </w:t>
-      </w:r>
-      <w:proofErr w:type="gramStart"/>
-      <w:r>
-        <w:rPr>
-          <w:rFonts w:ascii="Times New Roman" w:hAnsi="Times New Roman" w:cs="Times New Roman"/>
-          <w:sz w:val="24"/>
-          <w:szCs w:val="24"/>
-        </w:rPr>
-        <w:t>2 digit</w:t>
-      </w:r>
-      <w:proofErr w:type="gramEnd"/>
-      <w:r>
-        <w:rPr>
-          <w:rFonts w:ascii="Times New Roman" w:hAnsi="Times New Roman" w:cs="Times New Roman"/>
-          <w:sz w:val="24"/>
-          <w:szCs w:val="24"/>
-        </w:rPr>
-        <w:t xml:space="preserve"> hour and minutes as 2 digit decimal of an hour)</w:t>
+        <w:t>military time but with 2 digit hour and minutes as 2 digit decimal of an hour)</w:t>
       </w:r>
     </w:p>
     <w:p>
@@ -1536,25 +1048,7 @@
           <w:sz w:val="24"/>
           <w:szCs w:val="24"/>
         </w:rPr>
-        <w:t xml:space="preserve">11/21/2024 First official betta version pushed to server...not sure I captured </w:t>
-      </w:r>
-      <w:proofErr w:type="gramStart"/>
-      <w:r>
-        <w:rPr>
-          <w:rFonts w:ascii="Times New Roman" w:hAnsi="Times New Roman" w:cs="Times New Roman"/>
-          <w:sz w:val="24"/>
-          <w:szCs w:val="24"/>
-        </w:rPr>
-        <w:t>all of</w:t>
-      </w:r>
-      <w:proofErr w:type="gramEnd"/>
-      <w:r>
-        <w:rPr>
-          <w:rFonts w:ascii="Times New Roman" w:hAnsi="Times New Roman" w:cs="Times New Roman"/>
-          <w:sz w:val="24"/>
-          <w:szCs w:val="24"/>
-        </w:rPr>
-        <w:t xml:space="preserve"> the changes, but here is most of the changes made</w:t>
+        <w:t>11/21/2024 First official betta version pushed to server...not sure I captured all of the changes, but here is most of the changes made</w:t>
       </w:r>
     </w:p>
     <w:p>
@@ -1652,43 +1146,7 @@
           <w:sz w:val="24"/>
           <w:szCs w:val="24"/>
         </w:rPr>
-        <w:t xml:space="preserve">Scale number of alternate days so it is 2 </w:t>
-      </w:r>
-      <w:proofErr w:type="spellStart"/>
-      <w:r>
-        <w:rPr>
-          <w:rFonts w:ascii="Times New Roman" w:hAnsi="Times New Roman" w:cs="Times New Roman"/>
-          <w:sz w:val="24"/>
-          <w:szCs w:val="24"/>
-        </w:rPr>
-        <w:t>weekeday</w:t>
-      </w:r>
-      <w:proofErr w:type="spellEnd"/>
-      <w:r>
-        <w:rPr>
-          <w:rFonts w:ascii="Times New Roman" w:hAnsi="Times New Roman" w:cs="Times New Roman"/>
-          <w:sz w:val="24"/>
-          <w:szCs w:val="24"/>
-        </w:rPr>
-        <w:t xml:space="preserve">/weekend </w:t>
-      </w:r>
-      <w:proofErr w:type="gramStart"/>
-      <w:r>
-        <w:rPr>
-          <w:rFonts w:ascii="Times New Roman" w:hAnsi="Times New Roman" w:cs="Times New Roman"/>
-          <w:sz w:val="24"/>
-          <w:szCs w:val="24"/>
-        </w:rPr>
-        <w:t>minimum, but</w:t>
-      </w:r>
-      <w:proofErr w:type="gramEnd"/>
-      <w:r>
-        <w:rPr>
-          <w:rFonts w:ascii="Times New Roman" w:hAnsi="Times New Roman" w:cs="Times New Roman"/>
-          <w:sz w:val="24"/>
-          <w:szCs w:val="24"/>
-        </w:rPr>
-        <w:t xml:space="preserve"> does an additional 2 days each for every 10% more effort selected.</w:t>
+        <w:t>Scale number of alternate days so it is 2 weekeday/weekend minimum, but does an additional 2 days each for every 10% more effort selected.</w:t>
       </w:r>
     </w:p>
     <w:p>
@@ -1732,25 +1190,7 @@
           <w:sz w:val="24"/>
           <w:szCs w:val="24"/>
         </w:rPr>
-        <w:t xml:space="preserve">Fixed some issues where we were coming up 1 day short of the number of days we wanted due to </w:t>
-      </w:r>
-      <w:proofErr w:type="spellStart"/>
-      <w:r>
-        <w:rPr>
-          <w:rFonts w:ascii="Times New Roman" w:hAnsi="Times New Roman" w:cs="Times New Roman"/>
-          <w:sz w:val="24"/>
-          <w:szCs w:val="24"/>
-        </w:rPr>
-        <w:t>difftime</w:t>
-      </w:r>
-      <w:proofErr w:type="spellEnd"/>
-      <w:r>
-        <w:rPr>
-          <w:rFonts w:ascii="Times New Roman" w:hAnsi="Times New Roman" w:cs="Times New Roman"/>
-          <w:sz w:val="24"/>
-          <w:szCs w:val="24"/>
-        </w:rPr>
-        <w:t xml:space="preserve"> not counting either first or last day.</w:t>
+        <w:t>Fixed some issues where we were coming up 1 day short of the number of days we wanted due to difftime not counting either first or last day.</w:t>
       </w:r>
     </w:p>
     <w:p>
@@ -1859,43 +1299,7 @@
           <w:sz w:val="24"/>
           <w:szCs w:val="24"/>
         </w:rPr>
-        <w:t xml:space="preserve">, then use an </w:t>
-      </w:r>
-      <w:proofErr w:type="spellStart"/>
-      <w:r>
-        <w:rPr>
-          <w:rFonts w:ascii="Times New Roman" w:hAnsi="Times New Roman" w:cs="Times New Roman"/>
-          <w:sz w:val="24"/>
-          <w:szCs w:val="24"/>
-        </w:rPr>
-        <w:t>innerjoin</w:t>
-      </w:r>
-      <w:proofErr w:type="spellEnd"/>
-      <w:r>
-        <w:rPr>
-          <w:rFonts w:ascii="Times New Roman" w:hAnsi="Times New Roman" w:cs="Times New Roman"/>
-          <w:sz w:val="24"/>
-          <w:szCs w:val="24"/>
-        </w:rPr>
-        <w:t xml:space="preserve"> and </w:t>
-      </w:r>
-      <w:proofErr w:type="spellStart"/>
-      <w:r>
-        <w:rPr>
-          <w:rFonts w:ascii="Times New Roman" w:hAnsi="Times New Roman" w:cs="Times New Roman"/>
-          <w:sz w:val="24"/>
-          <w:szCs w:val="24"/>
-        </w:rPr>
-        <w:t>slice_sample</w:t>
-      </w:r>
-      <w:proofErr w:type="spellEnd"/>
-      <w:r>
-        <w:rPr>
-          <w:rFonts w:ascii="Times New Roman" w:hAnsi="Times New Roman" w:cs="Times New Roman"/>
-          <w:sz w:val="24"/>
-          <w:szCs w:val="24"/>
-        </w:rPr>
-        <w:t>(n=1) on each date to pick which shift is used.</w:t>
+        <w:t>, then use an innerjoin and slice_sample(n=1) on each date to pick which shift is used.</w:t>
       </w:r>
       <w:r>
         <w:rPr>
@@ -2009,6 +1413,371 @@
         </w:rPr>
         <w:t>Separated military/am/pm time code from other functions</w:t>
       </w:r>
+    </w:p>
+    <w:p>
+      <w:pPr>
+        <w:pStyle w:val="ListParagraph"/>
+        <w:numPr>
+          <w:ilvl w:val="0"/>
+          <w:numId w:val="1"/>
+        </w:numPr>
+        <w:rPr>
+          <w:rFonts w:ascii="Times New Roman" w:hAnsi="Times New Roman" w:cs="Times New Roman"/>
+          <w:sz w:val="24"/>
+          <w:szCs w:val="24"/>
+        </w:rPr>
+      </w:pPr>
+      <w:r>
+        <w:rPr>
+          <w:rFonts w:ascii="Times New Roman" w:hAnsi="Times New Roman" w:cs="Times New Roman"/>
+          <w:sz w:val="24"/>
+          <w:szCs w:val="24"/>
+        </w:rPr>
+        <w:t>12/10/2024 – bug fix</w:t>
+      </w:r>
+      <w:r>
+        <w:rPr>
+          <w:rFonts w:ascii="Times New Roman" w:hAnsi="Times New Roman" w:cs="Times New Roman"/>
+          <w:sz w:val="24"/>
+          <w:szCs w:val="24"/>
+        </w:rPr>
+        <w:t>es</w:t>
+      </w:r>
+      <w:r>
+        <w:rPr>
+          <w:rFonts w:ascii="Times New Roman" w:hAnsi="Times New Roman" w:cs="Times New Roman"/>
+          <w:sz w:val="24"/>
+          <w:szCs w:val="24"/>
+        </w:rPr>
+        <w:t xml:space="preserve"> by Dan Shoup</w:t>
+      </w:r>
+    </w:p>
+    <w:p>
+      <w:pPr>
+        <w:pStyle w:val="ListParagraph"/>
+        <w:numPr>
+          <w:ilvl w:val="1"/>
+          <w:numId w:val="1"/>
+        </w:numPr>
+        <w:rPr>
+          <w:rFonts w:ascii="Times New Roman" w:hAnsi="Times New Roman" w:cs="Times New Roman"/>
+          <w:sz w:val="24"/>
+          <w:szCs w:val="24"/>
+        </w:rPr>
+      </w:pPr>
+      <w:r>
+        <w:rPr>
+          <w:rFonts w:ascii="Times New Roman" w:hAnsi="Times New Roman" w:cs="Times New Roman"/>
+          <w:sz w:val="24"/>
+          <w:szCs w:val="24"/>
+        </w:rPr>
+        <w:t>Several afternoon shifts in November and December had incorrect end time</w:t>
+      </w:r>
+      <w:r>
+        <w:rPr>
+          <w:rFonts w:ascii="Times New Roman" w:hAnsi="Times New Roman" w:cs="Times New Roman"/>
+          <w:sz w:val="24"/>
+          <w:szCs w:val="24"/>
+        </w:rPr>
+        <w:t xml:space="preserve"> (used morning end time)</w:t>
+      </w:r>
+      <w:r>
+        <w:rPr>
+          <w:rFonts w:ascii="Times New Roman" w:hAnsi="Times New Roman" w:cs="Times New Roman"/>
+          <w:sz w:val="24"/>
+          <w:szCs w:val="24"/>
+        </w:rPr>
+        <w:t>.</w:t>
+      </w:r>
+    </w:p>
+    <w:p>
+      <w:pPr>
+        <w:pStyle w:val="ListParagraph"/>
+        <w:numPr>
+          <w:ilvl w:val="2"/>
+          <w:numId w:val="1"/>
+        </w:numPr>
+        <w:rPr>
+          <w:rFonts w:ascii="Times New Roman" w:hAnsi="Times New Roman" w:cs="Times New Roman"/>
+          <w:sz w:val="24"/>
+          <w:szCs w:val="24"/>
+        </w:rPr>
+      </w:pPr>
+      <w:r>
+        <w:rPr>
+          <w:rFonts w:ascii="Times New Roman" w:hAnsi="Times New Roman" w:cs="Times New Roman"/>
+          <w:sz w:val="24"/>
+          <w:szCs w:val="24"/>
+        </w:rPr>
+        <w:t xml:space="preserve">Was </w:t>
+      </w:r>
+      <w:r>
+        <w:rPr>
+          <w:rFonts w:ascii="Times New Roman" w:hAnsi="Times New Roman" w:cs="Times New Roman"/>
+          <w:sz w:val="24"/>
+          <w:szCs w:val="24"/>
+        </w:rPr>
+        <w:t>a copy-paste error in code (related to code fix for new way of handling daylight savings time that used lubridate’s sdt_start and dst_end functions)</w:t>
+      </w:r>
+    </w:p>
+    <w:p>
+      <w:pPr>
+        <w:pStyle w:val="ListParagraph"/>
+        <w:numPr>
+          <w:ilvl w:val="2"/>
+          <w:numId w:val="1"/>
+        </w:numPr>
+        <w:rPr>
+          <w:rFonts w:ascii="Times New Roman" w:hAnsi="Times New Roman" w:cs="Times New Roman"/>
+          <w:sz w:val="24"/>
+          <w:szCs w:val="24"/>
+        </w:rPr>
+      </w:pPr>
+      <w:r>
+        <w:rPr>
+          <w:rFonts w:ascii="Times New Roman" w:hAnsi="Times New Roman" w:cs="Times New Roman"/>
+          <w:sz w:val="24"/>
+          <w:szCs w:val="24"/>
+        </w:rPr>
+        <w:t>In fixing this I noticed times appeared flipped for daylight savings vs standard time.  I fixed all of these so the DST is the later time and standard times are the earlier time for both spring and fall</w:t>
+      </w:r>
+    </w:p>
+    <w:p>
+      <w:pPr>
+        <w:pStyle w:val="ListParagraph"/>
+        <w:numPr>
+          <w:ilvl w:val="1"/>
+          <w:numId w:val="1"/>
+        </w:numPr>
+        <w:rPr>
+          <w:rFonts w:ascii="Times New Roman" w:hAnsi="Times New Roman" w:cs="Times New Roman"/>
+          <w:sz w:val="24"/>
+          <w:szCs w:val="24"/>
+        </w:rPr>
+      </w:pPr>
+      <w:r>
+        <w:rPr>
+          <w:rFonts w:ascii="Times New Roman" w:hAnsi="Times New Roman" w:cs="Times New Roman"/>
+          <w:sz w:val="24"/>
+          <w:szCs w:val="24"/>
+        </w:rPr>
+        <w:t>In testing, I also noticed that if you manually type a date in start_date dateInput box, it locks (no error in the console...just everything freezes).  It appears this is because it is updating with an invalid start date before the user leaves the dateInput box</w:t>
+      </w:r>
+    </w:p>
+    <w:p>
+      <w:pPr>
+        <w:pStyle w:val="ListParagraph"/>
+        <w:numPr>
+          <w:ilvl w:val="2"/>
+          <w:numId w:val="1"/>
+        </w:numPr>
+        <w:rPr>
+          <w:rFonts w:ascii="Times New Roman" w:hAnsi="Times New Roman" w:cs="Times New Roman"/>
+          <w:sz w:val="24"/>
+          <w:szCs w:val="24"/>
+        </w:rPr>
+      </w:pPr>
+      <w:r>
+        <w:rPr>
+          <w:rFonts w:ascii="Times New Roman" w:hAnsi="Times New Roman" w:cs="Times New Roman"/>
+          <w:sz w:val="24"/>
+          <w:szCs w:val="24"/>
+        </w:rPr>
+        <w:t>This is caused by the fact that dateInput boxes will try to render a date from the partial characters...for example 01-01-202 will give January 1 in the year 202...which is negative in the as.date mode and causes math errors in our app</w:t>
+      </w:r>
+    </w:p>
+    <w:p>
+      <w:pPr>
+        <w:pStyle w:val="ListParagraph"/>
+        <w:numPr>
+          <w:ilvl w:val="2"/>
+          <w:numId w:val="1"/>
+        </w:numPr>
+        <w:rPr>
+          <w:rFonts w:ascii="Times New Roman" w:hAnsi="Times New Roman" w:cs="Times New Roman"/>
+          <w:sz w:val="24"/>
+          <w:szCs w:val="24"/>
+        </w:rPr>
+      </w:pPr>
+      <w:r>
+        <w:rPr>
+          <w:rFonts w:ascii="Times New Roman" w:hAnsi="Times New Roman" w:cs="Times New Roman"/>
+          <w:sz w:val="24"/>
+          <w:szCs w:val="24"/>
+        </w:rPr>
+        <w:t>To fix this, I produces some error trapping</w:t>
+      </w:r>
+      <w:r>
+        <w:rPr>
+          <w:rFonts w:ascii="Times New Roman" w:hAnsi="Times New Roman" w:cs="Times New Roman"/>
+          <w:sz w:val="24"/>
+          <w:szCs w:val="24"/>
+        </w:rPr>
+        <w:t xml:space="preserve"> (good_dates() and end_date_updated() flag)</w:t>
+      </w:r>
+      <w:r>
+        <w:rPr>
+          <w:rFonts w:ascii="Times New Roman" w:hAnsi="Times New Roman" w:cs="Times New Roman"/>
+          <w:sz w:val="24"/>
+          <w:szCs w:val="24"/>
+        </w:rPr>
+        <w:t xml:space="preserve"> so start_date cannot ever be earlier than 01-01-1970 (the date = 0 in as.Date format)</w:t>
+      </w:r>
+      <w:r>
+        <w:rPr>
+          <w:rFonts w:ascii="Times New Roman" w:hAnsi="Times New Roman" w:cs="Times New Roman"/>
+          <w:sz w:val="24"/>
+          <w:szCs w:val="24"/>
+        </w:rPr>
+        <w:t>, must be earlier than end_date, and not earlier than 7d before today.  Also produced code so</w:t>
+      </w:r>
+      <w:r>
+        <w:rPr>
+          <w:rFonts w:ascii="Times New Roman" w:hAnsi="Times New Roman" w:cs="Times New Roman"/>
+          <w:sz w:val="24"/>
+          <w:szCs w:val="24"/>
+        </w:rPr>
+        <w:t xml:space="preserve"> end</w:t>
+      </w:r>
+      <w:r>
+        <w:rPr>
+          <w:rFonts w:ascii="Times New Roman" w:hAnsi="Times New Roman" w:cs="Times New Roman"/>
+          <w:sz w:val="24"/>
+          <w:szCs w:val="24"/>
+        </w:rPr>
+        <w:t>_</w:t>
+      </w:r>
+      <w:r>
+        <w:rPr>
+          <w:rFonts w:ascii="Times New Roman" w:hAnsi="Times New Roman" w:cs="Times New Roman"/>
+          <w:sz w:val="24"/>
+          <w:szCs w:val="24"/>
+        </w:rPr>
+        <w:t>date does not update if not needed</w:t>
+      </w:r>
+      <w:r>
+        <w:rPr>
+          <w:rFonts w:ascii="Times New Roman" w:hAnsi="Times New Roman" w:cs="Times New Roman"/>
+          <w:sz w:val="24"/>
+          <w:szCs w:val="24"/>
+        </w:rPr>
+        <w:t xml:space="preserve"> (checks end_date_updated flag)</w:t>
+      </w:r>
+      <w:r>
+        <w:rPr>
+          <w:rFonts w:ascii="Times New Roman" w:hAnsi="Times New Roman" w:cs="Times New Roman"/>
+          <w:sz w:val="24"/>
+          <w:szCs w:val="24"/>
+        </w:rPr>
+        <w:t xml:space="preserve">.  </w:t>
+      </w:r>
+      <w:r>
+        <w:rPr>
+          <w:rFonts w:ascii="Times New Roman" w:hAnsi="Times New Roman" w:cs="Times New Roman"/>
+          <w:sz w:val="24"/>
+          <w:szCs w:val="24"/>
+        </w:rPr>
+        <w:t>Also use the above procedures to block other code from running until both dates are set.  This prevented rendering the output table twice.</w:t>
+      </w:r>
+    </w:p>
+    <w:p>
+      <w:pPr>
+        <w:pStyle w:val="ListParagraph"/>
+        <w:numPr>
+          <w:ilvl w:val="1"/>
+          <w:numId w:val="1"/>
+        </w:numPr>
+        <w:rPr>
+          <w:rFonts w:ascii="Times New Roman" w:hAnsi="Times New Roman" w:cs="Times New Roman"/>
+          <w:sz w:val="24"/>
+          <w:szCs w:val="24"/>
+        </w:rPr>
+      </w:pPr>
+      <w:r>
+        <w:rPr>
+          <w:rFonts w:ascii="Times New Roman" w:hAnsi="Times New Roman" w:cs="Times New Roman"/>
+          <w:sz w:val="24"/>
+          <w:szCs w:val="24"/>
+        </w:rPr>
+        <w:t>Found issues calculating end date for leap years, fixed with series of if statements for picking initial dates for start and end date that check for leap years on either date.</w:t>
+      </w:r>
+    </w:p>
+    <w:p>
+      <w:pPr>
+        <w:pStyle w:val="ListParagraph"/>
+        <w:numPr>
+          <w:ilvl w:val="1"/>
+          <w:numId w:val="1"/>
+        </w:numPr>
+        <w:rPr>
+          <w:rFonts w:ascii="Times New Roman" w:hAnsi="Times New Roman" w:cs="Times New Roman"/>
+          <w:sz w:val="24"/>
+          <w:szCs w:val="24"/>
+        </w:rPr>
+      </w:pPr>
+      <w:r>
+        <w:rPr>
+          <w:rFonts w:ascii="Times New Roman" w:hAnsi="Times New Roman" w:cs="Times New Roman"/>
+          <w:sz w:val="24"/>
+          <w:szCs w:val="24"/>
+        </w:rPr>
+        <w:t>Created error messages for user if start and end date are not meeting validation rules.</w:t>
+      </w:r>
+    </w:p>
+    <w:p>
+      <w:pPr>
+        <w:pStyle w:val="ListParagraph"/>
+        <w:numPr>
+          <w:ilvl w:val="0"/>
+          <w:numId w:val="1"/>
+        </w:numPr>
+        <w:rPr>
+          <w:rFonts w:ascii="Times New Roman" w:hAnsi="Times New Roman" w:cs="Times New Roman"/>
+          <w:sz w:val="24"/>
+          <w:szCs w:val="24"/>
+        </w:rPr>
+      </w:pPr>
+      <w:r>
+        <w:rPr>
+          <w:rFonts w:ascii="Times New Roman" w:hAnsi="Times New Roman" w:cs="Times New Roman"/>
+          <w:sz w:val="24"/>
+          <w:szCs w:val="24"/>
+        </w:rPr>
+        <w:t>????-next update</w:t>
+      </w:r>
+    </w:p>
+    <w:p>
+      <w:pPr>
+        <w:pStyle w:val="ListParagraph"/>
+        <w:numPr>
+          <w:ilvl w:val="1"/>
+          <w:numId w:val="1"/>
+        </w:numPr>
+        <w:rPr>
+          <w:rFonts w:ascii="Times New Roman" w:hAnsi="Times New Roman" w:cs="Times New Roman"/>
+          <w:sz w:val="24"/>
+          <w:szCs w:val="24"/>
+        </w:rPr>
+      </w:pPr>
+      <w:r>
+        <w:rPr>
+          <w:rFonts w:ascii="Times New Roman" w:hAnsi="Times New Roman" w:cs="Times New Roman"/>
+          <w:sz w:val="24"/>
+          <w:szCs w:val="24"/>
+        </w:rPr>
+        <w:t>Fixed bypo on military vs AM/PM button (had “sm” rather than “am”)</w:t>
+      </w:r>
+    </w:p>
+    <w:p>
+      <w:pPr>
+        <w:pStyle w:val="ListParagraph"/>
+        <w:ind w:left="2160"/>
+        <w:rPr>
+          <w:rFonts w:ascii="Times New Roman" w:hAnsi="Times New Roman" w:cs="Times New Roman"/>
+          <w:sz w:val="24"/>
+          <w:szCs w:val="24"/>
+        </w:rPr>
+      </w:pPr>
     </w:p>
     <w:sectPr>
       <w:pgSz w:w="12240" w:h="15840"/>

</xml_diff>